<commit_message>
graficos do heap e insert
</commit_message>
<xml_diff>
--- a/Graficos.docx
+++ b/Graficos.docx
@@ -1,6 +1,6 @@
 
 <file path=word/document.xml><?xml version="1.0" encoding="utf-8"?>
-<w:document xmlns:wpc="http://schemas.microsoft.com/office/word/2010/wordprocessingCanvas" xmlns:cx="http://schemas.microsoft.com/office/drawing/2014/chartex" xmlns:cx1="http://schemas.microsoft.com/office/drawing/2015/9/8/chartex" xmlns:mc="http://schemas.openxmlformats.org/markup-compatibility/2006" xmlns:o="urn:schemas-microsoft-com:office:office" xmlns:r="http://schemas.openxmlformats.org/officeDocument/2006/relationships" xmlns:m="http://schemas.openxmlformats.org/officeDocument/2006/math" xmlns:v="urn:schemas-microsoft-com:vml" xmlns:wp14="http://schemas.microsoft.com/office/word/2010/wordprocessingDrawing" xmlns:wp="http://schemas.openxmlformats.org/drawingml/2006/wordprocessingDrawing" xmlns:w10="urn:schemas-microsoft-com:office:word" xmlns:w="http://schemas.openxmlformats.org/wordprocessingml/2006/main" xmlns:w14="http://schemas.microsoft.com/office/word/2010/wordml" xmlns:w15="http://schemas.microsoft.com/office/word/2012/wordml" xmlns:w16se="http://schemas.microsoft.com/office/word/2015/wordml/symex" xmlns:wpg="http://schemas.microsoft.com/office/word/2010/wordprocessingGroup" xmlns:wpi="http://schemas.microsoft.com/office/word/2010/wordprocessingInk" xmlns:wne="http://schemas.microsoft.com/office/word/2006/wordml" xmlns:wps="http://schemas.microsoft.com/office/word/2010/wordprocessingShape" mc:Ignorable="w14 w15 w16se wp14">
+<w:document xmlns:wpc="http://schemas.microsoft.com/office/word/2010/wordprocessingCanvas" xmlns:cx="http://schemas.microsoft.com/office/drawing/2014/chartex" xmlns:cx1="http://schemas.microsoft.com/office/drawing/2015/9/8/chartex" xmlns:cx2="http://schemas.microsoft.com/office/drawing/2015/10/21/chartex" xmlns:cx3="http://schemas.microsoft.com/office/drawing/2016/5/9/chartex" xmlns:cx4="http://schemas.microsoft.com/office/drawing/2016/5/10/chartex" xmlns:cx5="http://schemas.microsoft.com/office/drawing/2016/5/11/chartex" xmlns:cx6="http://schemas.microsoft.com/office/drawing/2016/5/12/chartex" xmlns:cx7="http://schemas.microsoft.com/office/drawing/2016/5/13/chartex" xmlns:cx8="http://schemas.microsoft.com/office/drawing/2016/5/14/chartex" xmlns:mc="http://schemas.openxmlformats.org/markup-compatibility/2006" xmlns:aink="http://schemas.microsoft.com/office/drawing/2016/ink" xmlns:am3d="http://schemas.microsoft.com/office/drawing/2017/model3d" xmlns:o="urn:schemas-microsoft-com:office:office" xmlns:r="http://schemas.openxmlformats.org/officeDocument/2006/relationships" xmlns:m="http://schemas.openxmlformats.org/officeDocument/2006/math" xmlns:v="urn:schemas-microsoft-com:vml" xmlns:wp14="http://schemas.microsoft.com/office/word/2010/wordprocessingDrawing" xmlns:wp="http://schemas.openxmlformats.org/drawingml/2006/wordprocessingDrawing" xmlns:w10="urn:schemas-microsoft-com:office:word" xmlns:w="http://schemas.openxmlformats.org/wordprocessingml/2006/main" xmlns:w14="http://schemas.microsoft.com/office/word/2010/wordml" xmlns:w15="http://schemas.microsoft.com/office/word/2012/wordml" xmlns:w16cid="http://schemas.microsoft.com/office/word/2016/wordml/cid" xmlns:w16se="http://schemas.microsoft.com/office/word/2015/wordml/symex" xmlns:wpg="http://schemas.microsoft.com/office/word/2010/wordprocessingGroup" xmlns:wpi="http://schemas.microsoft.com/office/word/2010/wordprocessingInk" xmlns:wne="http://schemas.microsoft.com/office/word/2006/wordml" xmlns:wps="http://schemas.microsoft.com/office/word/2010/wordprocessingShape" mc:Ignorable="w14 w15 w16se w16cid wp14">
   <w:body>
     <w:p>
       <w:r>
@@ -25,17 +25,19 @@
     </w:p>
     <w:p/>
     <w:p>
-      <w:bookmarkStart w:id="0" w:name="_GoBack"/>
+      <w:pPr>
+        <w:jc w:val="center"/>
+      </w:pPr>
       <w:r>
         <w:rPr>
           <w:noProof/>
           <w:lang w:eastAsia="pt-BR"/>
         </w:rPr>
         <w:drawing>
-          <wp:inline distT="0" distB="0" distL="0" distR="0" wp14:anchorId="4DB848CA" wp14:editId="31CD51DD">
+          <wp:inline distT="0" distB="0" distL="0" distR="0" wp14:anchorId="760BE966" wp14:editId="4205D801">
             <wp:extent cx="3514725" cy="2095500"/>
             <wp:effectExtent l="0" t="0" r="9525" b="0"/>
-            <wp:docPr id="2" name="Gráfico 2"/>
+            <wp:docPr id="3" name="Gráfico 3"/>
             <wp:cNvGraphicFramePr/>
             <a:graphic xmlns:a="http://schemas.openxmlformats.org/drawingml/2006/main">
               <a:graphicData uri="http://schemas.openxmlformats.org/drawingml/2006/chart">
@@ -45,9 +47,53 @@
           </wp:inline>
         </w:drawing>
       </w:r>
+    </w:p>
+    <w:p>
+      <w:r>
+        <w:rPr>
+          <w:noProof/>
+          <w:lang w:eastAsia="pt-BR"/>
+        </w:rPr>
+        <w:drawing>
+          <wp:inline distT="0" distB="0" distL="0" distR="0" wp14:anchorId="2E384726" wp14:editId="400E493B">
+            <wp:extent cx="4276725" cy="3038475"/>
+            <wp:effectExtent l="0" t="0" r="9525" b="9525"/>
+            <wp:docPr id="2" name="Gráfico 2"/>
+            <wp:cNvGraphicFramePr/>
+            <a:graphic xmlns:a="http://schemas.openxmlformats.org/drawingml/2006/main">
+              <a:graphicData uri="http://schemas.openxmlformats.org/drawingml/2006/chart">
+                <c:chart xmlns:c="http://schemas.openxmlformats.org/drawingml/2006/chart" xmlns:r="http://schemas.openxmlformats.org/officeDocument/2006/relationships" r:id="rId6"/>
+              </a:graphicData>
+            </a:graphic>
+          </wp:inline>
+        </w:drawing>
+      </w:r>
+    </w:p>
+    <w:p/>
+    <w:p>
+      <w:bookmarkStart w:id="0" w:name="_GoBack"/>
+      <w:r>
+        <w:rPr>
+          <w:noProof/>
+          <w:lang w:eastAsia="pt-BR"/>
+        </w:rPr>
+        <w:lastRenderedPageBreak/>
+        <w:drawing>
+          <wp:inline distT="0" distB="0" distL="0" distR="0" wp14:anchorId="2BA2C5DA" wp14:editId="1E8D14B0">
+            <wp:extent cx="4276725" cy="2781300"/>
+            <wp:effectExtent l="0" t="0" r="9525" b="0"/>
+            <wp:docPr id="4" name="Gráfico 4"/>
+            <wp:cNvGraphicFramePr/>
+            <a:graphic xmlns:a="http://schemas.openxmlformats.org/drawingml/2006/main">
+              <a:graphicData uri="http://schemas.openxmlformats.org/drawingml/2006/chart">
+                <c:chart xmlns:c="http://schemas.openxmlformats.org/drawingml/2006/chart" xmlns:r="http://schemas.openxmlformats.org/officeDocument/2006/relationships" r:id="rId7"/>
+              </a:graphicData>
+            </a:graphic>
+          </wp:inline>
+        </w:drawing>
+      </w:r>
       <w:bookmarkEnd w:id="0"/>
     </w:p>
-    <w:p/>
     <w:sectPr>
       <w:pgSz w:w="11906" w:h="16838"/>
       <w:pgMar w:top="1417" w:right="1701" w:bottom="1417" w:left="1701" w:header="708" w:footer="708" w:gutter="0"/>
@@ -59,7 +105,7 @@
 </file>
 
 <file path=word/styles.xml><?xml version="1.0" encoding="utf-8"?>
-<w:styles xmlns:mc="http://schemas.openxmlformats.org/markup-compatibility/2006" xmlns:r="http://schemas.openxmlformats.org/officeDocument/2006/relationships" xmlns:w="http://schemas.openxmlformats.org/wordprocessingml/2006/main" xmlns:w14="http://schemas.microsoft.com/office/word/2010/wordml" xmlns:w15="http://schemas.microsoft.com/office/word/2012/wordml" xmlns:w16se="http://schemas.microsoft.com/office/word/2015/wordml/symex" mc:Ignorable="w14 w15 w16se">
+<w:styles xmlns:mc="http://schemas.openxmlformats.org/markup-compatibility/2006" xmlns:r="http://schemas.openxmlformats.org/officeDocument/2006/relationships" xmlns:w="http://schemas.openxmlformats.org/wordprocessingml/2006/main" xmlns:w14="http://schemas.microsoft.com/office/word/2010/wordml" xmlns:w15="http://schemas.microsoft.com/office/word/2012/wordml" xmlns:w16cid="http://schemas.microsoft.com/office/word/2016/wordml/cid" xmlns:w16se="http://schemas.microsoft.com/office/word/2015/wordml/symex" mc:Ignorable="w14 w15 w16se w16cid">
   <w:docDefaults>
     <w:rPrDefault>
       <w:rPr>
@@ -75,7 +121,7 @@
       </w:pPr>
     </w:pPrDefault>
   </w:docDefaults>
-  <w:latentStyles w:defLockedState="0" w:defUIPriority="99" w:defSemiHidden="0" w:defUnhideWhenUsed="0" w:defQFormat="0" w:count="371">
+  <w:latentStyles w:defLockedState="0" w:defUIPriority="99" w:defSemiHidden="0" w:defUnhideWhenUsed="0" w:defQFormat="0" w:count="375">
     <w:lsdException w:name="Normal" w:uiPriority="0" w:qFormat="1"/>
     <w:lsdException w:name="heading 1" w:uiPriority="9" w:qFormat="1"/>
     <w:lsdException w:name="heading 2" w:semiHidden="1" w:uiPriority="9" w:unhideWhenUsed="1" w:qFormat="1"/>
@@ -181,7 +227,6 @@
     <w:lsdException w:name="HTML Sample" w:semiHidden="1" w:unhideWhenUsed="1"/>
     <w:lsdException w:name="HTML Typewriter" w:semiHidden="1" w:unhideWhenUsed="1"/>
     <w:lsdException w:name="HTML Variable" w:semiHidden="1" w:unhideWhenUsed="1"/>
-    <w:lsdException w:name="Normal Table" w:semiHidden="1" w:unhideWhenUsed="1"/>
     <w:lsdException w:name="annotation subject" w:semiHidden="1" w:unhideWhenUsed="1"/>
     <w:lsdException w:name="No List" w:semiHidden="1" w:unhideWhenUsed="1"/>
     <w:lsdException w:name="Outline List 1" w:semiHidden="1" w:unhideWhenUsed="1"/>
@@ -225,10 +270,8 @@
     <w:lsdException w:name="Table Elegant" w:semiHidden="1" w:unhideWhenUsed="1"/>
     <w:lsdException w:name="Table Professional" w:semiHidden="1" w:unhideWhenUsed="1"/>
     <w:lsdException w:name="Table Subtle 1" w:semiHidden="1" w:unhideWhenUsed="1"/>
-    <w:lsdException w:name="Table Subtle 2" w:semiHidden="1" w:unhideWhenUsed="1"/>
     <w:lsdException w:name="Table Web 1" w:semiHidden="1" w:unhideWhenUsed="1"/>
     <w:lsdException w:name="Table Web 2" w:semiHidden="1" w:unhideWhenUsed="1"/>
-    <w:lsdException w:name="Table Web 3" w:semiHidden="1" w:unhideWhenUsed="1"/>
     <w:lsdException w:name="Balloon Text" w:semiHidden="1" w:unhideWhenUsed="1"/>
     <w:lsdException w:name="Table Grid" w:uiPriority="39"/>
     <w:lsdException w:name="Table Theme" w:semiHidden="1" w:unhideWhenUsed="1"/>
@@ -447,6 +490,10 @@
     <w:lsdException w:name="List Table 5 Dark Accent 6" w:uiPriority="50"/>
     <w:lsdException w:name="List Table 6 Colorful Accent 6" w:uiPriority="51"/>
     <w:lsdException w:name="List Table 7 Colorful Accent 6" w:uiPriority="52"/>
+    <w:lsdException w:name="Mention" w:semiHidden="1" w:unhideWhenUsed="1"/>
+    <w:lsdException w:name="Smart Hyperlink" w:semiHidden="1" w:unhideWhenUsed="1"/>
+    <w:lsdException w:name="Hashtag" w:semiHidden="1" w:unhideWhenUsed="1"/>
+    <w:lsdException w:name="Unresolved Mention" w:semiHidden="1" w:unhideWhenUsed="1"/>
   </w:latentStyles>
   <w:style w:type="paragraph" w:default="1" w:styleId="Normal">
     <w:name w:val="Normal"/>
@@ -1195,7 +1242,7 @@
           <c:smooth val="0"/>
           <c:extLst>
             <c:ext xmlns:c16="http://schemas.microsoft.com/office/drawing/2014/chart" uri="{C3380CC4-5D6E-409C-BE32-E72D297353CC}">
-              <c16:uniqueId val="{00000000-CFFA-4528-B06B-7F13C257E356}"/>
+              <c16:uniqueId val="{00000000-EF23-44AE-96DD-0813EB45F01B}"/>
             </c:ext>
           </c:extLst>
         </c:ser>
@@ -1282,7 +1329,7 @@
           <c:smooth val="0"/>
           <c:extLst>
             <c:ext xmlns:c16="http://schemas.microsoft.com/office/drawing/2014/chart" uri="{C3380CC4-5D6E-409C-BE32-E72D297353CC}">
-              <c16:uniqueId val="{00000001-CFFA-4528-B06B-7F13C257E356}"/>
+              <c16:uniqueId val="{00000001-EF23-44AE-96DD-0813EB45F01B}"/>
             </c:ext>
           </c:extLst>
         </c:ser>
@@ -1369,7 +1416,1069 @@
           <c:smooth val="0"/>
           <c:extLst>
             <c:ext xmlns:c16="http://schemas.microsoft.com/office/drawing/2014/chart" uri="{C3380CC4-5D6E-409C-BE32-E72D297353CC}">
-              <c16:uniqueId val="{00000002-CFFA-4528-B06B-7F13C257E356}"/>
+              <c16:uniqueId val="{00000002-EF23-44AE-96DD-0813EB45F01B}"/>
+            </c:ext>
+          </c:extLst>
+        </c:ser>
+        <c:dLbls>
+          <c:showLegendKey val="0"/>
+          <c:showVal val="0"/>
+          <c:showCatName val="0"/>
+          <c:showSerName val="0"/>
+          <c:showPercent val="0"/>
+          <c:showBubbleSize val="0"/>
+        </c:dLbls>
+        <c:smooth val="0"/>
+        <c:axId val="1141464896"/>
+        <c:axId val="1141466560"/>
+      </c:lineChart>
+      <c:catAx>
+        <c:axId val="1141464896"/>
+        <c:scaling>
+          <c:orientation val="minMax"/>
+        </c:scaling>
+        <c:delete val="0"/>
+        <c:axPos val="b"/>
+        <c:numFmt formatCode="General" sourceLinked="1"/>
+        <c:majorTickMark val="none"/>
+        <c:minorTickMark val="none"/>
+        <c:tickLblPos val="nextTo"/>
+        <c:spPr>
+          <a:noFill/>
+          <a:ln w="9525" cap="flat" cmpd="sng" algn="ctr">
+            <a:solidFill>
+              <a:schemeClr val="tx1">
+                <a:lumMod val="15000"/>
+                <a:lumOff val="85000"/>
+              </a:schemeClr>
+            </a:solidFill>
+            <a:round/>
+          </a:ln>
+          <a:effectLst/>
+        </c:spPr>
+        <c:txPr>
+          <a:bodyPr rot="-60000000" spcFirstLastPara="1" vertOverflow="ellipsis" vert="horz" wrap="square" anchor="ctr" anchorCtr="1"/>
+          <a:lstStyle/>
+          <a:p>
+            <a:pPr>
+              <a:defRPr sz="900" b="0" i="0" u="none" strike="noStrike" kern="1200" baseline="0">
+                <a:solidFill>
+                  <a:schemeClr val="tx1">
+                    <a:lumMod val="65000"/>
+                    <a:lumOff val="35000"/>
+                  </a:schemeClr>
+                </a:solidFill>
+                <a:latin typeface="+mn-lt"/>
+                <a:ea typeface="+mn-ea"/>
+                <a:cs typeface="+mn-cs"/>
+              </a:defRPr>
+            </a:pPr>
+            <a:endParaRPr lang="pt-BR"/>
+          </a:p>
+        </c:txPr>
+        <c:crossAx val="1141466560"/>
+        <c:crosses val="autoZero"/>
+        <c:auto val="1"/>
+        <c:lblAlgn val="ctr"/>
+        <c:lblOffset val="100"/>
+        <c:noMultiLvlLbl val="0"/>
+      </c:catAx>
+      <c:valAx>
+        <c:axId val="1141466560"/>
+        <c:scaling>
+          <c:orientation val="minMax"/>
+        </c:scaling>
+        <c:delete val="0"/>
+        <c:axPos val="l"/>
+        <c:majorGridlines>
+          <c:spPr>
+            <a:ln w="9525" cap="flat" cmpd="sng" algn="ctr">
+              <a:solidFill>
+                <a:schemeClr val="tx1">
+                  <a:lumMod val="15000"/>
+                  <a:lumOff val="85000"/>
+                </a:schemeClr>
+              </a:solidFill>
+              <a:round/>
+            </a:ln>
+            <a:effectLst/>
+          </c:spPr>
+        </c:majorGridlines>
+        <c:numFmt formatCode="General" sourceLinked="1"/>
+        <c:majorTickMark val="none"/>
+        <c:minorTickMark val="none"/>
+        <c:tickLblPos val="nextTo"/>
+        <c:spPr>
+          <a:noFill/>
+          <a:ln>
+            <a:noFill/>
+          </a:ln>
+          <a:effectLst/>
+        </c:spPr>
+        <c:txPr>
+          <a:bodyPr rot="-60000000" spcFirstLastPara="1" vertOverflow="ellipsis" vert="horz" wrap="square" anchor="ctr" anchorCtr="1"/>
+          <a:lstStyle/>
+          <a:p>
+            <a:pPr>
+              <a:defRPr sz="900" b="0" i="0" u="none" strike="noStrike" kern="1200" baseline="0">
+                <a:solidFill>
+                  <a:schemeClr val="tx1">
+                    <a:lumMod val="65000"/>
+                    <a:lumOff val="35000"/>
+                  </a:schemeClr>
+                </a:solidFill>
+                <a:latin typeface="+mn-lt"/>
+                <a:ea typeface="+mn-ea"/>
+                <a:cs typeface="+mn-cs"/>
+              </a:defRPr>
+            </a:pPr>
+            <a:endParaRPr lang="pt-BR"/>
+          </a:p>
+        </c:txPr>
+        <c:crossAx val="1141464896"/>
+        <c:crosses val="autoZero"/>
+        <c:crossBetween val="between"/>
+      </c:valAx>
+      <c:spPr>
+        <a:noFill/>
+        <a:ln>
+          <a:noFill/>
+        </a:ln>
+        <a:effectLst/>
+      </c:spPr>
+    </c:plotArea>
+    <c:legend>
+      <c:legendPos val="b"/>
+      <c:overlay val="0"/>
+      <c:spPr>
+        <a:noFill/>
+        <a:ln>
+          <a:noFill/>
+        </a:ln>
+        <a:effectLst/>
+      </c:spPr>
+      <c:txPr>
+        <a:bodyPr rot="0" spcFirstLastPara="1" vertOverflow="ellipsis" vert="horz" wrap="square" anchor="ctr" anchorCtr="1"/>
+        <a:lstStyle/>
+        <a:p>
+          <a:pPr>
+            <a:defRPr sz="900" b="0" i="0" u="none" strike="noStrike" kern="1200" baseline="0">
+              <a:solidFill>
+                <a:schemeClr val="tx1">
+                  <a:lumMod val="65000"/>
+                  <a:lumOff val="35000"/>
+                </a:schemeClr>
+              </a:solidFill>
+              <a:latin typeface="+mn-lt"/>
+              <a:ea typeface="+mn-ea"/>
+              <a:cs typeface="+mn-cs"/>
+            </a:defRPr>
+          </a:pPr>
+          <a:endParaRPr lang="pt-BR"/>
+        </a:p>
+      </c:txPr>
+    </c:legend>
+    <c:plotVisOnly val="1"/>
+    <c:dispBlanksAs val="gap"/>
+    <c:showDLblsOverMax val="0"/>
+  </c:chart>
+  <c:spPr>
+    <a:solidFill>
+      <a:schemeClr val="bg1"/>
+    </a:solidFill>
+    <a:ln w="9525" cap="flat" cmpd="sng" algn="ctr">
+      <a:solidFill>
+        <a:schemeClr val="tx1">
+          <a:lumMod val="15000"/>
+          <a:lumOff val="85000"/>
+        </a:schemeClr>
+      </a:solidFill>
+      <a:round/>
+    </a:ln>
+    <a:effectLst/>
+  </c:spPr>
+  <c:txPr>
+    <a:bodyPr/>
+    <a:lstStyle/>
+    <a:p>
+      <a:pPr>
+        <a:defRPr/>
+      </a:pPr>
+      <a:endParaRPr lang="pt-BR"/>
+    </a:p>
+  </c:txPr>
+  <c:externalData r:id="rId3">
+    <c:autoUpdate val="0"/>
+  </c:externalData>
+</c:chartSpace>
+</file>
+
+<file path=word/charts/chart3.xml><?xml version="1.0" encoding="utf-8"?>
+<c:chartSpace xmlns:c="http://schemas.openxmlformats.org/drawingml/2006/chart" xmlns:a="http://schemas.openxmlformats.org/drawingml/2006/main" xmlns:r="http://schemas.openxmlformats.org/officeDocument/2006/relationships" xmlns:c16r2="http://schemas.microsoft.com/office/drawing/2015/06/chart">
+  <c:date1904 val="0"/>
+  <c:lang val="pt-BR"/>
+  <c:roundedCorners val="0"/>
+  <mc:AlternateContent xmlns:mc="http://schemas.openxmlformats.org/markup-compatibility/2006">
+    <mc:Choice xmlns:c14="http://schemas.microsoft.com/office/drawing/2007/8/2/chart" Requires="c14">
+      <c14:style val="102"/>
+    </mc:Choice>
+    <mc:Fallback>
+      <c:style val="2"/>
+    </mc:Fallback>
+  </mc:AlternateContent>
+  <c:chart>
+    <c:title>
+      <c:tx>
+        <c:rich>
+          <a:bodyPr rot="0" spcFirstLastPara="1" vertOverflow="ellipsis" vert="horz" wrap="square" anchor="ctr" anchorCtr="1"/>
+          <a:lstStyle/>
+          <a:p>
+            <a:pPr>
+              <a:defRPr sz="1400" b="0" i="0" u="none" strike="noStrike" kern="1200" spc="0" baseline="0">
+                <a:solidFill>
+                  <a:schemeClr val="tx1">
+                    <a:lumMod val="65000"/>
+                    <a:lumOff val="35000"/>
+                  </a:schemeClr>
+                </a:solidFill>
+                <a:latin typeface="+mn-lt"/>
+                <a:ea typeface="+mn-ea"/>
+                <a:cs typeface="+mn-cs"/>
+              </a:defRPr>
+            </a:pPr>
+            <a:r>
+              <a:rPr lang="pt-BR"/>
+              <a:t>Heap</a:t>
+            </a:r>
+            <a:r>
+              <a:rPr lang="pt-BR" baseline="0"/>
+              <a:t> Sort</a:t>
+            </a:r>
+          </a:p>
+        </c:rich>
+      </c:tx>
+      <c:overlay val="0"/>
+      <c:spPr>
+        <a:noFill/>
+        <a:ln>
+          <a:noFill/>
+        </a:ln>
+        <a:effectLst/>
+      </c:spPr>
+      <c:txPr>
+        <a:bodyPr rot="0" spcFirstLastPara="1" vertOverflow="ellipsis" vert="horz" wrap="square" anchor="ctr" anchorCtr="1"/>
+        <a:lstStyle/>
+        <a:p>
+          <a:pPr>
+            <a:defRPr sz="1400" b="0" i="0" u="none" strike="noStrike" kern="1200" spc="0" baseline="0">
+              <a:solidFill>
+                <a:schemeClr val="tx1">
+                  <a:lumMod val="65000"/>
+                  <a:lumOff val="35000"/>
+                </a:schemeClr>
+              </a:solidFill>
+              <a:latin typeface="+mn-lt"/>
+              <a:ea typeface="+mn-ea"/>
+              <a:cs typeface="+mn-cs"/>
+            </a:defRPr>
+          </a:pPr>
+          <a:endParaRPr lang="pt-BR"/>
+        </a:p>
+      </c:txPr>
+    </c:title>
+    <c:autoTitleDeleted val="0"/>
+    <c:plotArea>
+      <c:layout/>
+      <c:lineChart>
+        <c:grouping val="standard"/>
+        <c:varyColors val="0"/>
+        <c:ser>
+          <c:idx val="0"/>
+          <c:order val="0"/>
+          <c:tx>
+            <c:strRef>
+              <c:f>Planilha1!$B$1</c:f>
+              <c:strCache>
+                <c:ptCount val="1"/>
+                <c:pt idx="0">
+                  <c:v>Ordenado</c:v>
+                </c:pt>
+              </c:strCache>
+            </c:strRef>
+          </c:tx>
+          <c:spPr>
+            <a:ln w="28575" cap="rnd">
+              <a:solidFill>
+                <a:schemeClr val="accent1"/>
+              </a:solidFill>
+              <a:round/>
+            </a:ln>
+            <a:effectLst/>
+          </c:spPr>
+          <c:marker>
+            <c:symbol val="none"/>
+          </c:marker>
+          <c:cat>
+            <c:numRef>
+              <c:f>Planilha1!$A$2:$A$7</c:f>
+              <c:numCache>
+                <c:formatCode>General</c:formatCode>
+                <c:ptCount val="6"/>
+                <c:pt idx="0">
+                  <c:v>1000</c:v>
+                </c:pt>
+                <c:pt idx="1">
+                  <c:v>5000</c:v>
+                </c:pt>
+                <c:pt idx="2">
+                  <c:v>10000</c:v>
+                </c:pt>
+                <c:pt idx="3">
+                  <c:v>15000</c:v>
+                </c:pt>
+                <c:pt idx="4">
+                  <c:v>20000</c:v>
+                </c:pt>
+                <c:pt idx="5">
+                  <c:v>25000</c:v>
+                </c:pt>
+              </c:numCache>
+            </c:numRef>
+          </c:cat>
+          <c:val>
+            <c:numRef>
+              <c:f>Planilha1!$B$2:$B$7</c:f>
+              <c:numCache>
+                <c:formatCode>General</c:formatCode>
+                <c:ptCount val="6"/>
+                <c:pt idx="0">
+                  <c:v>3.55224609375E-2</c:v>
+                </c:pt>
+                <c:pt idx="1">
+                  <c:v>0.119082450866699</c:v>
+                </c:pt>
+                <c:pt idx="2">
+                  <c:v>0.25917243957519498</c:v>
+                </c:pt>
+                <c:pt idx="3">
+                  <c:v>0.40227222442626898</c:v>
+                </c:pt>
+                <c:pt idx="4">
+                  <c:v>0.54836535453796298</c:v>
+                </c:pt>
+                <c:pt idx="5">
+                  <c:v>0.713212490081787</c:v>
+                </c:pt>
+              </c:numCache>
+            </c:numRef>
+          </c:val>
+          <c:smooth val="0"/>
+          <c:extLst>
+            <c:ext xmlns:c16="http://schemas.microsoft.com/office/drawing/2014/chart" uri="{C3380CC4-5D6E-409C-BE32-E72D297353CC}">
+              <c16:uniqueId val="{00000000-EA67-4CEA-980F-C05FBF792ED8}"/>
+            </c:ext>
+          </c:extLst>
+        </c:ser>
+        <c:ser>
+          <c:idx val="1"/>
+          <c:order val="1"/>
+          <c:tx>
+            <c:strRef>
+              <c:f>Planilha1!$C$1</c:f>
+              <c:strCache>
+                <c:ptCount val="1"/>
+                <c:pt idx="0">
+                  <c:v>Decrescente</c:v>
+                </c:pt>
+              </c:strCache>
+            </c:strRef>
+          </c:tx>
+          <c:spPr>
+            <a:ln w="28575" cap="rnd">
+              <a:solidFill>
+                <a:schemeClr val="accent2"/>
+              </a:solidFill>
+              <a:round/>
+            </a:ln>
+            <a:effectLst/>
+          </c:spPr>
+          <c:marker>
+            <c:symbol val="none"/>
+          </c:marker>
+          <c:cat>
+            <c:numRef>
+              <c:f>Planilha1!$A$2:$A$7</c:f>
+              <c:numCache>
+                <c:formatCode>General</c:formatCode>
+                <c:ptCount val="6"/>
+                <c:pt idx="0">
+                  <c:v>1000</c:v>
+                </c:pt>
+                <c:pt idx="1">
+                  <c:v>5000</c:v>
+                </c:pt>
+                <c:pt idx="2">
+                  <c:v>10000</c:v>
+                </c:pt>
+                <c:pt idx="3">
+                  <c:v>15000</c:v>
+                </c:pt>
+                <c:pt idx="4">
+                  <c:v>20000</c:v>
+                </c:pt>
+                <c:pt idx="5">
+                  <c:v>25000</c:v>
+                </c:pt>
+              </c:numCache>
+            </c:numRef>
+          </c:cat>
+          <c:val>
+            <c:numRef>
+              <c:f>Planilha1!$C$2:$C$7</c:f>
+              <c:numCache>
+                <c:formatCode>General</c:formatCode>
+                <c:ptCount val="6"/>
+                <c:pt idx="0">
+                  <c:v>1.6010522842407199E-2</c:v>
+                </c:pt>
+                <c:pt idx="1">
+                  <c:v>0.110073328018188</c:v>
+                </c:pt>
+                <c:pt idx="2">
+                  <c:v>0.22767305374145499</c:v>
+                </c:pt>
+                <c:pt idx="3">
+                  <c:v>0.35873532295227001</c:v>
+                </c:pt>
+                <c:pt idx="4">
+                  <c:v>0.51334404945373502</c:v>
+                </c:pt>
+                <c:pt idx="5">
+                  <c:v>0.63242363929748502</c:v>
+                </c:pt>
+              </c:numCache>
+            </c:numRef>
+          </c:val>
+          <c:smooth val="0"/>
+          <c:extLst>
+            <c:ext xmlns:c16="http://schemas.microsoft.com/office/drawing/2014/chart" uri="{C3380CC4-5D6E-409C-BE32-E72D297353CC}">
+              <c16:uniqueId val="{00000001-EA67-4CEA-980F-C05FBF792ED8}"/>
+            </c:ext>
+          </c:extLst>
+        </c:ser>
+        <c:ser>
+          <c:idx val="2"/>
+          <c:order val="2"/>
+          <c:tx>
+            <c:strRef>
+              <c:f>Planilha1!$D$1</c:f>
+              <c:strCache>
+                <c:ptCount val="1"/>
+                <c:pt idx="0">
+                  <c:v>Aleatório</c:v>
+                </c:pt>
+              </c:strCache>
+            </c:strRef>
+          </c:tx>
+          <c:spPr>
+            <a:ln w="28575" cap="rnd">
+              <a:solidFill>
+                <a:schemeClr val="accent3"/>
+              </a:solidFill>
+              <a:round/>
+            </a:ln>
+            <a:effectLst/>
+          </c:spPr>
+          <c:marker>
+            <c:symbol val="none"/>
+          </c:marker>
+          <c:cat>
+            <c:numRef>
+              <c:f>Planilha1!$A$2:$A$7</c:f>
+              <c:numCache>
+                <c:formatCode>General</c:formatCode>
+                <c:ptCount val="6"/>
+                <c:pt idx="0">
+                  <c:v>1000</c:v>
+                </c:pt>
+                <c:pt idx="1">
+                  <c:v>5000</c:v>
+                </c:pt>
+                <c:pt idx="2">
+                  <c:v>10000</c:v>
+                </c:pt>
+                <c:pt idx="3">
+                  <c:v>15000</c:v>
+                </c:pt>
+                <c:pt idx="4">
+                  <c:v>20000</c:v>
+                </c:pt>
+                <c:pt idx="5">
+                  <c:v>25000</c:v>
+                </c:pt>
+              </c:numCache>
+            </c:numRef>
+          </c:cat>
+          <c:val>
+            <c:numRef>
+              <c:f>Planilha1!$D$2:$D$7</c:f>
+              <c:numCache>
+                <c:formatCode>General</c:formatCode>
+                <c:ptCount val="6"/>
+                <c:pt idx="0">
+                  <c:v>1.7511606216430602E-2</c:v>
+                </c:pt>
+                <c:pt idx="1">
+                  <c:v>0.11257505416870101</c:v>
+                </c:pt>
+                <c:pt idx="2">
+                  <c:v>0.24668288230895899</c:v>
+                </c:pt>
+                <c:pt idx="3">
+                  <c:v>0.38476109504699701</c:v>
+                </c:pt>
+                <c:pt idx="4">
+                  <c:v>0.52384924888610795</c:v>
+                </c:pt>
+                <c:pt idx="5">
+                  <c:v>0.69346165657043402</c:v>
+                </c:pt>
+              </c:numCache>
+            </c:numRef>
+          </c:val>
+          <c:smooth val="0"/>
+          <c:extLst>
+            <c:ext xmlns:c16="http://schemas.microsoft.com/office/drawing/2014/chart" uri="{C3380CC4-5D6E-409C-BE32-E72D297353CC}">
+              <c16:uniqueId val="{00000002-EA67-4CEA-980F-C05FBF792ED8}"/>
+            </c:ext>
+          </c:extLst>
+        </c:ser>
+        <c:dLbls>
+          <c:showLegendKey val="0"/>
+          <c:showVal val="0"/>
+          <c:showCatName val="0"/>
+          <c:showSerName val="0"/>
+          <c:showPercent val="0"/>
+          <c:showBubbleSize val="0"/>
+        </c:dLbls>
+        <c:smooth val="0"/>
+        <c:axId val="1141464896"/>
+        <c:axId val="1141466560"/>
+      </c:lineChart>
+      <c:catAx>
+        <c:axId val="1141464896"/>
+        <c:scaling>
+          <c:orientation val="minMax"/>
+        </c:scaling>
+        <c:delete val="0"/>
+        <c:axPos val="b"/>
+        <c:numFmt formatCode="General" sourceLinked="1"/>
+        <c:majorTickMark val="none"/>
+        <c:minorTickMark val="none"/>
+        <c:tickLblPos val="nextTo"/>
+        <c:spPr>
+          <a:noFill/>
+          <a:ln w="9525" cap="flat" cmpd="sng" algn="ctr">
+            <a:solidFill>
+              <a:schemeClr val="tx1">
+                <a:lumMod val="15000"/>
+                <a:lumOff val="85000"/>
+              </a:schemeClr>
+            </a:solidFill>
+            <a:round/>
+          </a:ln>
+          <a:effectLst/>
+        </c:spPr>
+        <c:txPr>
+          <a:bodyPr rot="-60000000" spcFirstLastPara="1" vertOverflow="ellipsis" vert="horz" wrap="square" anchor="ctr" anchorCtr="1"/>
+          <a:lstStyle/>
+          <a:p>
+            <a:pPr>
+              <a:defRPr sz="900" b="0" i="0" u="none" strike="noStrike" kern="1200" baseline="0">
+                <a:solidFill>
+                  <a:schemeClr val="tx1">
+                    <a:lumMod val="65000"/>
+                    <a:lumOff val="35000"/>
+                  </a:schemeClr>
+                </a:solidFill>
+                <a:latin typeface="+mn-lt"/>
+                <a:ea typeface="+mn-ea"/>
+                <a:cs typeface="+mn-cs"/>
+              </a:defRPr>
+            </a:pPr>
+            <a:endParaRPr lang="pt-BR"/>
+          </a:p>
+        </c:txPr>
+        <c:crossAx val="1141466560"/>
+        <c:crosses val="autoZero"/>
+        <c:auto val="1"/>
+        <c:lblAlgn val="ctr"/>
+        <c:lblOffset val="100"/>
+        <c:noMultiLvlLbl val="0"/>
+      </c:catAx>
+      <c:valAx>
+        <c:axId val="1141466560"/>
+        <c:scaling>
+          <c:orientation val="minMax"/>
+        </c:scaling>
+        <c:delete val="0"/>
+        <c:axPos val="l"/>
+        <c:majorGridlines>
+          <c:spPr>
+            <a:ln w="9525" cap="flat" cmpd="sng" algn="ctr">
+              <a:solidFill>
+                <a:schemeClr val="tx1">
+                  <a:lumMod val="15000"/>
+                  <a:lumOff val="85000"/>
+                </a:schemeClr>
+              </a:solidFill>
+              <a:round/>
+            </a:ln>
+            <a:effectLst/>
+          </c:spPr>
+        </c:majorGridlines>
+        <c:numFmt formatCode="General" sourceLinked="1"/>
+        <c:majorTickMark val="none"/>
+        <c:minorTickMark val="none"/>
+        <c:tickLblPos val="nextTo"/>
+        <c:spPr>
+          <a:noFill/>
+          <a:ln>
+            <a:noFill/>
+          </a:ln>
+          <a:effectLst/>
+        </c:spPr>
+        <c:txPr>
+          <a:bodyPr rot="-60000000" spcFirstLastPara="1" vertOverflow="ellipsis" vert="horz" wrap="square" anchor="ctr" anchorCtr="1"/>
+          <a:lstStyle/>
+          <a:p>
+            <a:pPr>
+              <a:defRPr sz="900" b="0" i="0" u="none" strike="noStrike" kern="1200" baseline="0">
+                <a:solidFill>
+                  <a:schemeClr val="tx1">
+                    <a:lumMod val="65000"/>
+                    <a:lumOff val="35000"/>
+                  </a:schemeClr>
+                </a:solidFill>
+                <a:latin typeface="+mn-lt"/>
+                <a:ea typeface="+mn-ea"/>
+                <a:cs typeface="+mn-cs"/>
+              </a:defRPr>
+            </a:pPr>
+            <a:endParaRPr lang="pt-BR"/>
+          </a:p>
+        </c:txPr>
+        <c:crossAx val="1141464896"/>
+        <c:crosses val="autoZero"/>
+        <c:crossBetween val="between"/>
+      </c:valAx>
+      <c:spPr>
+        <a:noFill/>
+        <a:ln>
+          <a:noFill/>
+        </a:ln>
+        <a:effectLst/>
+      </c:spPr>
+    </c:plotArea>
+    <c:legend>
+      <c:legendPos val="b"/>
+      <c:overlay val="0"/>
+      <c:spPr>
+        <a:noFill/>
+        <a:ln>
+          <a:noFill/>
+        </a:ln>
+        <a:effectLst/>
+      </c:spPr>
+      <c:txPr>
+        <a:bodyPr rot="0" spcFirstLastPara="1" vertOverflow="ellipsis" vert="horz" wrap="square" anchor="ctr" anchorCtr="1"/>
+        <a:lstStyle/>
+        <a:p>
+          <a:pPr>
+            <a:defRPr sz="900" b="0" i="0" u="none" strike="noStrike" kern="1200" baseline="0">
+              <a:solidFill>
+                <a:schemeClr val="tx1">
+                  <a:lumMod val="65000"/>
+                  <a:lumOff val="35000"/>
+                </a:schemeClr>
+              </a:solidFill>
+              <a:latin typeface="+mn-lt"/>
+              <a:ea typeface="+mn-ea"/>
+              <a:cs typeface="+mn-cs"/>
+            </a:defRPr>
+          </a:pPr>
+          <a:endParaRPr lang="pt-BR"/>
+        </a:p>
+      </c:txPr>
+    </c:legend>
+    <c:plotVisOnly val="1"/>
+    <c:dispBlanksAs val="gap"/>
+    <c:showDLblsOverMax val="0"/>
+  </c:chart>
+  <c:spPr>
+    <a:solidFill>
+      <a:schemeClr val="bg1"/>
+    </a:solidFill>
+    <a:ln w="9525" cap="flat" cmpd="sng" algn="ctr">
+      <a:solidFill>
+        <a:schemeClr val="tx1">
+          <a:lumMod val="15000"/>
+          <a:lumOff val="85000"/>
+        </a:schemeClr>
+      </a:solidFill>
+      <a:round/>
+    </a:ln>
+    <a:effectLst/>
+  </c:spPr>
+  <c:txPr>
+    <a:bodyPr/>
+    <a:lstStyle/>
+    <a:p>
+      <a:pPr>
+        <a:defRPr/>
+      </a:pPr>
+      <a:endParaRPr lang="pt-BR"/>
+    </a:p>
+  </c:txPr>
+  <c:externalData r:id="rId3">
+    <c:autoUpdate val="0"/>
+  </c:externalData>
+</c:chartSpace>
+</file>
+
+<file path=word/charts/chart4.xml><?xml version="1.0" encoding="utf-8"?>
+<c:chartSpace xmlns:c="http://schemas.openxmlformats.org/drawingml/2006/chart" xmlns:a="http://schemas.openxmlformats.org/drawingml/2006/main" xmlns:r="http://schemas.openxmlformats.org/officeDocument/2006/relationships" xmlns:c16r2="http://schemas.microsoft.com/office/drawing/2015/06/chart">
+  <c:date1904 val="0"/>
+  <c:lang val="pt-BR"/>
+  <c:roundedCorners val="0"/>
+  <mc:AlternateContent xmlns:mc="http://schemas.openxmlformats.org/markup-compatibility/2006">
+    <mc:Choice xmlns:c14="http://schemas.microsoft.com/office/drawing/2007/8/2/chart" Requires="c14">
+      <c14:style val="102"/>
+    </mc:Choice>
+    <mc:Fallback>
+      <c:style val="2"/>
+    </mc:Fallback>
+  </mc:AlternateContent>
+  <c:chart>
+    <c:title>
+      <c:tx>
+        <c:rich>
+          <a:bodyPr rot="0" spcFirstLastPara="1" vertOverflow="ellipsis" vert="horz" wrap="square" anchor="ctr" anchorCtr="1"/>
+          <a:lstStyle/>
+          <a:p>
+            <a:pPr>
+              <a:defRPr sz="1400" b="0" i="0" u="none" strike="noStrike" kern="1200" spc="0" baseline="0">
+                <a:solidFill>
+                  <a:schemeClr val="tx1">
+                    <a:lumMod val="65000"/>
+                    <a:lumOff val="35000"/>
+                  </a:schemeClr>
+                </a:solidFill>
+                <a:latin typeface="+mn-lt"/>
+                <a:ea typeface="+mn-ea"/>
+                <a:cs typeface="+mn-cs"/>
+              </a:defRPr>
+            </a:pPr>
+            <a:r>
+              <a:rPr lang="pt-BR"/>
+              <a:t>Insert Sort</a:t>
+            </a:r>
+          </a:p>
+        </c:rich>
+      </c:tx>
+      <c:overlay val="0"/>
+      <c:spPr>
+        <a:noFill/>
+        <a:ln>
+          <a:noFill/>
+        </a:ln>
+        <a:effectLst/>
+      </c:spPr>
+      <c:txPr>
+        <a:bodyPr rot="0" spcFirstLastPara="1" vertOverflow="ellipsis" vert="horz" wrap="square" anchor="ctr" anchorCtr="1"/>
+        <a:lstStyle/>
+        <a:p>
+          <a:pPr>
+            <a:defRPr sz="1400" b="0" i="0" u="none" strike="noStrike" kern="1200" spc="0" baseline="0">
+              <a:solidFill>
+                <a:schemeClr val="tx1">
+                  <a:lumMod val="65000"/>
+                  <a:lumOff val="35000"/>
+                </a:schemeClr>
+              </a:solidFill>
+              <a:latin typeface="+mn-lt"/>
+              <a:ea typeface="+mn-ea"/>
+              <a:cs typeface="+mn-cs"/>
+            </a:defRPr>
+          </a:pPr>
+          <a:endParaRPr lang="pt-BR"/>
+        </a:p>
+      </c:txPr>
+    </c:title>
+    <c:autoTitleDeleted val="0"/>
+    <c:plotArea>
+      <c:layout/>
+      <c:lineChart>
+        <c:grouping val="standard"/>
+        <c:varyColors val="0"/>
+        <c:ser>
+          <c:idx val="0"/>
+          <c:order val="0"/>
+          <c:tx>
+            <c:strRef>
+              <c:f>Planilha1!$B$1</c:f>
+              <c:strCache>
+                <c:ptCount val="1"/>
+                <c:pt idx="0">
+                  <c:v>Ordenado</c:v>
+                </c:pt>
+              </c:strCache>
+            </c:strRef>
+          </c:tx>
+          <c:spPr>
+            <a:ln w="28575" cap="rnd">
+              <a:solidFill>
+                <a:schemeClr val="accent1"/>
+              </a:solidFill>
+              <a:round/>
+            </a:ln>
+            <a:effectLst/>
+          </c:spPr>
+          <c:marker>
+            <c:symbol val="none"/>
+          </c:marker>
+          <c:cat>
+            <c:numRef>
+              <c:f>Planilha1!$A$2:$A$7</c:f>
+              <c:numCache>
+                <c:formatCode>General</c:formatCode>
+                <c:ptCount val="6"/>
+                <c:pt idx="0">
+                  <c:v>1000</c:v>
+                </c:pt>
+                <c:pt idx="1">
+                  <c:v>5000</c:v>
+                </c:pt>
+                <c:pt idx="2">
+                  <c:v>10000</c:v>
+                </c:pt>
+                <c:pt idx="3">
+                  <c:v>15000</c:v>
+                </c:pt>
+                <c:pt idx="4">
+                  <c:v>20000</c:v>
+                </c:pt>
+                <c:pt idx="5">
+                  <c:v>25000</c:v>
+                </c:pt>
+              </c:numCache>
+            </c:numRef>
+          </c:cat>
+          <c:val>
+            <c:numRef>
+              <c:f>Planilha1!$B$2:$B$7</c:f>
+              <c:numCache>
+                <c:formatCode>General</c:formatCode>
+                <c:ptCount val="6"/>
+                <c:pt idx="0">
+                  <c:v>5.0020217895507802E-4</c:v>
+                </c:pt>
+                <c:pt idx="1">
+                  <c:v>3.00192832946777E-3</c:v>
+                </c:pt>
+                <c:pt idx="2">
+                  <c:v>6.0024261474609297E-3</c:v>
+                </c:pt>
+                <c:pt idx="3">
+                  <c:v>8.5053443908691406E-3</c:v>
+                </c:pt>
+                <c:pt idx="4">
+                  <c:v>1.20072364807128E-2</c:v>
+                </c:pt>
+                <c:pt idx="5">
+                  <c:v>1.55105590820312E-2</c:v>
+                </c:pt>
+              </c:numCache>
+            </c:numRef>
+          </c:val>
+          <c:smooth val="0"/>
+          <c:extLst>
+            <c:ext xmlns:c16="http://schemas.microsoft.com/office/drawing/2014/chart" uri="{C3380CC4-5D6E-409C-BE32-E72D297353CC}">
+              <c16:uniqueId val="{00000000-BD62-43DF-93CB-AF878415436E}"/>
+            </c:ext>
+          </c:extLst>
+        </c:ser>
+        <c:ser>
+          <c:idx val="1"/>
+          <c:order val="1"/>
+          <c:tx>
+            <c:strRef>
+              <c:f>Planilha1!$C$1</c:f>
+              <c:strCache>
+                <c:ptCount val="1"/>
+                <c:pt idx="0">
+                  <c:v>Decrescente</c:v>
+                </c:pt>
+              </c:strCache>
+            </c:strRef>
+          </c:tx>
+          <c:spPr>
+            <a:ln w="28575" cap="rnd">
+              <a:solidFill>
+                <a:schemeClr val="accent2"/>
+              </a:solidFill>
+              <a:round/>
+            </a:ln>
+            <a:effectLst/>
+          </c:spPr>
+          <c:marker>
+            <c:symbol val="none"/>
+          </c:marker>
+          <c:cat>
+            <c:numRef>
+              <c:f>Planilha1!$A$2:$A$7</c:f>
+              <c:numCache>
+                <c:formatCode>General</c:formatCode>
+                <c:ptCount val="6"/>
+                <c:pt idx="0">
+                  <c:v>1000</c:v>
+                </c:pt>
+                <c:pt idx="1">
+                  <c:v>5000</c:v>
+                </c:pt>
+                <c:pt idx="2">
+                  <c:v>10000</c:v>
+                </c:pt>
+                <c:pt idx="3">
+                  <c:v>15000</c:v>
+                </c:pt>
+                <c:pt idx="4">
+                  <c:v>20000</c:v>
+                </c:pt>
+                <c:pt idx="5">
+                  <c:v>25000</c:v>
+                </c:pt>
+              </c:numCache>
+            </c:numRef>
+          </c:cat>
+          <c:val>
+            <c:numRef>
+              <c:f>Planilha1!$C$2:$C$7</c:f>
+              <c:numCache>
+                <c:formatCode>General</c:formatCode>
+                <c:ptCount val="6"/>
+                <c:pt idx="0">
+                  <c:v>0.27268171310424799</c:v>
+                </c:pt>
+                <c:pt idx="1">
+                  <c:v>6.8953340053558296</c:v>
+                </c:pt>
+                <c:pt idx="2">
+                  <c:v>28.594463348388601</c:v>
+                </c:pt>
+                <c:pt idx="3">
+                  <c:v>62.623574495315502</c:v>
+                </c:pt>
+                <c:pt idx="4">
+                  <c:v>111.76949429512</c:v>
+                </c:pt>
+                <c:pt idx="5">
+                  <c:v>173.61184811592099</c:v>
+                </c:pt>
+              </c:numCache>
+            </c:numRef>
+          </c:val>
+          <c:smooth val="0"/>
+          <c:extLst>
+            <c:ext xmlns:c16="http://schemas.microsoft.com/office/drawing/2014/chart" uri="{C3380CC4-5D6E-409C-BE32-E72D297353CC}">
+              <c16:uniqueId val="{00000001-BD62-43DF-93CB-AF878415436E}"/>
+            </c:ext>
+          </c:extLst>
+        </c:ser>
+        <c:ser>
+          <c:idx val="2"/>
+          <c:order val="2"/>
+          <c:tx>
+            <c:strRef>
+              <c:f>Planilha1!$D$1</c:f>
+              <c:strCache>
+                <c:ptCount val="1"/>
+                <c:pt idx="0">
+                  <c:v>Aleatório</c:v>
+                </c:pt>
+              </c:strCache>
+            </c:strRef>
+          </c:tx>
+          <c:spPr>
+            <a:ln w="28575" cap="rnd">
+              <a:solidFill>
+                <a:schemeClr val="accent3"/>
+              </a:solidFill>
+              <a:round/>
+            </a:ln>
+            <a:effectLst/>
+          </c:spPr>
+          <c:marker>
+            <c:symbol val="none"/>
+          </c:marker>
+          <c:cat>
+            <c:numRef>
+              <c:f>Planilha1!$A$2:$A$7</c:f>
+              <c:numCache>
+                <c:formatCode>General</c:formatCode>
+                <c:ptCount val="6"/>
+                <c:pt idx="0">
+                  <c:v>1000</c:v>
+                </c:pt>
+                <c:pt idx="1">
+                  <c:v>5000</c:v>
+                </c:pt>
+                <c:pt idx="2">
+                  <c:v>10000</c:v>
+                </c:pt>
+                <c:pt idx="3">
+                  <c:v>15000</c:v>
+                </c:pt>
+                <c:pt idx="4">
+                  <c:v>20000</c:v>
+                </c:pt>
+                <c:pt idx="5">
+                  <c:v>25000</c:v>
+                </c:pt>
+              </c:numCache>
+            </c:numRef>
+          </c:cat>
+          <c:val>
+            <c:numRef>
+              <c:f>Planilha1!$D$2:$D$7</c:f>
+              <c:numCache>
+                <c:formatCode>General</c:formatCode>
+                <c:ptCount val="6"/>
+                <c:pt idx="0">
+                  <c:v>0.13909649848937899</c:v>
+                </c:pt>
+                <c:pt idx="1">
+                  <c:v>3.44380354881286</c:v>
+                </c:pt>
+                <c:pt idx="2">
+                  <c:v>14.120239496230999</c:v>
+                </c:pt>
+                <c:pt idx="3">
+                  <c:v>31.514986038208001</c:v>
+                </c:pt>
+                <c:pt idx="4">
+                  <c:v>56.298337459564202</c:v>
+                </c:pt>
+                <c:pt idx="5">
+                  <c:v>87.6183757781982</c:v>
+                </c:pt>
+              </c:numCache>
+            </c:numRef>
+          </c:val>
+          <c:smooth val="0"/>
+          <c:extLst>
+            <c:ext xmlns:c16="http://schemas.microsoft.com/office/drawing/2014/chart" uri="{C3380CC4-5D6E-409C-BE32-E72D297353CC}">
+              <c16:uniqueId val="{00000002-BD62-43DF-93CB-AF878415436E}"/>
             </c:ext>
           </c:extLst>
         </c:ser>
@@ -1646,6 +2755,86 @@
 </cs:colorStyle>
 </file>
 
+<file path=word/charts/colors3.xml><?xml version="1.0" encoding="utf-8"?>
+<cs:colorStyle xmlns:cs="http://schemas.microsoft.com/office/drawing/2012/chartStyle" xmlns:a="http://schemas.openxmlformats.org/drawingml/2006/main" meth="cycle" id="10">
+  <a:schemeClr val="accent1"/>
+  <a:schemeClr val="accent2"/>
+  <a:schemeClr val="accent3"/>
+  <a:schemeClr val="accent4"/>
+  <a:schemeClr val="accent5"/>
+  <a:schemeClr val="accent6"/>
+  <cs:variation/>
+  <cs:variation>
+    <a:lumMod val="60000"/>
+  </cs:variation>
+  <cs:variation>
+    <a:lumMod val="80000"/>
+    <a:lumOff val="20000"/>
+  </cs:variation>
+  <cs:variation>
+    <a:lumMod val="80000"/>
+  </cs:variation>
+  <cs:variation>
+    <a:lumMod val="60000"/>
+    <a:lumOff val="40000"/>
+  </cs:variation>
+  <cs:variation>
+    <a:lumMod val="50000"/>
+  </cs:variation>
+  <cs:variation>
+    <a:lumMod val="70000"/>
+    <a:lumOff val="30000"/>
+  </cs:variation>
+  <cs:variation>
+    <a:lumMod val="70000"/>
+  </cs:variation>
+  <cs:variation>
+    <a:lumMod val="50000"/>
+    <a:lumOff val="50000"/>
+  </cs:variation>
+</cs:colorStyle>
+</file>
+
+<file path=word/charts/colors4.xml><?xml version="1.0" encoding="utf-8"?>
+<cs:colorStyle xmlns:cs="http://schemas.microsoft.com/office/drawing/2012/chartStyle" xmlns:a="http://schemas.openxmlformats.org/drawingml/2006/main" meth="cycle" id="10">
+  <a:schemeClr val="accent1"/>
+  <a:schemeClr val="accent2"/>
+  <a:schemeClr val="accent3"/>
+  <a:schemeClr val="accent4"/>
+  <a:schemeClr val="accent5"/>
+  <a:schemeClr val="accent6"/>
+  <cs:variation/>
+  <cs:variation>
+    <a:lumMod val="60000"/>
+  </cs:variation>
+  <cs:variation>
+    <a:lumMod val="80000"/>
+    <a:lumOff val="20000"/>
+  </cs:variation>
+  <cs:variation>
+    <a:lumMod val="80000"/>
+  </cs:variation>
+  <cs:variation>
+    <a:lumMod val="60000"/>
+    <a:lumOff val="40000"/>
+  </cs:variation>
+  <cs:variation>
+    <a:lumMod val="50000"/>
+  </cs:variation>
+  <cs:variation>
+    <a:lumMod val="70000"/>
+    <a:lumOff val="30000"/>
+  </cs:variation>
+  <cs:variation>
+    <a:lumMod val="70000"/>
+  </cs:variation>
+  <cs:variation>
+    <a:lumMod val="50000"/>
+    <a:lumOff val="50000"/>
+  </cs:variation>
+</cs:colorStyle>
+</file>
+
 <file path=word/charts/style1.xml><?xml version="1.0" encoding="utf-8"?>
 <cs:chartStyle xmlns:cs="http://schemas.microsoft.com/office/drawing/2012/chartStyle" xmlns:a="http://schemas.openxmlformats.org/drawingml/2006/main" id="227">
   <cs:axisTitle>
@@ -2163,6 +3352,1038 @@
 </file>
 
 <file path=word/charts/style2.xml><?xml version="1.0" encoding="utf-8"?>
+<cs:chartStyle xmlns:cs="http://schemas.microsoft.com/office/drawing/2012/chartStyle" xmlns:a="http://schemas.openxmlformats.org/drawingml/2006/main" id="227">
+  <cs:axisTitle>
+    <cs:lnRef idx="0"/>
+    <cs:fillRef idx="0"/>
+    <cs:effectRef idx="0"/>
+    <cs:fontRef idx="minor">
+      <a:schemeClr val="tx1">
+        <a:lumMod val="65000"/>
+        <a:lumOff val="35000"/>
+      </a:schemeClr>
+    </cs:fontRef>
+    <cs:defRPr sz="1000" kern="1200"/>
+  </cs:axisTitle>
+  <cs:categoryAxis>
+    <cs:lnRef idx="0"/>
+    <cs:fillRef idx="0"/>
+    <cs:effectRef idx="0"/>
+    <cs:fontRef idx="minor">
+      <a:schemeClr val="tx1">
+        <a:lumMod val="65000"/>
+        <a:lumOff val="35000"/>
+      </a:schemeClr>
+    </cs:fontRef>
+    <cs:spPr>
+      <a:ln w="9525" cap="flat" cmpd="sng" algn="ctr">
+        <a:solidFill>
+          <a:schemeClr val="tx1">
+            <a:lumMod val="15000"/>
+            <a:lumOff val="85000"/>
+          </a:schemeClr>
+        </a:solidFill>
+        <a:round/>
+      </a:ln>
+    </cs:spPr>
+    <cs:defRPr sz="900" kern="1200"/>
+  </cs:categoryAxis>
+  <cs:chartArea mods="allowNoFillOverride allowNoLineOverride">
+    <cs:lnRef idx="0"/>
+    <cs:fillRef idx="0"/>
+    <cs:effectRef idx="0"/>
+    <cs:fontRef idx="minor">
+      <a:schemeClr val="tx1"/>
+    </cs:fontRef>
+    <cs:spPr>
+      <a:solidFill>
+        <a:schemeClr val="bg1"/>
+      </a:solidFill>
+      <a:ln w="9525" cap="flat" cmpd="sng" algn="ctr">
+        <a:solidFill>
+          <a:schemeClr val="tx1">
+            <a:lumMod val="15000"/>
+            <a:lumOff val="85000"/>
+          </a:schemeClr>
+        </a:solidFill>
+        <a:round/>
+      </a:ln>
+    </cs:spPr>
+    <cs:defRPr sz="1000" kern="1200"/>
+  </cs:chartArea>
+  <cs:dataLabel>
+    <cs:lnRef idx="0"/>
+    <cs:fillRef idx="0"/>
+    <cs:effectRef idx="0"/>
+    <cs:fontRef idx="minor">
+      <a:schemeClr val="tx1">
+        <a:lumMod val="75000"/>
+        <a:lumOff val="25000"/>
+      </a:schemeClr>
+    </cs:fontRef>
+    <cs:defRPr sz="900" kern="1200"/>
+  </cs:dataLabel>
+  <cs:dataLabelCallout>
+    <cs:lnRef idx="0"/>
+    <cs:fillRef idx="0"/>
+    <cs:effectRef idx="0"/>
+    <cs:fontRef idx="minor">
+      <a:schemeClr val="dk1">
+        <a:lumMod val="65000"/>
+        <a:lumOff val="35000"/>
+      </a:schemeClr>
+    </cs:fontRef>
+    <cs:spPr>
+      <a:solidFill>
+        <a:schemeClr val="lt1"/>
+      </a:solidFill>
+      <a:ln>
+        <a:solidFill>
+          <a:schemeClr val="dk1">
+            <a:lumMod val="25000"/>
+            <a:lumOff val="75000"/>
+          </a:schemeClr>
+        </a:solidFill>
+      </a:ln>
+    </cs:spPr>
+    <cs:defRPr sz="900" kern="1200"/>
+    <cs:bodyPr rot="0" spcFirstLastPara="1" vertOverflow="clip" horzOverflow="clip" vert="horz" wrap="square" lIns="36576" tIns="18288" rIns="36576" bIns="18288" anchor="ctr" anchorCtr="1">
+      <a:spAutoFit/>
+    </cs:bodyPr>
+  </cs:dataLabelCallout>
+  <cs:dataPoint>
+    <cs:lnRef idx="0"/>
+    <cs:fillRef idx="1">
+      <cs:styleClr val="auto"/>
+    </cs:fillRef>
+    <cs:effectRef idx="0"/>
+    <cs:fontRef idx="minor">
+      <a:schemeClr val="tx1"/>
+    </cs:fontRef>
+    <cs:spPr>
+      <a:solidFill>
+        <a:schemeClr val="phClr"/>
+      </a:solidFill>
+    </cs:spPr>
+  </cs:dataPoint>
+  <cs:dataPoint3D>
+    <cs:lnRef idx="0"/>
+    <cs:fillRef idx="1">
+      <cs:styleClr val="auto"/>
+    </cs:fillRef>
+    <cs:effectRef idx="0"/>
+    <cs:fontRef idx="minor">
+      <a:schemeClr val="tx1"/>
+    </cs:fontRef>
+    <cs:spPr>
+      <a:solidFill>
+        <a:schemeClr val="phClr"/>
+      </a:solidFill>
+    </cs:spPr>
+  </cs:dataPoint3D>
+  <cs:dataPointLine>
+    <cs:lnRef idx="0">
+      <cs:styleClr val="auto"/>
+    </cs:lnRef>
+    <cs:fillRef idx="1"/>
+    <cs:effectRef idx="0"/>
+    <cs:fontRef idx="minor">
+      <a:schemeClr val="tx1"/>
+    </cs:fontRef>
+    <cs:spPr>
+      <a:ln w="28575" cap="rnd">
+        <a:solidFill>
+          <a:schemeClr val="phClr"/>
+        </a:solidFill>
+        <a:round/>
+      </a:ln>
+    </cs:spPr>
+  </cs:dataPointLine>
+  <cs:dataPointMarker>
+    <cs:lnRef idx="0">
+      <cs:styleClr val="auto"/>
+    </cs:lnRef>
+    <cs:fillRef idx="1">
+      <cs:styleClr val="auto"/>
+    </cs:fillRef>
+    <cs:effectRef idx="0"/>
+    <cs:fontRef idx="minor">
+      <a:schemeClr val="tx1"/>
+    </cs:fontRef>
+    <cs:spPr>
+      <a:solidFill>
+        <a:schemeClr val="phClr"/>
+      </a:solidFill>
+      <a:ln w="9525">
+        <a:solidFill>
+          <a:schemeClr val="phClr"/>
+        </a:solidFill>
+      </a:ln>
+    </cs:spPr>
+  </cs:dataPointMarker>
+  <cs:dataPointMarkerLayout symbol="circle" size="5"/>
+  <cs:dataPointWireframe>
+    <cs:lnRef idx="0">
+      <cs:styleClr val="auto"/>
+    </cs:lnRef>
+    <cs:fillRef idx="1"/>
+    <cs:effectRef idx="0"/>
+    <cs:fontRef idx="minor">
+      <a:schemeClr val="tx1"/>
+    </cs:fontRef>
+    <cs:spPr>
+      <a:ln w="9525" cap="rnd">
+        <a:solidFill>
+          <a:schemeClr val="phClr"/>
+        </a:solidFill>
+        <a:round/>
+      </a:ln>
+    </cs:spPr>
+  </cs:dataPointWireframe>
+  <cs:dataTable>
+    <cs:lnRef idx="0"/>
+    <cs:fillRef idx="0"/>
+    <cs:effectRef idx="0"/>
+    <cs:fontRef idx="minor">
+      <a:schemeClr val="tx1">
+        <a:lumMod val="65000"/>
+        <a:lumOff val="35000"/>
+      </a:schemeClr>
+    </cs:fontRef>
+    <cs:spPr>
+      <a:noFill/>
+      <a:ln w="9525" cap="flat" cmpd="sng" algn="ctr">
+        <a:solidFill>
+          <a:schemeClr val="tx1">
+            <a:lumMod val="15000"/>
+            <a:lumOff val="85000"/>
+          </a:schemeClr>
+        </a:solidFill>
+        <a:round/>
+      </a:ln>
+    </cs:spPr>
+    <cs:defRPr sz="900" kern="1200"/>
+  </cs:dataTable>
+  <cs:downBar>
+    <cs:lnRef idx="0"/>
+    <cs:fillRef idx="0"/>
+    <cs:effectRef idx="0"/>
+    <cs:fontRef idx="minor">
+      <a:schemeClr val="dk1"/>
+    </cs:fontRef>
+    <cs:spPr>
+      <a:solidFill>
+        <a:schemeClr val="dk1">
+          <a:lumMod val="65000"/>
+          <a:lumOff val="35000"/>
+        </a:schemeClr>
+      </a:solidFill>
+      <a:ln w="9525">
+        <a:solidFill>
+          <a:schemeClr val="tx1">
+            <a:lumMod val="65000"/>
+            <a:lumOff val="35000"/>
+          </a:schemeClr>
+        </a:solidFill>
+      </a:ln>
+    </cs:spPr>
+  </cs:downBar>
+  <cs:dropLine>
+    <cs:lnRef idx="0"/>
+    <cs:fillRef idx="0"/>
+    <cs:effectRef idx="0"/>
+    <cs:fontRef idx="minor">
+      <a:schemeClr val="tx1"/>
+    </cs:fontRef>
+    <cs:spPr>
+      <a:ln w="9525" cap="flat" cmpd="sng" algn="ctr">
+        <a:solidFill>
+          <a:schemeClr val="tx1">
+            <a:lumMod val="35000"/>
+            <a:lumOff val="65000"/>
+          </a:schemeClr>
+        </a:solidFill>
+        <a:round/>
+      </a:ln>
+    </cs:spPr>
+  </cs:dropLine>
+  <cs:errorBar>
+    <cs:lnRef idx="0"/>
+    <cs:fillRef idx="0"/>
+    <cs:effectRef idx="0"/>
+    <cs:fontRef idx="minor">
+      <a:schemeClr val="tx1"/>
+    </cs:fontRef>
+    <cs:spPr>
+      <a:ln w="9525" cap="flat" cmpd="sng" algn="ctr">
+        <a:solidFill>
+          <a:schemeClr val="tx1">
+            <a:lumMod val="65000"/>
+            <a:lumOff val="35000"/>
+          </a:schemeClr>
+        </a:solidFill>
+        <a:round/>
+      </a:ln>
+    </cs:spPr>
+  </cs:errorBar>
+  <cs:floor>
+    <cs:lnRef idx="0"/>
+    <cs:fillRef idx="0"/>
+    <cs:effectRef idx="0"/>
+    <cs:fontRef idx="minor">
+      <a:schemeClr val="tx1"/>
+    </cs:fontRef>
+    <cs:spPr>
+      <a:noFill/>
+      <a:ln>
+        <a:noFill/>
+      </a:ln>
+    </cs:spPr>
+  </cs:floor>
+  <cs:gridlineMajor>
+    <cs:lnRef idx="0"/>
+    <cs:fillRef idx="0"/>
+    <cs:effectRef idx="0"/>
+    <cs:fontRef idx="minor">
+      <a:schemeClr val="tx1"/>
+    </cs:fontRef>
+    <cs:spPr>
+      <a:ln w="9525" cap="flat" cmpd="sng" algn="ctr">
+        <a:solidFill>
+          <a:schemeClr val="tx1">
+            <a:lumMod val="15000"/>
+            <a:lumOff val="85000"/>
+          </a:schemeClr>
+        </a:solidFill>
+        <a:round/>
+      </a:ln>
+    </cs:spPr>
+  </cs:gridlineMajor>
+  <cs:gridlineMinor>
+    <cs:lnRef idx="0"/>
+    <cs:fillRef idx="0"/>
+    <cs:effectRef idx="0"/>
+    <cs:fontRef idx="minor">
+      <a:schemeClr val="tx1"/>
+    </cs:fontRef>
+    <cs:spPr>
+      <a:ln w="9525" cap="flat" cmpd="sng" algn="ctr">
+        <a:solidFill>
+          <a:schemeClr val="tx1">
+            <a:lumMod val="5000"/>
+            <a:lumOff val="95000"/>
+          </a:schemeClr>
+        </a:solidFill>
+        <a:round/>
+      </a:ln>
+    </cs:spPr>
+  </cs:gridlineMinor>
+  <cs:hiLoLine>
+    <cs:lnRef idx="0"/>
+    <cs:fillRef idx="0"/>
+    <cs:effectRef idx="0"/>
+    <cs:fontRef idx="minor">
+      <a:schemeClr val="tx1"/>
+    </cs:fontRef>
+    <cs:spPr>
+      <a:ln w="9525" cap="flat" cmpd="sng" algn="ctr">
+        <a:solidFill>
+          <a:schemeClr val="tx1">
+            <a:lumMod val="75000"/>
+            <a:lumOff val="25000"/>
+          </a:schemeClr>
+        </a:solidFill>
+        <a:round/>
+      </a:ln>
+    </cs:spPr>
+  </cs:hiLoLine>
+  <cs:leaderLine>
+    <cs:lnRef idx="0"/>
+    <cs:fillRef idx="0"/>
+    <cs:effectRef idx="0"/>
+    <cs:fontRef idx="minor">
+      <a:schemeClr val="tx1"/>
+    </cs:fontRef>
+    <cs:spPr>
+      <a:ln w="9525" cap="flat" cmpd="sng" algn="ctr">
+        <a:solidFill>
+          <a:schemeClr val="tx1">
+            <a:lumMod val="35000"/>
+            <a:lumOff val="65000"/>
+          </a:schemeClr>
+        </a:solidFill>
+        <a:round/>
+      </a:ln>
+    </cs:spPr>
+  </cs:leaderLine>
+  <cs:legend>
+    <cs:lnRef idx="0"/>
+    <cs:fillRef idx="0"/>
+    <cs:effectRef idx="0"/>
+    <cs:fontRef idx="minor">
+      <a:schemeClr val="tx1">
+        <a:lumMod val="65000"/>
+        <a:lumOff val="35000"/>
+      </a:schemeClr>
+    </cs:fontRef>
+    <cs:defRPr sz="900" kern="1200"/>
+  </cs:legend>
+  <cs:plotArea mods="allowNoFillOverride allowNoLineOverride">
+    <cs:lnRef idx="0"/>
+    <cs:fillRef idx="0"/>
+    <cs:effectRef idx="0"/>
+    <cs:fontRef idx="minor">
+      <a:schemeClr val="tx1"/>
+    </cs:fontRef>
+  </cs:plotArea>
+  <cs:plotArea3D mods="allowNoFillOverride allowNoLineOverride">
+    <cs:lnRef idx="0"/>
+    <cs:fillRef idx="0"/>
+    <cs:effectRef idx="0"/>
+    <cs:fontRef idx="minor">
+      <a:schemeClr val="tx1"/>
+    </cs:fontRef>
+  </cs:plotArea3D>
+  <cs:seriesAxis>
+    <cs:lnRef idx="0"/>
+    <cs:fillRef idx="0"/>
+    <cs:effectRef idx="0"/>
+    <cs:fontRef idx="minor">
+      <a:schemeClr val="tx1">
+        <a:lumMod val="65000"/>
+        <a:lumOff val="35000"/>
+      </a:schemeClr>
+    </cs:fontRef>
+    <cs:defRPr sz="900" kern="1200"/>
+  </cs:seriesAxis>
+  <cs:seriesLine>
+    <cs:lnRef idx="0"/>
+    <cs:fillRef idx="0"/>
+    <cs:effectRef idx="0"/>
+    <cs:fontRef idx="minor">
+      <a:schemeClr val="tx1"/>
+    </cs:fontRef>
+    <cs:spPr>
+      <a:ln w="9525" cap="flat" cmpd="sng" algn="ctr">
+        <a:solidFill>
+          <a:schemeClr val="tx1">
+            <a:lumMod val="35000"/>
+            <a:lumOff val="65000"/>
+          </a:schemeClr>
+        </a:solidFill>
+        <a:round/>
+      </a:ln>
+    </cs:spPr>
+  </cs:seriesLine>
+  <cs:title>
+    <cs:lnRef idx="0"/>
+    <cs:fillRef idx="0"/>
+    <cs:effectRef idx="0"/>
+    <cs:fontRef idx="minor">
+      <a:schemeClr val="tx1">
+        <a:lumMod val="65000"/>
+        <a:lumOff val="35000"/>
+      </a:schemeClr>
+    </cs:fontRef>
+    <cs:defRPr sz="1400" b="0" kern="1200" spc="0" baseline="0"/>
+  </cs:title>
+  <cs:trendline>
+    <cs:lnRef idx="0">
+      <cs:styleClr val="auto"/>
+    </cs:lnRef>
+    <cs:fillRef idx="0"/>
+    <cs:effectRef idx="0"/>
+    <cs:fontRef idx="minor">
+      <a:schemeClr val="tx1"/>
+    </cs:fontRef>
+    <cs:spPr>
+      <a:ln w="19050" cap="rnd">
+        <a:solidFill>
+          <a:schemeClr val="phClr"/>
+        </a:solidFill>
+        <a:prstDash val="sysDot"/>
+      </a:ln>
+    </cs:spPr>
+  </cs:trendline>
+  <cs:trendlineLabel>
+    <cs:lnRef idx="0"/>
+    <cs:fillRef idx="0"/>
+    <cs:effectRef idx="0"/>
+    <cs:fontRef idx="minor">
+      <a:schemeClr val="tx1">
+        <a:lumMod val="65000"/>
+        <a:lumOff val="35000"/>
+      </a:schemeClr>
+    </cs:fontRef>
+    <cs:defRPr sz="900" kern="1200"/>
+  </cs:trendlineLabel>
+  <cs:upBar>
+    <cs:lnRef idx="0"/>
+    <cs:fillRef idx="0"/>
+    <cs:effectRef idx="0"/>
+    <cs:fontRef idx="minor">
+      <a:schemeClr val="dk1"/>
+    </cs:fontRef>
+    <cs:spPr>
+      <a:solidFill>
+        <a:schemeClr val="lt1"/>
+      </a:solidFill>
+      <a:ln w="9525">
+        <a:solidFill>
+          <a:schemeClr val="tx1">
+            <a:lumMod val="15000"/>
+            <a:lumOff val="85000"/>
+          </a:schemeClr>
+        </a:solidFill>
+      </a:ln>
+    </cs:spPr>
+  </cs:upBar>
+  <cs:valueAxis>
+    <cs:lnRef idx="0"/>
+    <cs:fillRef idx="0"/>
+    <cs:effectRef idx="0"/>
+    <cs:fontRef idx="minor">
+      <a:schemeClr val="tx1">
+        <a:lumMod val="65000"/>
+        <a:lumOff val="35000"/>
+      </a:schemeClr>
+    </cs:fontRef>
+    <cs:defRPr sz="900" kern="1200"/>
+  </cs:valueAxis>
+  <cs:wall>
+    <cs:lnRef idx="0"/>
+    <cs:fillRef idx="0"/>
+    <cs:effectRef idx="0"/>
+    <cs:fontRef idx="minor">
+      <a:schemeClr val="tx1"/>
+    </cs:fontRef>
+    <cs:spPr>
+      <a:noFill/>
+      <a:ln>
+        <a:noFill/>
+      </a:ln>
+    </cs:spPr>
+  </cs:wall>
+</cs:chartStyle>
+</file>
+
+<file path=word/charts/style3.xml><?xml version="1.0" encoding="utf-8"?>
+<cs:chartStyle xmlns:cs="http://schemas.microsoft.com/office/drawing/2012/chartStyle" xmlns:a="http://schemas.openxmlformats.org/drawingml/2006/main" id="227">
+  <cs:axisTitle>
+    <cs:lnRef idx="0"/>
+    <cs:fillRef idx="0"/>
+    <cs:effectRef idx="0"/>
+    <cs:fontRef idx="minor">
+      <a:schemeClr val="tx1">
+        <a:lumMod val="65000"/>
+        <a:lumOff val="35000"/>
+      </a:schemeClr>
+    </cs:fontRef>
+    <cs:defRPr sz="1000" kern="1200"/>
+  </cs:axisTitle>
+  <cs:categoryAxis>
+    <cs:lnRef idx="0"/>
+    <cs:fillRef idx="0"/>
+    <cs:effectRef idx="0"/>
+    <cs:fontRef idx="minor">
+      <a:schemeClr val="tx1">
+        <a:lumMod val="65000"/>
+        <a:lumOff val="35000"/>
+      </a:schemeClr>
+    </cs:fontRef>
+    <cs:spPr>
+      <a:ln w="9525" cap="flat" cmpd="sng" algn="ctr">
+        <a:solidFill>
+          <a:schemeClr val="tx1">
+            <a:lumMod val="15000"/>
+            <a:lumOff val="85000"/>
+          </a:schemeClr>
+        </a:solidFill>
+        <a:round/>
+      </a:ln>
+    </cs:spPr>
+    <cs:defRPr sz="900" kern="1200"/>
+  </cs:categoryAxis>
+  <cs:chartArea mods="allowNoFillOverride allowNoLineOverride">
+    <cs:lnRef idx="0"/>
+    <cs:fillRef idx="0"/>
+    <cs:effectRef idx="0"/>
+    <cs:fontRef idx="minor">
+      <a:schemeClr val="tx1"/>
+    </cs:fontRef>
+    <cs:spPr>
+      <a:solidFill>
+        <a:schemeClr val="bg1"/>
+      </a:solidFill>
+      <a:ln w="9525" cap="flat" cmpd="sng" algn="ctr">
+        <a:solidFill>
+          <a:schemeClr val="tx1">
+            <a:lumMod val="15000"/>
+            <a:lumOff val="85000"/>
+          </a:schemeClr>
+        </a:solidFill>
+        <a:round/>
+      </a:ln>
+    </cs:spPr>
+    <cs:defRPr sz="1000" kern="1200"/>
+  </cs:chartArea>
+  <cs:dataLabel>
+    <cs:lnRef idx="0"/>
+    <cs:fillRef idx="0"/>
+    <cs:effectRef idx="0"/>
+    <cs:fontRef idx="minor">
+      <a:schemeClr val="tx1">
+        <a:lumMod val="75000"/>
+        <a:lumOff val="25000"/>
+      </a:schemeClr>
+    </cs:fontRef>
+    <cs:defRPr sz="900" kern="1200"/>
+  </cs:dataLabel>
+  <cs:dataLabelCallout>
+    <cs:lnRef idx="0"/>
+    <cs:fillRef idx="0"/>
+    <cs:effectRef idx="0"/>
+    <cs:fontRef idx="minor">
+      <a:schemeClr val="dk1">
+        <a:lumMod val="65000"/>
+        <a:lumOff val="35000"/>
+      </a:schemeClr>
+    </cs:fontRef>
+    <cs:spPr>
+      <a:solidFill>
+        <a:schemeClr val="lt1"/>
+      </a:solidFill>
+      <a:ln>
+        <a:solidFill>
+          <a:schemeClr val="dk1">
+            <a:lumMod val="25000"/>
+            <a:lumOff val="75000"/>
+          </a:schemeClr>
+        </a:solidFill>
+      </a:ln>
+    </cs:spPr>
+    <cs:defRPr sz="900" kern="1200"/>
+    <cs:bodyPr rot="0" spcFirstLastPara="1" vertOverflow="clip" horzOverflow="clip" vert="horz" wrap="square" lIns="36576" tIns="18288" rIns="36576" bIns="18288" anchor="ctr" anchorCtr="1">
+      <a:spAutoFit/>
+    </cs:bodyPr>
+  </cs:dataLabelCallout>
+  <cs:dataPoint>
+    <cs:lnRef idx="0"/>
+    <cs:fillRef idx="1">
+      <cs:styleClr val="auto"/>
+    </cs:fillRef>
+    <cs:effectRef idx="0"/>
+    <cs:fontRef idx="minor">
+      <a:schemeClr val="tx1"/>
+    </cs:fontRef>
+    <cs:spPr>
+      <a:solidFill>
+        <a:schemeClr val="phClr"/>
+      </a:solidFill>
+    </cs:spPr>
+  </cs:dataPoint>
+  <cs:dataPoint3D>
+    <cs:lnRef idx="0"/>
+    <cs:fillRef idx="1">
+      <cs:styleClr val="auto"/>
+    </cs:fillRef>
+    <cs:effectRef idx="0"/>
+    <cs:fontRef idx="minor">
+      <a:schemeClr val="tx1"/>
+    </cs:fontRef>
+    <cs:spPr>
+      <a:solidFill>
+        <a:schemeClr val="phClr"/>
+      </a:solidFill>
+    </cs:spPr>
+  </cs:dataPoint3D>
+  <cs:dataPointLine>
+    <cs:lnRef idx="0">
+      <cs:styleClr val="auto"/>
+    </cs:lnRef>
+    <cs:fillRef idx="1"/>
+    <cs:effectRef idx="0"/>
+    <cs:fontRef idx="minor">
+      <a:schemeClr val="tx1"/>
+    </cs:fontRef>
+    <cs:spPr>
+      <a:ln w="28575" cap="rnd">
+        <a:solidFill>
+          <a:schemeClr val="phClr"/>
+        </a:solidFill>
+        <a:round/>
+      </a:ln>
+    </cs:spPr>
+  </cs:dataPointLine>
+  <cs:dataPointMarker>
+    <cs:lnRef idx="0">
+      <cs:styleClr val="auto"/>
+    </cs:lnRef>
+    <cs:fillRef idx="1">
+      <cs:styleClr val="auto"/>
+    </cs:fillRef>
+    <cs:effectRef idx="0"/>
+    <cs:fontRef idx="minor">
+      <a:schemeClr val="tx1"/>
+    </cs:fontRef>
+    <cs:spPr>
+      <a:solidFill>
+        <a:schemeClr val="phClr"/>
+      </a:solidFill>
+      <a:ln w="9525">
+        <a:solidFill>
+          <a:schemeClr val="phClr"/>
+        </a:solidFill>
+      </a:ln>
+    </cs:spPr>
+  </cs:dataPointMarker>
+  <cs:dataPointMarkerLayout symbol="circle" size="5"/>
+  <cs:dataPointWireframe>
+    <cs:lnRef idx="0">
+      <cs:styleClr val="auto"/>
+    </cs:lnRef>
+    <cs:fillRef idx="1"/>
+    <cs:effectRef idx="0"/>
+    <cs:fontRef idx="minor">
+      <a:schemeClr val="tx1"/>
+    </cs:fontRef>
+    <cs:spPr>
+      <a:ln w="9525" cap="rnd">
+        <a:solidFill>
+          <a:schemeClr val="phClr"/>
+        </a:solidFill>
+        <a:round/>
+      </a:ln>
+    </cs:spPr>
+  </cs:dataPointWireframe>
+  <cs:dataTable>
+    <cs:lnRef idx="0"/>
+    <cs:fillRef idx="0"/>
+    <cs:effectRef idx="0"/>
+    <cs:fontRef idx="minor">
+      <a:schemeClr val="tx1">
+        <a:lumMod val="65000"/>
+        <a:lumOff val="35000"/>
+      </a:schemeClr>
+    </cs:fontRef>
+    <cs:spPr>
+      <a:noFill/>
+      <a:ln w="9525" cap="flat" cmpd="sng" algn="ctr">
+        <a:solidFill>
+          <a:schemeClr val="tx1">
+            <a:lumMod val="15000"/>
+            <a:lumOff val="85000"/>
+          </a:schemeClr>
+        </a:solidFill>
+        <a:round/>
+      </a:ln>
+    </cs:spPr>
+    <cs:defRPr sz="900" kern="1200"/>
+  </cs:dataTable>
+  <cs:downBar>
+    <cs:lnRef idx="0"/>
+    <cs:fillRef idx="0"/>
+    <cs:effectRef idx="0"/>
+    <cs:fontRef idx="minor">
+      <a:schemeClr val="dk1"/>
+    </cs:fontRef>
+    <cs:spPr>
+      <a:solidFill>
+        <a:schemeClr val="dk1">
+          <a:lumMod val="65000"/>
+          <a:lumOff val="35000"/>
+        </a:schemeClr>
+      </a:solidFill>
+      <a:ln w="9525">
+        <a:solidFill>
+          <a:schemeClr val="tx1">
+            <a:lumMod val="65000"/>
+            <a:lumOff val="35000"/>
+          </a:schemeClr>
+        </a:solidFill>
+      </a:ln>
+    </cs:spPr>
+  </cs:downBar>
+  <cs:dropLine>
+    <cs:lnRef idx="0"/>
+    <cs:fillRef idx="0"/>
+    <cs:effectRef idx="0"/>
+    <cs:fontRef idx="minor">
+      <a:schemeClr val="tx1"/>
+    </cs:fontRef>
+    <cs:spPr>
+      <a:ln w="9525" cap="flat" cmpd="sng" algn="ctr">
+        <a:solidFill>
+          <a:schemeClr val="tx1">
+            <a:lumMod val="35000"/>
+            <a:lumOff val="65000"/>
+          </a:schemeClr>
+        </a:solidFill>
+        <a:round/>
+      </a:ln>
+    </cs:spPr>
+  </cs:dropLine>
+  <cs:errorBar>
+    <cs:lnRef idx="0"/>
+    <cs:fillRef idx="0"/>
+    <cs:effectRef idx="0"/>
+    <cs:fontRef idx="minor">
+      <a:schemeClr val="tx1"/>
+    </cs:fontRef>
+    <cs:spPr>
+      <a:ln w="9525" cap="flat" cmpd="sng" algn="ctr">
+        <a:solidFill>
+          <a:schemeClr val="tx1">
+            <a:lumMod val="65000"/>
+            <a:lumOff val="35000"/>
+          </a:schemeClr>
+        </a:solidFill>
+        <a:round/>
+      </a:ln>
+    </cs:spPr>
+  </cs:errorBar>
+  <cs:floor>
+    <cs:lnRef idx="0"/>
+    <cs:fillRef idx="0"/>
+    <cs:effectRef idx="0"/>
+    <cs:fontRef idx="minor">
+      <a:schemeClr val="tx1"/>
+    </cs:fontRef>
+    <cs:spPr>
+      <a:noFill/>
+      <a:ln>
+        <a:noFill/>
+      </a:ln>
+    </cs:spPr>
+  </cs:floor>
+  <cs:gridlineMajor>
+    <cs:lnRef idx="0"/>
+    <cs:fillRef idx="0"/>
+    <cs:effectRef idx="0"/>
+    <cs:fontRef idx="minor">
+      <a:schemeClr val="tx1"/>
+    </cs:fontRef>
+    <cs:spPr>
+      <a:ln w="9525" cap="flat" cmpd="sng" algn="ctr">
+        <a:solidFill>
+          <a:schemeClr val="tx1">
+            <a:lumMod val="15000"/>
+            <a:lumOff val="85000"/>
+          </a:schemeClr>
+        </a:solidFill>
+        <a:round/>
+      </a:ln>
+    </cs:spPr>
+  </cs:gridlineMajor>
+  <cs:gridlineMinor>
+    <cs:lnRef idx="0"/>
+    <cs:fillRef idx="0"/>
+    <cs:effectRef idx="0"/>
+    <cs:fontRef idx="minor">
+      <a:schemeClr val="tx1"/>
+    </cs:fontRef>
+    <cs:spPr>
+      <a:ln w="9525" cap="flat" cmpd="sng" algn="ctr">
+        <a:solidFill>
+          <a:schemeClr val="tx1">
+            <a:lumMod val="5000"/>
+            <a:lumOff val="95000"/>
+          </a:schemeClr>
+        </a:solidFill>
+        <a:round/>
+      </a:ln>
+    </cs:spPr>
+  </cs:gridlineMinor>
+  <cs:hiLoLine>
+    <cs:lnRef idx="0"/>
+    <cs:fillRef idx="0"/>
+    <cs:effectRef idx="0"/>
+    <cs:fontRef idx="minor">
+      <a:schemeClr val="tx1"/>
+    </cs:fontRef>
+    <cs:spPr>
+      <a:ln w="9525" cap="flat" cmpd="sng" algn="ctr">
+        <a:solidFill>
+          <a:schemeClr val="tx1">
+            <a:lumMod val="75000"/>
+            <a:lumOff val="25000"/>
+          </a:schemeClr>
+        </a:solidFill>
+        <a:round/>
+      </a:ln>
+    </cs:spPr>
+  </cs:hiLoLine>
+  <cs:leaderLine>
+    <cs:lnRef idx="0"/>
+    <cs:fillRef idx="0"/>
+    <cs:effectRef idx="0"/>
+    <cs:fontRef idx="minor">
+      <a:schemeClr val="tx1"/>
+    </cs:fontRef>
+    <cs:spPr>
+      <a:ln w="9525" cap="flat" cmpd="sng" algn="ctr">
+        <a:solidFill>
+          <a:schemeClr val="tx1">
+            <a:lumMod val="35000"/>
+            <a:lumOff val="65000"/>
+          </a:schemeClr>
+        </a:solidFill>
+        <a:round/>
+      </a:ln>
+    </cs:spPr>
+  </cs:leaderLine>
+  <cs:legend>
+    <cs:lnRef idx="0"/>
+    <cs:fillRef idx="0"/>
+    <cs:effectRef idx="0"/>
+    <cs:fontRef idx="minor">
+      <a:schemeClr val="tx1">
+        <a:lumMod val="65000"/>
+        <a:lumOff val="35000"/>
+      </a:schemeClr>
+    </cs:fontRef>
+    <cs:defRPr sz="900" kern="1200"/>
+  </cs:legend>
+  <cs:plotArea mods="allowNoFillOverride allowNoLineOverride">
+    <cs:lnRef idx="0"/>
+    <cs:fillRef idx="0"/>
+    <cs:effectRef idx="0"/>
+    <cs:fontRef idx="minor">
+      <a:schemeClr val="tx1"/>
+    </cs:fontRef>
+  </cs:plotArea>
+  <cs:plotArea3D mods="allowNoFillOverride allowNoLineOverride">
+    <cs:lnRef idx="0"/>
+    <cs:fillRef idx="0"/>
+    <cs:effectRef idx="0"/>
+    <cs:fontRef idx="minor">
+      <a:schemeClr val="tx1"/>
+    </cs:fontRef>
+  </cs:plotArea3D>
+  <cs:seriesAxis>
+    <cs:lnRef idx="0"/>
+    <cs:fillRef idx="0"/>
+    <cs:effectRef idx="0"/>
+    <cs:fontRef idx="minor">
+      <a:schemeClr val="tx1">
+        <a:lumMod val="65000"/>
+        <a:lumOff val="35000"/>
+      </a:schemeClr>
+    </cs:fontRef>
+    <cs:defRPr sz="900" kern="1200"/>
+  </cs:seriesAxis>
+  <cs:seriesLine>
+    <cs:lnRef idx="0"/>
+    <cs:fillRef idx="0"/>
+    <cs:effectRef idx="0"/>
+    <cs:fontRef idx="minor">
+      <a:schemeClr val="tx1"/>
+    </cs:fontRef>
+    <cs:spPr>
+      <a:ln w="9525" cap="flat" cmpd="sng" algn="ctr">
+        <a:solidFill>
+          <a:schemeClr val="tx1">
+            <a:lumMod val="35000"/>
+            <a:lumOff val="65000"/>
+          </a:schemeClr>
+        </a:solidFill>
+        <a:round/>
+      </a:ln>
+    </cs:spPr>
+  </cs:seriesLine>
+  <cs:title>
+    <cs:lnRef idx="0"/>
+    <cs:fillRef idx="0"/>
+    <cs:effectRef idx="0"/>
+    <cs:fontRef idx="minor">
+      <a:schemeClr val="tx1">
+        <a:lumMod val="65000"/>
+        <a:lumOff val="35000"/>
+      </a:schemeClr>
+    </cs:fontRef>
+    <cs:defRPr sz="1400" b="0" kern="1200" spc="0" baseline="0"/>
+  </cs:title>
+  <cs:trendline>
+    <cs:lnRef idx="0">
+      <cs:styleClr val="auto"/>
+    </cs:lnRef>
+    <cs:fillRef idx="0"/>
+    <cs:effectRef idx="0"/>
+    <cs:fontRef idx="minor">
+      <a:schemeClr val="tx1"/>
+    </cs:fontRef>
+    <cs:spPr>
+      <a:ln w="19050" cap="rnd">
+        <a:solidFill>
+          <a:schemeClr val="phClr"/>
+        </a:solidFill>
+        <a:prstDash val="sysDot"/>
+      </a:ln>
+    </cs:spPr>
+  </cs:trendline>
+  <cs:trendlineLabel>
+    <cs:lnRef idx="0"/>
+    <cs:fillRef idx="0"/>
+    <cs:effectRef idx="0"/>
+    <cs:fontRef idx="minor">
+      <a:schemeClr val="tx1">
+        <a:lumMod val="65000"/>
+        <a:lumOff val="35000"/>
+      </a:schemeClr>
+    </cs:fontRef>
+    <cs:defRPr sz="900" kern="1200"/>
+  </cs:trendlineLabel>
+  <cs:upBar>
+    <cs:lnRef idx="0"/>
+    <cs:fillRef idx="0"/>
+    <cs:effectRef idx="0"/>
+    <cs:fontRef idx="minor">
+      <a:schemeClr val="dk1"/>
+    </cs:fontRef>
+    <cs:spPr>
+      <a:solidFill>
+        <a:schemeClr val="lt1"/>
+      </a:solidFill>
+      <a:ln w="9525">
+        <a:solidFill>
+          <a:schemeClr val="tx1">
+            <a:lumMod val="15000"/>
+            <a:lumOff val="85000"/>
+          </a:schemeClr>
+        </a:solidFill>
+      </a:ln>
+    </cs:spPr>
+  </cs:upBar>
+  <cs:valueAxis>
+    <cs:lnRef idx="0"/>
+    <cs:fillRef idx="0"/>
+    <cs:effectRef idx="0"/>
+    <cs:fontRef idx="minor">
+      <a:schemeClr val="tx1">
+        <a:lumMod val="65000"/>
+        <a:lumOff val="35000"/>
+      </a:schemeClr>
+    </cs:fontRef>
+    <cs:defRPr sz="900" kern="1200"/>
+  </cs:valueAxis>
+  <cs:wall>
+    <cs:lnRef idx="0"/>
+    <cs:fillRef idx="0"/>
+    <cs:effectRef idx="0"/>
+    <cs:fontRef idx="minor">
+      <a:schemeClr val="tx1"/>
+    </cs:fontRef>
+    <cs:spPr>
+      <a:noFill/>
+      <a:ln>
+        <a:noFill/>
+      </a:ln>
+    </cs:spPr>
+  </cs:wall>
+</cs:chartStyle>
+</file>
+
+<file path=word/charts/style4.xml><?xml version="1.0" encoding="utf-8"?>
 <cs:chartStyle xmlns:cs="http://schemas.microsoft.com/office/drawing/2012/chartStyle" xmlns:a="http://schemas.openxmlformats.org/drawingml/2006/main" id="227">
   <cs:axisTitle>
     <cs:lnRef idx="0"/>

</xml_diff>

<commit_message>
realizacao de graficos do merge e select
</commit_message>
<xml_diff>
--- a/Graficos.docx
+++ b/Graficos.docx
@@ -71,7 +71,6 @@
     </w:p>
     <w:p/>
     <w:p>
-      <w:bookmarkStart w:id="0" w:name="_GoBack"/>
       <w:r>
         <w:rPr>
           <w:noProof/>
@@ -92,8 +91,55 @@
           </wp:inline>
         </w:drawing>
       </w:r>
+    </w:p>
+    <w:p/>
+    <w:p>
+      <w:r>
+        <w:rPr>
+          <w:noProof/>
+          <w:lang w:eastAsia="pt-BR"/>
+        </w:rPr>
+        <w:drawing>
+          <wp:inline distT="0" distB="0" distL="0" distR="0" wp14:anchorId="3A82B4E0" wp14:editId="4361C28D">
+            <wp:extent cx="4276725" cy="2781300"/>
+            <wp:effectExtent l="0" t="0" r="9525" b="0"/>
+            <wp:docPr id="5" name="Gráfico 5"/>
+            <wp:cNvGraphicFramePr/>
+            <a:graphic xmlns:a="http://schemas.openxmlformats.org/drawingml/2006/main">
+              <a:graphicData uri="http://schemas.openxmlformats.org/drawingml/2006/chart">
+                <c:chart xmlns:c="http://schemas.openxmlformats.org/drawingml/2006/chart" xmlns:r="http://schemas.openxmlformats.org/officeDocument/2006/relationships" r:id="rId8"/>
+              </a:graphicData>
+            </a:graphic>
+          </wp:inline>
+        </w:drawing>
+      </w:r>
+    </w:p>
+    <w:p/>
+    <w:p>
+      <w:bookmarkStart w:id="0" w:name="_GoBack"/>
+      <w:r>
+        <w:rPr>
+          <w:noProof/>
+          <w:lang w:eastAsia="pt-BR"/>
+        </w:rPr>
+        <w:lastRenderedPageBreak/>
+        <w:drawing>
+          <wp:inline distT="0" distB="0" distL="0" distR="0" wp14:anchorId="49639CB8" wp14:editId="0D802473">
+            <wp:extent cx="4276725" cy="2781300"/>
+            <wp:effectExtent l="0" t="0" r="9525" b="0"/>
+            <wp:docPr id="6" name="Gráfico 6"/>
+            <wp:cNvGraphicFramePr/>
+            <a:graphic xmlns:a="http://schemas.openxmlformats.org/drawingml/2006/main">
+              <a:graphicData uri="http://schemas.openxmlformats.org/drawingml/2006/chart">
+                <c:chart xmlns:c="http://schemas.openxmlformats.org/drawingml/2006/chart" xmlns:r="http://schemas.openxmlformats.org/officeDocument/2006/relationships" r:id="rId9"/>
+              </a:graphicData>
+            </a:graphic>
+          </wp:inline>
+        </w:drawing>
+      </w:r>
       <w:bookmarkEnd w:id="0"/>
     </w:p>
+    <w:p/>
     <w:sectPr>
       <w:pgSz w:w="11906" w:h="16838"/>
       <w:pgMar w:top="1417" w:right="1701" w:bottom="1417" w:left="1701" w:header="708" w:footer="708" w:gutter="0"/>
@@ -227,6 +273,7 @@
     <w:lsdException w:name="HTML Sample" w:semiHidden="1" w:unhideWhenUsed="1"/>
     <w:lsdException w:name="HTML Typewriter" w:semiHidden="1" w:unhideWhenUsed="1"/>
     <w:lsdException w:name="HTML Variable" w:semiHidden="1" w:unhideWhenUsed="1"/>
+    <w:lsdException w:name="Normal Table" w:semiHidden="1" w:unhideWhenUsed="1"/>
     <w:lsdException w:name="annotation subject" w:semiHidden="1" w:unhideWhenUsed="1"/>
     <w:lsdException w:name="No List" w:semiHidden="1" w:unhideWhenUsed="1"/>
     <w:lsdException w:name="Outline List 1" w:semiHidden="1" w:unhideWhenUsed="1"/>
@@ -270,8 +317,10 @@
     <w:lsdException w:name="Table Elegant" w:semiHidden="1" w:unhideWhenUsed="1"/>
     <w:lsdException w:name="Table Professional" w:semiHidden="1" w:unhideWhenUsed="1"/>
     <w:lsdException w:name="Table Subtle 1" w:semiHidden="1" w:unhideWhenUsed="1"/>
+    <w:lsdException w:name="Table Subtle 2" w:semiHidden="1" w:unhideWhenUsed="1"/>
     <w:lsdException w:name="Table Web 1" w:semiHidden="1" w:unhideWhenUsed="1"/>
     <w:lsdException w:name="Table Web 2" w:semiHidden="1" w:unhideWhenUsed="1"/>
+    <w:lsdException w:name="Table Web 3" w:semiHidden="1" w:unhideWhenUsed="1"/>
     <w:lsdException w:name="Balloon Text" w:semiHidden="1" w:unhideWhenUsed="1"/>
     <w:lsdException w:name="Table Grid" w:uiPriority="39"/>
     <w:lsdException w:name="Table Theme" w:semiHidden="1" w:unhideWhenUsed="1"/>
@@ -2675,6 +2724,1068 @@
 </c:chartSpace>
 </file>
 
+<file path=word/charts/chart5.xml><?xml version="1.0" encoding="utf-8"?>
+<c:chartSpace xmlns:c="http://schemas.openxmlformats.org/drawingml/2006/chart" xmlns:a="http://schemas.openxmlformats.org/drawingml/2006/main" xmlns:r="http://schemas.openxmlformats.org/officeDocument/2006/relationships" xmlns:c16r2="http://schemas.microsoft.com/office/drawing/2015/06/chart">
+  <c:date1904 val="0"/>
+  <c:lang val="pt-BR"/>
+  <c:roundedCorners val="0"/>
+  <mc:AlternateContent xmlns:mc="http://schemas.openxmlformats.org/markup-compatibility/2006">
+    <mc:Choice xmlns:c14="http://schemas.microsoft.com/office/drawing/2007/8/2/chart" Requires="c14">
+      <c14:style val="102"/>
+    </mc:Choice>
+    <mc:Fallback>
+      <c:style val="2"/>
+    </mc:Fallback>
+  </mc:AlternateContent>
+  <c:chart>
+    <c:title>
+      <c:tx>
+        <c:rich>
+          <a:bodyPr rot="0" spcFirstLastPara="1" vertOverflow="ellipsis" vert="horz" wrap="square" anchor="ctr" anchorCtr="1"/>
+          <a:lstStyle/>
+          <a:p>
+            <a:pPr>
+              <a:defRPr sz="1400" b="0" i="0" u="none" strike="noStrike" kern="1200" spc="0" baseline="0">
+                <a:solidFill>
+                  <a:schemeClr val="tx1">
+                    <a:lumMod val="65000"/>
+                    <a:lumOff val="35000"/>
+                  </a:schemeClr>
+                </a:solidFill>
+                <a:latin typeface="+mn-lt"/>
+                <a:ea typeface="+mn-ea"/>
+                <a:cs typeface="+mn-cs"/>
+              </a:defRPr>
+            </a:pPr>
+            <a:r>
+              <a:rPr lang="pt-BR"/>
+              <a:t>Merge</a:t>
+            </a:r>
+            <a:r>
+              <a:rPr lang="pt-BR" baseline="0"/>
+              <a:t> Sort</a:t>
+            </a:r>
+          </a:p>
+        </c:rich>
+      </c:tx>
+      <c:overlay val="0"/>
+      <c:spPr>
+        <a:noFill/>
+        <a:ln>
+          <a:noFill/>
+        </a:ln>
+        <a:effectLst/>
+      </c:spPr>
+      <c:txPr>
+        <a:bodyPr rot="0" spcFirstLastPara="1" vertOverflow="ellipsis" vert="horz" wrap="square" anchor="ctr" anchorCtr="1"/>
+        <a:lstStyle/>
+        <a:p>
+          <a:pPr>
+            <a:defRPr sz="1400" b="0" i="0" u="none" strike="noStrike" kern="1200" spc="0" baseline="0">
+              <a:solidFill>
+                <a:schemeClr val="tx1">
+                  <a:lumMod val="65000"/>
+                  <a:lumOff val="35000"/>
+                </a:schemeClr>
+              </a:solidFill>
+              <a:latin typeface="+mn-lt"/>
+              <a:ea typeface="+mn-ea"/>
+              <a:cs typeface="+mn-cs"/>
+            </a:defRPr>
+          </a:pPr>
+          <a:endParaRPr lang="pt-BR"/>
+        </a:p>
+      </c:txPr>
+    </c:title>
+    <c:autoTitleDeleted val="0"/>
+    <c:plotArea>
+      <c:layout/>
+      <c:lineChart>
+        <c:grouping val="standard"/>
+        <c:varyColors val="0"/>
+        <c:ser>
+          <c:idx val="0"/>
+          <c:order val="0"/>
+          <c:tx>
+            <c:strRef>
+              <c:f>Planilha1!$B$1</c:f>
+              <c:strCache>
+                <c:ptCount val="1"/>
+                <c:pt idx="0">
+                  <c:v>Ordenado</c:v>
+                </c:pt>
+              </c:strCache>
+            </c:strRef>
+          </c:tx>
+          <c:spPr>
+            <a:ln w="28575" cap="rnd">
+              <a:solidFill>
+                <a:schemeClr val="accent1"/>
+              </a:solidFill>
+              <a:round/>
+            </a:ln>
+            <a:effectLst/>
+          </c:spPr>
+          <c:marker>
+            <c:symbol val="none"/>
+          </c:marker>
+          <c:cat>
+            <c:numRef>
+              <c:f>Planilha1!$A$2:$A$7</c:f>
+              <c:numCache>
+                <c:formatCode>General</c:formatCode>
+                <c:ptCount val="6"/>
+                <c:pt idx="0">
+                  <c:v>1000</c:v>
+                </c:pt>
+                <c:pt idx="1">
+                  <c:v>5000</c:v>
+                </c:pt>
+                <c:pt idx="2">
+                  <c:v>10000</c:v>
+                </c:pt>
+                <c:pt idx="3">
+                  <c:v>15000</c:v>
+                </c:pt>
+                <c:pt idx="4">
+                  <c:v>20000</c:v>
+                </c:pt>
+                <c:pt idx="5">
+                  <c:v>25000</c:v>
+                </c:pt>
+              </c:numCache>
+            </c:numRef>
+          </c:cat>
+          <c:val>
+            <c:numRef>
+              <c:f>Planilha1!$B$2:$B$7</c:f>
+              <c:numCache>
+                <c:formatCode>General</c:formatCode>
+                <c:ptCount val="6"/>
+                <c:pt idx="0">
+                  <c:v>9.0055465698242101E-3</c:v>
+                </c:pt>
+                <c:pt idx="1">
+                  <c:v>5.3546667098999003E-2</c:v>
+                </c:pt>
+                <c:pt idx="2">
+                  <c:v>0.114582300186157</c:v>
+                </c:pt>
+                <c:pt idx="3">
+                  <c:v>0.17864322662353499</c:v>
+                </c:pt>
+                <c:pt idx="4">
+                  <c:v>0.24267148971557601</c:v>
+                </c:pt>
+                <c:pt idx="5">
+                  <c:v>0.31421256065368602</c:v>
+                </c:pt>
+              </c:numCache>
+            </c:numRef>
+          </c:val>
+          <c:smooth val="0"/>
+          <c:extLst>
+            <c:ext xmlns:c16="http://schemas.microsoft.com/office/drawing/2014/chart" uri="{C3380CC4-5D6E-409C-BE32-E72D297353CC}">
+              <c16:uniqueId val="{00000000-994E-47B9-90EC-394CDD4E6EFB}"/>
+            </c:ext>
+          </c:extLst>
+        </c:ser>
+        <c:ser>
+          <c:idx val="1"/>
+          <c:order val="1"/>
+          <c:tx>
+            <c:strRef>
+              <c:f>Planilha1!$C$1</c:f>
+              <c:strCache>
+                <c:ptCount val="1"/>
+                <c:pt idx="0">
+                  <c:v>Decrescente</c:v>
+                </c:pt>
+              </c:strCache>
+            </c:strRef>
+          </c:tx>
+          <c:spPr>
+            <a:ln w="28575" cap="rnd">
+              <a:solidFill>
+                <a:schemeClr val="accent2"/>
+              </a:solidFill>
+              <a:round/>
+            </a:ln>
+            <a:effectLst/>
+          </c:spPr>
+          <c:marker>
+            <c:symbol val="none"/>
+          </c:marker>
+          <c:cat>
+            <c:numRef>
+              <c:f>Planilha1!$A$2:$A$7</c:f>
+              <c:numCache>
+                <c:formatCode>General</c:formatCode>
+                <c:ptCount val="6"/>
+                <c:pt idx="0">
+                  <c:v>1000</c:v>
+                </c:pt>
+                <c:pt idx="1">
+                  <c:v>5000</c:v>
+                </c:pt>
+                <c:pt idx="2">
+                  <c:v>10000</c:v>
+                </c:pt>
+                <c:pt idx="3">
+                  <c:v>15000</c:v>
+                </c:pt>
+                <c:pt idx="4">
+                  <c:v>20000</c:v>
+                </c:pt>
+                <c:pt idx="5">
+                  <c:v>25000</c:v>
+                </c:pt>
+              </c:numCache>
+            </c:numRef>
+          </c:cat>
+          <c:val>
+            <c:numRef>
+              <c:f>Planilha1!$C$2:$C$7</c:f>
+              <c:numCache>
+                <c:formatCode>General</c:formatCode>
+                <c:ptCount val="6"/>
+                <c:pt idx="0">
+                  <c:v>9.0053081512451102E-3</c:v>
+                </c:pt>
+                <c:pt idx="1">
+                  <c:v>5.5046081542968701E-2</c:v>
+                </c:pt>
+                <c:pt idx="2">
+                  <c:v>0.116085767745971</c:v>
+                </c:pt>
+                <c:pt idx="3">
+                  <c:v>0.186128854751586</c:v>
+                </c:pt>
+                <c:pt idx="4">
+                  <c:v>0.24666690826415999</c:v>
+                </c:pt>
+                <c:pt idx="5">
+                  <c:v>0.315715551376342</c:v>
+                </c:pt>
+              </c:numCache>
+            </c:numRef>
+          </c:val>
+          <c:smooth val="0"/>
+          <c:extLst>
+            <c:ext xmlns:c16="http://schemas.microsoft.com/office/drawing/2014/chart" uri="{C3380CC4-5D6E-409C-BE32-E72D297353CC}">
+              <c16:uniqueId val="{00000001-994E-47B9-90EC-394CDD4E6EFB}"/>
+            </c:ext>
+          </c:extLst>
+        </c:ser>
+        <c:ser>
+          <c:idx val="2"/>
+          <c:order val="2"/>
+          <c:tx>
+            <c:strRef>
+              <c:f>Planilha1!$D$1</c:f>
+              <c:strCache>
+                <c:ptCount val="1"/>
+                <c:pt idx="0">
+                  <c:v>Aleatório</c:v>
+                </c:pt>
+              </c:strCache>
+            </c:strRef>
+          </c:tx>
+          <c:spPr>
+            <a:ln w="28575" cap="rnd">
+              <a:solidFill>
+                <a:schemeClr val="accent3"/>
+              </a:solidFill>
+              <a:round/>
+            </a:ln>
+            <a:effectLst/>
+          </c:spPr>
+          <c:marker>
+            <c:symbol val="none"/>
+          </c:marker>
+          <c:cat>
+            <c:numRef>
+              <c:f>Planilha1!$A$2:$A$7</c:f>
+              <c:numCache>
+                <c:formatCode>General</c:formatCode>
+                <c:ptCount val="6"/>
+                <c:pt idx="0">
+                  <c:v>1000</c:v>
+                </c:pt>
+                <c:pt idx="1">
+                  <c:v>5000</c:v>
+                </c:pt>
+                <c:pt idx="2">
+                  <c:v>10000</c:v>
+                </c:pt>
+                <c:pt idx="3">
+                  <c:v>15000</c:v>
+                </c:pt>
+                <c:pt idx="4">
+                  <c:v>20000</c:v>
+                </c:pt>
+                <c:pt idx="5">
+                  <c:v>25000</c:v>
+                </c:pt>
+              </c:numCache>
+            </c:numRef>
+          </c:cat>
+          <c:val>
+            <c:numRef>
+              <c:f>Planilha1!$D$2:$D$7</c:f>
+              <c:numCache>
+                <c:formatCode>General</c:formatCode>
+                <c:ptCount val="6"/>
+                <c:pt idx="0">
+                  <c:v>1.10013484954833E-2</c:v>
+                </c:pt>
+                <c:pt idx="1">
+                  <c:v>6.3044309616088798E-2</c:v>
+                </c:pt>
+                <c:pt idx="2">
+                  <c:v>0.13860154151916501</c:v>
+                </c:pt>
+                <c:pt idx="3">
+                  <c:v>0.2171471118927</c:v>
+                </c:pt>
+                <c:pt idx="4">
+                  <c:v>0.29520392417907698</c:v>
+                </c:pt>
+                <c:pt idx="5">
+                  <c:v>0.36625742912292403</c:v>
+                </c:pt>
+              </c:numCache>
+            </c:numRef>
+          </c:val>
+          <c:smooth val="0"/>
+          <c:extLst>
+            <c:ext xmlns:c16="http://schemas.microsoft.com/office/drawing/2014/chart" uri="{C3380CC4-5D6E-409C-BE32-E72D297353CC}">
+              <c16:uniqueId val="{00000002-994E-47B9-90EC-394CDD4E6EFB}"/>
+            </c:ext>
+          </c:extLst>
+        </c:ser>
+        <c:dLbls>
+          <c:showLegendKey val="0"/>
+          <c:showVal val="0"/>
+          <c:showCatName val="0"/>
+          <c:showSerName val="0"/>
+          <c:showPercent val="0"/>
+          <c:showBubbleSize val="0"/>
+        </c:dLbls>
+        <c:smooth val="0"/>
+        <c:axId val="1141464896"/>
+        <c:axId val="1141466560"/>
+      </c:lineChart>
+      <c:catAx>
+        <c:axId val="1141464896"/>
+        <c:scaling>
+          <c:orientation val="minMax"/>
+        </c:scaling>
+        <c:delete val="0"/>
+        <c:axPos val="b"/>
+        <c:numFmt formatCode="General" sourceLinked="1"/>
+        <c:majorTickMark val="none"/>
+        <c:minorTickMark val="none"/>
+        <c:tickLblPos val="nextTo"/>
+        <c:spPr>
+          <a:noFill/>
+          <a:ln w="9525" cap="flat" cmpd="sng" algn="ctr">
+            <a:solidFill>
+              <a:schemeClr val="tx1">
+                <a:lumMod val="15000"/>
+                <a:lumOff val="85000"/>
+              </a:schemeClr>
+            </a:solidFill>
+            <a:round/>
+          </a:ln>
+          <a:effectLst/>
+        </c:spPr>
+        <c:txPr>
+          <a:bodyPr rot="-60000000" spcFirstLastPara="1" vertOverflow="ellipsis" vert="horz" wrap="square" anchor="ctr" anchorCtr="1"/>
+          <a:lstStyle/>
+          <a:p>
+            <a:pPr>
+              <a:defRPr sz="900" b="0" i="0" u="none" strike="noStrike" kern="1200" baseline="0">
+                <a:solidFill>
+                  <a:schemeClr val="tx1">
+                    <a:lumMod val="65000"/>
+                    <a:lumOff val="35000"/>
+                  </a:schemeClr>
+                </a:solidFill>
+                <a:latin typeface="+mn-lt"/>
+                <a:ea typeface="+mn-ea"/>
+                <a:cs typeface="+mn-cs"/>
+              </a:defRPr>
+            </a:pPr>
+            <a:endParaRPr lang="pt-BR"/>
+          </a:p>
+        </c:txPr>
+        <c:crossAx val="1141466560"/>
+        <c:crosses val="autoZero"/>
+        <c:auto val="1"/>
+        <c:lblAlgn val="ctr"/>
+        <c:lblOffset val="100"/>
+        <c:noMultiLvlLbl val="0"/>
+      </c:catAx>
+      <c:valAx>
+        <c:axId val="1141466560"/>
+        <c:scaling>
+          <c:orientation val="minMax"/>
+        </c:scaling>
+        <c:delete val="0"/>
+        <c:axPos val="l"/>
+        <c:majorGridlines>
+          <c:spPr>
+            <a:ln w="9525" cap="flat" cmpd="sng" algn="ctr">
+              <a:solidFill>
+                <a:schemeClr val="tx1">
+                  <a:lumMod val="15000"/>
+                  <a:lumOff val="85000"/>
+                </a:schemeClr>
+              </a:solidFill>
+              <a:round/>
+            </a:ln>
+            <a:effectLst/>
+          </c:spPr>
+        </c:majorGridlines>
+        <c:numFmt formatCode="General" sourceLinked="1"/>
+        <c:majorTickMark val="none"/>
+        <c:minorTickMark val="none"/>
+        <c:tickLblPos val="nextTo"/>
+        <c:spPr>
+          <a:noFill/>
+          <a:ln>
+            <a:noFill/>
+          </a:ln>
+          <a:effectLst/>
+        </c:spPr>
+        <c:txPr>
+          <a:bodyPr rot="-60000000" spcFirstLastPara="1" vertOverflow="ellipsis" vert="horz" wrap="square" anchor="ctr" anchorCtr="1"/>
+          <a:lstStyle/>
+          <a:p>
+            <a:pPr>
+              <a:defRPr sz="900" b="0" i="0" u="none" strike="noStrike" kern="1200" baseline="0">
+                <a:solidFill>
+                  <a:schemeClr val="tx1">
+                    <a:lumMod val="65000"/>
+                    <a:lumOff val="35000"/>
+                  </a:schemeClr>
+                </a:solidFill>
+                <a:latin typeface="+mn-lt"/>
+                <a:ea typeface="+mn-ea"/>
+                <a:cs typeface="+mn-cs"/>
+              </a:defRPr>
+            </a:pPr>
+            <a:endParaRPr lang="pt-BR"/>
+          </a:p>
+        </c:txPr>
+        <c:crossAx val="1141464896"/>
+        <c:crosses val="autoZero"/>
+        <c:crossBetween val="between"/>
+      </c:valAx>
+      <c:spPr>
+        <a:noFill/>
+        <a:ln>
+          <a:noFill/>
+        </a:ln>
+        <a:effectLst/>
+      </c:spPr>
+    </c:plotArea>
+    <c:legend>
+      <c:legendPos val="b"/>
+      <c:overlay val="0"/>
+      <c:spPr>
+        <a:noFill/>
+        <a:ln>
+          <a:noFill/>
+        </a:ln>
+        <a:effectLst/>
+      </c:spPr>
+      <c:txPr>
+        <a:bodyPr rot="0" spcFirstLastPara="1" vertOverflow="ellipsis" vert="horz" wrap="square" anchor="ctr" anchorCtr="1"/>
+        <a:lstStyle/>
+        <a:p>
+          <a:pPr>
+            <a:defRPr sz="900" b="0" i="0" u="none" strike="noStrike" kern="1200" baseline="0">
+              <a:solidFill>
+                <a:schemeClr val="tx1">
+                  <a:lumMod val="65000"/>
+                  <a:lumOff val="35000"/>
+                </a:schemeClr>
+              </a:solidFill>
+              <a:latin typeface="+mn-lt"/>
+              <a:ea typeface="+mn-ea"/>
+              <a:cs typeface="+mn-cs"/>
+            </a:defRPr>
+          </a:pPr>
+          <a:endParaRPr lang="pt-BR"/>
+        </a:p>
+      </c:txPr>
+    </c:legend>
+    <c:plotVisOnly val="1"/>
+    <c:dispBlanksAs val="gap"/>
+    <c:showDLblsOverMax val="0"/>
+  </c:chart>
+  <c:spPr>
+    <a:solidFill>
+      <a:schemeClr val="bg1"/>
+    </a:solidFill>
+    <a:ln w="9525" cap="flat" cmpd="sng" algn="ctr">
+      <a:solidFill>
+        <a:schemeClr val="tx1">
+          <a:lumMod val="15000"/>
+          <a:lumOff val="85000"/>
+        </a:schemeClr>
+      </a:solidFill>
+      <a:round/>
+    </a:ln>
+    <a:effectLst/>
+  </c:spPr>
+  <c:txPr>
+    <a:bodyPr/>
+    <a:lstStyle/>
+    <a:p>
+      <a:pPr>
+        <a:defRPr/>
+      </a:pPr>
+      <a:endParaRPr lang="pt-BR"/>
+    </a:p>
+  </c:txPr>
+  <c:externalData r:id="rId3">
+    <c:autoUpdate val="0"/>
+  </c:externalData>
+</c:chartSpace>
+</file>
+
+<file path=word/charts/chart6.xml><?xml version="1.0" encoding="utf-8"?>
+<c:chartSpace xmlns:c="http://schemas.openxmlformats.org/drawingml/2006/chart" xmlns:a="http://schemas.openxmlformats.org/drawingml/2006/main" xmlns:r="http://schemas.openxmlformats.org/officeDocument/2006/relationships" xmlns:c16r2="http://schemas.microsoft.com/office/drawing/2015/06/chart">
+  <c:date1904 val="0"/>
+  <c:lang val="pt-BR"/>
+  <c:roundedCorners val="0"/>
+  <mc:AlternateContent xmlns:mc="http://schemas.openxmlformats.org/markup-compatibility/2006">
+    <mc:Choice xmlns:c14="http://schemas.microsoft.com/office/drawing/2007/8/2/chart" Requires="c14">
+      <c14:style val="102"/>
+    </mc:Choice>
+    <mc:Fallback>
+      <c:style val="2"/>
+    </mc:Fallback>
+  </mc:AlternateContent>
+  <c:chart>
+    <c:title>
+      <c:tx>
+        <c:rich>
+          <a:bodyPr rot="0" spcFirstLastPara="1" vertOverflow="ellipsis" vert="horz" wrap="square" anchor="ctr" anchorCtr="1"/>
+          <a:lstStyle/>
+          <a:p>
+            <a:pPr>
+              <a:defRPr sz="1400" b="0" i="0" u="none" strike="noStrike" kern="1200" spc="0" baseline="0">
+                <a:solidFill>
+                  <a:schemeClr val="tx1">
+                    <a:lumMod val="65000"/>
+                    <a:lumOff val="35000"/>
+                  </a:schemeClr>
+                </a:solidFill>
+                <a:latin typeface="+mn-lt"/>
+                <a:ea typeface="+mn-ea"/>
+                <a:cs typeface="+mn-cs"/>
+              </a:defRPr>
+            </a:pPr>
+            <a:r>
+              <a:rPr lang="pt-BR" baseline="0"/>
+              <a:t>Select Sort</a:t>
+            </a:r>
+          </a:p>
+        </c:rich>
+      </c:tx>
+      <c:overlay val="0"/>
+      <c:spPr>
+        <a:noFill/>
+        <a:ln>
+          <a:noFill/>
+        </a:ln>
+        <a:effectLst/>
+      </c:spPr>
+      <c:txPr>
+        <a:bodyPr rot="0" spcFirstLastPara="1" vertOverflow="ellipsis" vert="horz" wrap="square" anchor="ctr" anchorCtr="1"/>
+        <a:lstStyle/>
+        <a:p>
+          <a:pPr>
+            <a:defRPr sz="1400" b="0" i="0" u="none" strike="noStrike" kern="1200" spc="0" baseline="0">
+              <a:solidFill>
+                <a:schemeClr val="tx1">
+                  <a:lumMod val="65000"/>
+                  <a:lumOff val="35000"/>
+                </a:schemeClr>
+              </a:solidFill>
+              <a:latin typeface="+mn-lt"/>
+              <a:ea typeface="+mn-ea"/>
+              <a:cs typeface="+mn-cs"/>
+            </a:defRPr>
+          </a:pPr>
+          <a:endParaRPr lang="pt-BR"/>
+        </a:p>
+      </c:txPr>
+    </c:title>
+    <c:autoTitleDeleted val="0"/>
+    <c:plotArea>
+      <c:layout/>
+      <c:lineChart>
+        <c:grouping val="standard"/>
+        <c:varyColors val="0"/>
+        <c:ser>
+          <c:idx val="0"/>
+          <c:order val="0"/>
+          <c:tx>
+            <c:strRef>
+              <c:f>Planilha1!$B$1</c:f>
+              <c:strCache>
+                <c:ptCount val="1"/>
+                <c:pt idx="0">
+                  <c:v>Ordenado</c:v>
+                </c:pt>
+              </c:strCache>
+            </c:strRef>
+          </c:tx>
+          <c:spPr>
+            <a:ln w="28575" cap="rnd">
+              <a:solidFill>
+                <a:schemeClr val="accent1"/>
+              </a:solidFill>
+              <a:round/>
+            </a:ln>
+            <a:effectLst/>
+          </c:spPr>
+          <c:marker>
+            <c:symbol val="none"/>
+          </c:marker>
+          <c:cat>
+            <c:numRef>
+              <c:f>Planilha1!$A$2:$A$7</c:f>
+              <c:numCache>
+                <c:formatCode>General</c:formatCode>
+                <c:ptCount val="6"/>
+                <c:pt idx="0">
+                  <c:v>1000</c:v>
+                </c:pt>
+                <c:pt idx="1">
+                  <c:v>5000</c:v>
+                </c:pt>
+                <c:pt idx="2">
+                  <c:v>10000</c:v>
+                </c:pt>
+                <c:pt idx="3">
+                  <c:v>15000</c:v>
+                </c:pt>
+                <c:pt idx="4">
+                  <c:v>20000</c:v>
+                </c:pt>
+                <c:pt idx="5">
+                  <c:v>25000</c:v>
+                </c:pt>
+              </c:numCache>
+            </c:numRef>
+          </c:cat>
+          <c:val>
+            <c:numRef>
+              <c:f>Planilha1!$B$2:$B$7</c:f>
+              <c:numCache>
+                <c:formatCode>General</c:formatCode>
+                <c:ptCount val="6"/>
+                <c:pt idx="0">
+                  <c:v>0.116087913513183</c:v>
+                </c:pt>
+                <c:pt idx="1">
+                  <c:v>2.9860351085662802</c:v>
+                </c:pt>
+                <c:pt idx="2">
+                  <c:v>12.243526458740201</c:v>
+                </c:pt>
+                <c:pt idx="3">
+                  <c:v>27.176748752593902</c:v>
+                </c:pt>
+                <c:pt idx="4">
+                  <c:v>47.945662975311201</c:v>
+                </c:pt>
+                <c:pt idx="5">
+                  <c:v>75.301197528839097</c:v>
+                </c:pt>
+              </c:numCache>
+            </c:numRef>
+          </c:val>
+          <c:smooth val="0"/>
+          <c:extLst>
+            <c:ext xmlns:c16="http://schemas.microsoft.com/office/drawing/2014/chart" uri="{C3380CC4-5D6E-409C-BE32-E72D297353CC}">
+              <c16:uniqueId val="{00000000-EB8E-457C-92A2-BD65D00B43C4}"/>
+            </c:ext>
+          </c:extLst>
+        </c:ser>
+        <c:ser>
+          <c:idx val="1"/>
+          <c:order val="1"/>
+          <c:tx>
+            <c:strRef>
+              <c:f>Planilha1!$C$1</c:f>
+              <c:strCache>
+                <c:ptCount val="1"/>
+                <c:pt idx="0">
+                  <c:v>Decrescente</c:v>
+                </c:pt>
+              </c:strCache>
+            </c:strRef>
+          </c:tx>
+          <c:spPr>
+            <a:ln w="28575" cap="rnd">
+              <a:solidFill>
+                <a:schemeClr val="accent2"/>
+              </a:solidFill>
+              <a:round/>
+            </a:ln>
+            <a:effectLst/>
+          </c:spPr>
+          <c:marker>
+            <c:symbol val="none"/>
+          </c:marker>
+          <c:cat>
+            <c:numRef>
+              <c:f>Planilha1!$A$2:$A$7</c:f>
+              <c:numCache>
+                <c:formatCode>General</c:formatCode>
+                <c:ptCount val="6"/>
+                <c:pt idx="0">
+                  <c:v>1000</c:v>
+                </c:pt>
+                <c:pt idx="1">
+                  <c:v>5000</c:v>
+                </c:pt>
+                <c:pt idx="2">
+                  <c:v>10000</c:v>
+                </c:pt>
+                <c:pt idx="3">
+                  <c:v>15000</c:v>
+                </c:pt>
+                <c:pt idx="4">
+                  <c:v>20000</c:v>
+                </c:pt>
+                <c:pt idx="5">
+                  <c:v>25000</c:v>
+                </c:pt>
+              </c:numCache>
+            </c:numRef>
+          </c:cat>
+          <c:val>
+            <c:numRef>
+              <c:f>Planilha1!$C$2:$C$7</c:f>
+              <c:numCache>
+                <c:formatCode>General</c:formatCode>
+                <c:ptCount val="6"/>
+                <c:pt idx="0">
+                  <c:v>0.113080024719238</c:v>
+                </c:pt>
+                <c:pt idx="1">
+                  <c:v>2.8914446830749498</c:v>
+                </c:pt>
+                <c:pt idx="2">
+                  <c:v>12.1291372776031</c:v>
+                </c:pt>
+                <c:pt idx="3">
+                  <c:v>26.3744039535522</c:v>
+                </c:pt>
+                <c:pt idx="4">
+                  <c:v>46.890159606933501</c:v>
+                </c:pt>
+                <c:pt idx="5">
+                  <c:v>74.183097600936804</c:v>
+                </c:pt>
+              </c:numCache>
+            </c:numRef>
+          </c:val>
+          <c:smooth val="0"/>
+          <c:extLst>
+            <c:ext xmlns:c16="http://schemas.microsoft.com/office/drawing/2014/chart" uri="{C3380CC4-5D6E-409C-BE32-E72D297353CC}">
+              <c16:uniqueId val="{00000001-EB8E-457C-92A2-BD65D00B43C4}"/>
+            </c:ext>
+          </c:extLst>
+        </c:ser>
+        <c:ser>
+          <c:idx val="2"/>
+          <c:order val="2"/>
+          <c:tx>
+            <c:strRef>
+              <c:f>Planilha1!$D$1</c:f>
+              <c:strCache>
+                <c:ptCount val="1"/>
+                <c:pt idx="0">
+                  <c:v>Aleatório</c:v>
+                </c:pt>
+              </c:strCache>
+            </c:strRef>
+          </c:tx>
+          <c:spPr>
+            <a:ln w="28575" cap="rnd">
+              <a:solidFill>
+                <a:schemeClr val="accent3"/>
+              </a:solidFill>
+              <a:round/>
+            </a:ln>
+            <a:effectLst/>
+          </c:spPr>
+          <c:marker>
+            <c:symbol val="none"/>
+          </c:marker>
+          <c:cat>
+            <c:numRef>
+              <c:f>Planilha1!$A$2:$A$7</c:f>
+              <c:numCache>
+                <c:formatCode>General</c:formatCode>
+                <c:ptCount val="6"/>
+                <c:pt idx="0">
+                  <c:v>1000</c:v>
+                </c:pt>
+                <c:pt idx="1">
+                  <c:v>5000</c:v>
+                </c:pt>
+                <c:pt idx="2">
+                  <c:v>10000</c:v>
+                </c:pt>
+                <c:pt idx="3">
+                  <c:v>15000</c:v>
+                </c:pt>
+                <c:pt idx="4">
+                  <c:v>20000</c:v>
+                </c:pt>
+                <c:pt idx="5">
+                  <c:v>25000</c:v>
+                </c:pt>
+              </c:numCache>
+            </c:numRef>
+          </c:cat>
+          <c:val>
+            <c:numRef>
+              <c:f>Planilha1!$D$2:$D$7</c:f>
+              <c:numCache>
+                <c:formatCode>General</c:formatCode>
+                <c:ptCount val="6"/>
+                <c:pt idx="0">
+                  <c:v>0.111090183258056</c:v>
+                </c:pt>
+                <c:pt idx="1">
+                  <c:v>2.94475865364074</c:v>
+                </c:pt>
+                <c:pt idx="2">
+                  <c:v>11.7384297847747</c:v>
+                </c:pt>
+                <c:pt idx="3">
+                  <c:v>26.4488475322723</c:v>
+                </c:pt>
+                <c:pt idx="4">
+                  <c:v>47.174927234649601</c:v>
+                </c:pt>
+                <c:pt idx="5">
+                  <c:v>73.394156932830796</c:v>
+                </c:pt>
+              </c:numCache>
+            </c:numRef>
+          </c:val>
+          <c:smooth val="0"/>
+          <c:extLst>
+            <c:ext xmlns:c16="http://schemas.microsoft.com/office/drawing/2014/chart" uri="{C3380CC4-5D6E-409C-BE32-E72D297353CC}">
+              <c16:uniqueId val="{00000002-EB8E-457C-92A2-BD65D00B43C4}"/>
+            </c:ext>
+          </c:extLst>
+        </c:ser>
+        <c:dLbls>
+          <c:showLegendKey val="0"/>
+          <c:showVal val="0"/>
+          <c:showCatName val="0"/>
+          <c:showSerName val="0"/>
+          <c:showPercent val="0"/>
+          <c:showBubbleSize val="0"/>
+        </c:dLbls>
+        <c:smooth val="0"/>
+        <c:axId val="1141464896"/>
+        <c:axId val="1141466560"/>
+      </c:lineChart>
+      <c:catAx>
+        <c:axId val="1141464896"/>
+        <c:scaling>
+          <c:orientation val="minMax"/>
+        </c:scaling>
+        <c:delete val="0"/>
+        <c:axPos val="b"/>
+        <c:numFmt formatCode="General" sourceLinked="1"/>
+        <c:majorTickMark val="none"/>
+        <c:minorTickMark val="none"/>
+        <c:tickLblPos val="nextTo"/>
+        <c:spPr>
+          <a:noFill/>
+          <a:ln w="9525" cap="flat" cmpd="sng" algn="ctr">
+            <a:solidFill>
+              <a:schemeClr val="tx1">
+                <a:lumMod val="15000"/>
+                <a:lumOff val="85000"/>
+              </a:schemeClr>
+            </a:solidFill>
+            <a:round/>
+          </a:ln>
+          <a:effectLst/>
+        </c:spPr>
+        <c:txPr>
+          <a:bodyPr rot="-60000000" spcFirstLastPara="1" vertOverflow="ellipsis" vert="horz" wrap="square" anchor="ctr" anchorCtr="1"/>
+          <a:lstStyle/>
+          <a:p>
+            <a:pPr>
+              <a:defRPr sz="900" b="0" i="0" u="none" strike="noStrike" kern="1200" baseline="0">
+                <a:solidFill>
+                  <a:schemeClr val="tx1">
+                    <a:lumMod val="65000"/>
+                    <a:lumOff val="35000"/>
+                  </a:schemeClr>
+                </a:solidFill>
+                <a:latin typeface="+mn-lt"/>
+                <a:ea typeface="+mn-ea"/>
+                <a:cs typeface="+mn-cs"/>
+              </a:defRPr>
+            </a:pPr>
+            <a:endParaRPr lang="pt-BR"/>
+          </a:p>
+        </c:txPr>
+        <c:crossAx val="1141466560"/>
+        <c:crosses val="autoZero"/>
+        <c:auto val="1"/>
+        <c:lblAlgn val="ctr"/>
+        <c:lblOffset val="100"/>
+        <c:noMultiLvlLbl val="0"/>
+      </c:catAx>
+      <c:valAx>
+        <c:axId val="1141466560"/>
+        <c:scaling>
+          <c:orientation val="minMax"/>
+        </c:scaling>
+        <c:delete val="0"/>
+        <c:axPos val="l"/>
+        <c:majorGridlines>
+          <c:spPr>
+            <a:ln w="9525" cap="flat" cmpd="sng" algn="ctr">
+              <a:solidFill>
+                <a:schemeClr val="tx1">
+                  <a:lumMod val="15000"/>
+                  <a:lumOff val="85000"/>
+                </a:schemeClr>
+              </a:solidFill>
+              <a:round/>
+            </a:ln>
+            <a:effectLst/>
+          </c:spPr>
+        </c:majorGridlines>
+        <c:numFmt formatCode="General" sourceLinked="1"/>
+        <c:majorTickMark val="none"/>
+        <c:minorTickMark val="none"/>
+        <c:tickLblPos val="nextTo"/>
+        <c:spPr>
+          <a:noFill/>
+          <a:ln>
+            <a:noFill/>
+          </a:ln>
+          <a:effectLst/>
+        </c:spPr>
+        <c:txPr>
+          <a:bodyPr rot="-60000000" spcFirstLastPara="1" vertOverflow="ellipsis" vert="horz" wrap="square" anchor="ctr" anchorCtr="1"/>
+          <a:lstStyle/>
+          <a:p>
+            <a:pPr>
+              <a:defRPr sz="900" b="0" i="0" u="none" strike="noStrike" kern="1200" baseline="0">
+                <a:solidFill>
+                  <a:schemeClr val="tx1">
+                    <a:lumMod val="65000"/>
+                    <a:lumOff val="35000"/>
+                  </a:schemeClr>
+                </a:solidFill>
+                <a:latin typeface="+mn-lt"/>
+                <a:ea typeface="+mn-ea"/>
+                <a:cs typeface="+mn-cs"/>
+              </a:defRPr>
+            </a:pPr>
+            <a:endParaRPr lang="pt-BR"/>
+          </a:p>
+        </c:txPr>
+        <c:crossAx val="1141464896"/>
+        <c:crosses val="autoZero"/>
+        <c:crossBetween val="between"/>
+      </c:valAx>
+      <c:spPr>
+        <a:noFill/>
+        <a:ln>
+          <a:noFill/>
+        </a:ln>
+        <a:effectLst/>
+      </c:spPr>
+    </c:plotArea>
+    <c:legend>
+      <c:legendPos val="b"/>
+      <c:overlay val="0"/>
+      <c:spPr>
+        <a:noFill/>
+        <a:ln>
+          <a:noFill/>
+        </a:ln>
+        <a:effectLst/>
+      </c:spPr>
+      <c:txPr>
+        <a:bodyPr rot="0" spcFirstLastPara="1" vertOverflow="ellipsis" vert="horz" wrap="square" anchor="ctr" anchorCtr="1"/>
+        <a:lstStyle/>
+        <a:p>
+          <a:pPr>
+            <a:defRPr sz="900" b="0" i="0" u="none" strike="noStrike" kern="1200" baseline="0">
+              <a:solidFill>
+                <a:schemeClr val="tx1">
+                  <a:lumMod val="65000"/>
+                  <a:lumOff val="35000"/>
+                </a:schemeClr>
+              </a:solidFill>
+              <a:latin typeface="+mn-lt"/>
+              <a:ea typeface="+mn-ea"/>
+              <a:cs typeface="+mn-cs"/>
+            </a:defRPr>
+          </a:pPr>
+          <a:endParaRPr lang="pt-BR"/>
+        </a:p>
+      </c:txPr>
+    </c:legend>
+    <c:plotVisOnly val="1"/>
+    <c:dispBlanksAs val="gap"/>
+    <c:showDLblsOverMax val="0"/>
+  </c:chart>
+  <c:spPr>
+    <a:solidFill>
+      <a:schemeClr val="bg1"/>
+    </a:solidFill>
+    <a:ln w="9525" cap="flat" cmpd="sng" algn="ctr">
+      <a:solidFill>
+        <a:schemeClr val="tx1">
+          <a:lumMod val="15000"/>
+          <a:lumOff val="85000"/>
+        </a:schemeClr>
+      </a:solidFill>
+      <a:round/>
+    </a:ln>
+    <a:effectLst/>
+  </c:spPr>
+  <c:txPr>
+    <a:bodyPr/>
+    <a:lstStyle/>
+    <a:p>
+      <a:pPr>
+        <a:defRPr/>
+      </a:pPr>
+      <a:endParaRPr lang="pt-BR"/>
+    </a:p>
+  </c:txPr>
+  <c:externalData r:id="rId3">
+    <c:autoUpdate val="0"/>
+  </c:externalData>
+</c:chartSpace>
+</file>
+
 <file path=word/charts/colors1.xml><?xml version="1.0" encoding="utf-8"?>
 <cs:colorStyle xmlns:cs="http://schemas.microsoft.com/office/drawing/2012/chartStyle" xmlns:a="http://schemas.openxmlformats.org/drawingml/2006/main" meth="cycle" id="10">
   <a:schemeClr val="accent1"/>
@@ -2835,6 +3946,86 @@
 </cs:colorStyle>
 </file>
 
+<file path=word/charts/colors5.xml><?xml version="1.0" encoding="utf-8"?>
+<cs:colorStyle xmlns:cs="http://schemas.microsoft.com/office/drawing/2012/chartStyle" xmlns:a="http://schemas.openxmlformats.org/drawingml/2006/main" meth="cycle" id="10">
+  <a:schemeClr val="accent1"/>
+  <a:schemeClr val="accent2"/>
+  <a:schemeClr val="accent3"/>
+  <a:schemeClr val="accent4"/>
+  <a:schemeClr val="accent5"/>
+  <a:schemeClr val="accent6"/>
+  <cs:variation/>
+  <cs:variation>
+    <a:lumMod val="60000"/>
+  </cs:variation>
+  <cs:variation>
+    <a:lumMod val="80000"/>
+    <a:lumOff val="20000"/>
+  </cs:variation>
+  <cs:variation>
+    <a:lumMod val="80000"/>
+  </cs:variation>
+  <cs:variation>
+    <a:lumMod val="60000"/>
+    <a:lumOff val="40000"/>
+  </cs:variation>
+  <cs:variation>
+    <a:lumMod val="50000"/>
+  </cs:variation>
+  <cs:variation>
+    <a:lumMod val="70000"/>
+    <a:lumOff val="30000"/>
+  </cs:variation>
+  <cs:variation>
+    <a:lumMod val="70000"/>
+  </cs:variation>
+  <cs:variation>
+    <a:lumMod val="50000"/>
+    <a:lumOff val="50000"/>
+  </cs:variation>
+</cs:colorStyle>
+</file>
+
+<file path=word/charts/colors6.xml><?xml version="1.0" encoding="utf-8"?>
+<cs:colorStyle xmlns:cs="http://schemas.microsoft.com/office/drawing/2012/chartStyle" xmlns:a="http://schemas.openxmlformats.org/drawingml/2006/main" meth="cycle" id="10">
+  <a:schemeClr val="accent1"/>
+  <a:schemeClr val="accent2"/>
+  <a:schemeClr val="accent3"/>
+  <a:schemeClr val="accent4"/>
+  <a:schemeClr val="accent5"/>
+  <a:schemeClr val="accent6"/>
+  <cs:variation/>
+  <cs:variation>
+    <a:lumMod val="60000"/>
+  </cs:variation>
+  <cs:variation>
+    <a:lumMod val="80000"/>
+    <a:lumOff val="20000"/>
+  </cs:variation>
+  <cs:variation>
+    <a:lumMod val="80000"/>
+  </cs:variation>
+  <cs:variation>
+    <a:lumMod val="60000"/>
+    <a:lumOff val="40000"/>
+  </cs:variation>
+  <cs:variation>
+    <a:lumMod val="50000"/>
+  </cs:variation>
+  <cs:variation>
+    <a:lumMod val="70000"/>
+    <a:lumOff val="30000"/>
+  </cs:variation>
+  <cs:variation>
+    <a:lumMod val="70000"/>
+  </cs:variation>
+  <cs:variation>
+    <a:lumMod val="50000"/>
+    <a:lumOff val="50000"/>
+  </cs:variation>
+</cs:colorStyle>
+</file>
+
 <file path=word/charts/style1.xml><?xml version="1.0" encoding="utf-8"?>
 <cs:chartStyle xmlns:cs="http://schemas.microsoft.com/office/drawing/2012/chartStyle" xmlns:a="http://schemas.openxmlformats.org/drawingml/2006/main" id="227">
   <cs:axisTitle>
@@ -4384,6 +5575,1038 @@
 </file>
 
 <file path=word/charts/style4.xml><?xml version="1.0" encoding="utf-8"?>
+<cs:chartStyle xmlns:cs="http://schemas.microsoft.com/office/drawing/2012/chartStyle" xmlns:a="http://schemas.openxmlformats.org/drawingml/2006/main" id="227">
+  <cs:axisTitle>
+    <cs:lnRef idx="0"/>
+    <cs:fillRef idx="0"/>
+    <cs:effectRef idx="0"/>
+    <cs:fontRef idx="minor">
+      <a:schemeClr val="tx1">
+        <a:lumMod val="65000"/>
+        <a:lumOff val="35000"/>
+      </a:schemeClr>
+    </cs:fontRef>
+    <cs:defRPr sz="1000" kern="1200"/>
+  </cs:axisTitle>
+  <cs:categoryAxis>
+    <cs:lnRef idx="0"/>
+    <cs:fillRef idx="0"/>
+    <cs:effectRef idx="0"/>
+    <cs:fontRef idx="minor">
+      <a:schemeClr val="tx1">
+        <a:lumMod val="65000"/>
+        <a:lumOff val="35000"/>
+      </a:schemeClr>
+    </cs:fontRef>
+    <cs:spPr>
+      <a:ln w="9525" cap="flat" cmpd="sng" algn="ctr">
+        <a:solidFill>
+          <a:schemeClr val="tx1">
+            <a:lumMod val="15000"/>
+            <a:lumOff val="85000"/>
+          </a:schemeClr>
+        </a:solidFill>
+        <a:round/>
+      </a:ln>
+    </cs:spPr>
+    <cs:defRPr sz="900" kern="1200"/>
+  </cs:categoryAxis>
+  <cs:chartArea mods="allowNoFillOverride allowNoLineOverride">
+    <cs:lnRef idx="0"/>
+    <cs:fillRef idx="0"/>
+    <cs:effectRef idx="0"/>
+    <cs:fontRef idx="minor">
+      <a:schemeClr val="tx1"/>
+    </cs:fontRef>
+    <cs:spPr>
+      <a:solidFill>
+        <a:schemeClr val="bg1"/>
+      </a:solidFill>
+      <a:ln w="9525" cap="flat" cmpd="sng" algn="ctr">
+        <a:solidFill>
+          <a:schemeClr val="tx1">
+            <a:lumMod val="15000"/>
+            <a:lumOff val="85000"/>
+          </a:schemeClr>
+        </a:solidFill>
+        <a:round/>
+      </a:ln>
+    </cs:spPr>
+    <cs:defRPr sz="1000" kern="1200"/>
+  </cs:chartArea>
+  <cs:dataLabel>
+    <cs:lnRef idx="0"/>
+    <cs:fillRef idx="0"/>
+    <cs:effectRef idx="0"/>
+    <cs:fontRef idx="minor">
+      <a:schemeClr val="tx1">
+        <a:lumMod val="75000"/>
+        <a:lumOff val="25000"/>
+      </a:schemeClr>
+    </cs:fontRef>
+    <cs:defRPr sz="900" kern="1200"/>
+  </cs:dataLabel>
+  <cs:dataLabelCallout>
+    <cs:lnRef idx="0"/>
+    <cs:fillRef idx="0"/>
+    <cs:effectRef idx="0"/>
+    <cs:fontRef idx="minor">
+      <a:schemeClr val="dk1">
+        <a:lumMod val="65000"/>
+        <a:lumOff val="35000"/>
+      </a:schemeClr>
+    </cs:fontRef>
+    <cs:spPr>
+      <a:solidFill>
+        <a:schemeClr val="lt1"/>
+      </a:solidFill>
+      <a:ln>
+        <a:solidFill>
+          <a:schemeClr val="dk1">
+            <a:lumMod val="25000"/>
+            <a:lumOff val="75000"/>
+          </a:schemeClr>
+        </a:solidFill>
+      </a:ln>
+    </cs:spPr>
+    <cs:defRPr sz="900" kern="1200"/>
+    <cs:bodyPr rot="0" spcFirstLastPara="1" vertOverflow="clip" horzOverflow="clip" vert="horz" wrap="square" lIns="36576" tIns="18288" rIns="36576" bIns="18288" anchor="ctr" anchorCtr="1">
+      <a:spAutoFit/>
+    </cs:bodyPr>
+  </cs:dataLabelCallout>
+  <cs:dataPoint>
+    <cs:lnRef idx="0"/>
+    <cs:fillRef idx="1">
+      <cs:styleClr val="auto"/>
+    </cs:fillRef>
+    <cs:effectRef idx="0"/>
+    <cs:fontRef idx="minor">
+      <a:schemeClr val="tx1"/>
+    </cs:fontRef>
+    <cs:spPr>
+      <a:solidFill>
+        <a:schemeClr val="phClr"/>
+      </a:solidFill>
+    </cs:spPr>
+  </cs:dataPoint>
+  <cs:dataPoint3D>
+    <cs:lnRef idx="0"/>
+    <cs:fillRef idx="1">
+      <cs:styleClr val="auto"/>
+    </cs:fillRef>
+    <cs:effectRef idx="0"/>
+    <cs:fontRef idx="minor">
+      <a:schemeClr val="tx1"/>
+    </cs:fontRef>
+    <cs:spPr>
+      <a:solidFill>
+        <a:schemeClr val="phClr"/>
+      </a:solidFill>
+    </cs:spPr>
+  </cs:dataPoint3D>
+  <cs:dataPointLine>
+    <cs:lnRef idx="0">
+      <cs:styleClr val="auto"/>
+    </cs:lnRef>
+    <cs:fillRef idx="1"/>
+    <cs:effectRef idx="0"/>
+    <cs:fontRef idx="minor">
+      <a:schemeClr val="tx1"/>
+    </cs:fontRef>
+    <cs:spPr>
+      <a:ln w="28575" cap="rnd">
+        <a:solidFill>
+          <a:schemeClr val="phClr"/>
+        </a:solidFill>
+        <a:round/>
+      </a:ln>
+    </cs:spPr>
+  </cs:dataPointLine>
+  <cs:dataPointMarker>
+    <cs:lnRef idx="0">
+      <cs:styleClr val="auto"/>
+    </cs:lnRef>
+    <cs:fillRef idx="1">
+      <cs:styleClr val="auto"/>
+    </cs:fillRef>
+    <cs:effectRef idx="0"/>
+    <cs:fontRef idx="minor">
+      <a:schemeClr val="tx1"/>
+    </cs:fontRef>
+    <cs:spPr>
+      <a:solidFill>
+        <a:schemeClr val="phClr"/>
+      </a:solidFill>
+      <a:ln w="9525">
+        <a:solidFill>
+          <a:schemeClr val="phClr"/>
+        </a:solidFill>
+      </a:ln>
+    </cs:spPr>
+  </cs:dataPointMarker>
+  <cs:dataPointMarkerLayout symbol="circle" size="5"/>
+  <cs:dataPointWireframe>
+    <cs:lnRef idx="0">
+      <cs:styleClr val="auto"/>
+    </cs:lnRef>
+    <cs:fillRef idx="1"/>
+    <cs:effectRef idx="0"/>
+    <cs:fontRef idx="minor">
+      <a:schemeClr val="tx1"/>
+    </cs:fontRef>
+    <cs:spPr>
+      <a:ln w="9525" cap="rnd">
+        <a:solidFill>
+          <a:schemeClr val="phClr"/>
+        </a:solidFill>
+        <a:round/>
+      </a:ln>
+    </cs:spPr>
+  </cs:dataPointWireframe>
+  <cs:dataTable>
+    <cs:lnRef idx="0"/>
+    <cs:fillRef idx="0"/>
+    <cs:effectRef idx="0"/>
+    <cs:fontRef idx="minor">
+      <a:schemeClr val="tx1">
+        <a:lumMod val="65000"/>
+        <a:lumOff val="35000"/>
+      </a:schemeClr>
+    </cs:fontRef>
+    <cs:spPr>
+      <a:noFill/>
+      <a:ln w="9525" cap="flat" cmpd="sng" algn="ctr">
+        <a:solidFill>
+          <a:schemeClr val="tx1">
+            <a:lumMod val="15000"/>
+            <a:lumOff val="85000"/>
+          </a:schemeClr>
+        </a:solidFill>
+        <a:round/>
+      </a:ln>
+    </cs:spPr>
+    <cs:defRPr sz="900" kern="1200"/>
+  </cs:dataTable>
+  <cs:downBar>
+    <cs:lnRef idx="0"/>
+    <cs:fillRef idx="0"/>
+    <cs:effectRef idx="0"/>
+    <cs:fontRef idx="minor">
+      <a:schemeClr val="dk1"/>
+    </cs:fontRef>
+    <cs:spPr>
+      <a:solidFill>
+        <a:schemeClr val="dk1">
+          <a:lumMod val="65000"/>
+          <a:lumOff val="35000"/>
+        </a:schemeClr>
+      </a:solidFill>
+      <a:ln w="9525">
+        <a:solidFill>
+          <a:schemeClr val="tx1">
+            <a:lumMod val="65000"/>
+            <a:lumOff val="35000"/>
+          </a:schemeClr>
+        </a:solidFill>
+      </a:ln>
+    </cs:spPr>
+  </cs:downBar>
+  <cs:dropLine>
+    <cs:lnRef idx="0"/>
+    <cs:fillRef idx="0"/>
+    <cs:effectRef idx="0"/>
+    <cs:fontRef idx="minor">
+      <a:schemeClr val="tx1"/>
+    </cs:fontRef>
+    <cs:spPr>
+      <a:ln w="9525" cap="flat" cmpd="sng" algn="ctr">
+        <a:solidFill>
+          <a:schemeClr val="tx1">
+            <a:lumMod val="35000"/>
+            <a:lumOff val="65000"/>
+          </a:schemeClr>
+        </a:solidFill>
+        <a:round/>
+      </a:ln>
+    </cs:spPr>
+  </cs:dropLine>
+  <cs:errorBar>
+    <cs:lnRef idx="0"/>
+    <cs:fillRef idx="0"/>
+    <cs:effectRef idx="0"/>
+    <cs:fontRef idx="minor">
+      <a:schemeClr val="tx1"/>
+    </cs:fontRef>
+    <cs:spPr>
+      <a:ln w="9525" cap="flat" cmpd="sng" algn="ctr">
+        <a:solidFill>
+          <a:schemeClr val="tx1">
+            <a:lumMod val="65000"/>
+            <a:lumOff val="35000"/>
+          </a:schemeClr>
+        </a:solidFill>
+        <a:round/>
+      </a:ln>
+    </cs:spPr>
+  </cs:errorBar>
+  <cs:floor>
+    <cs:lnRef idx="0"/>
+    <cs:fillRef idx="0"/>
+    <cs:effectRef idx="0"/>
+    <cs:fontRef idx="minor">
+      <a:schemeClr val="tx1"/>
+    </cs:fontRef>
+    <cs:spPr>
+      <a:noFill/>
+      <a:ln>
+        <a:noFill/>
+      </a:ln>
+    </cs:spPr>
+  </cs:floor>
+  <cs:gridlineMajor>
+    <cs:lnRef idx="0"/>
+    <cs:fillRef idx="0"/>
+    <cs:effectRef idx="0"/>
+    <cs:fontRef idx="minor">
+      <a:schemeClr val="tx1"/>
+    </cs:fontRef>
+    <cs:spPr>
+      <a:ln w="9525" cap="flat" cmpd="sng" algn="ctr">
+        <a:solidFill>
+          <a:schemeClr val="tx1">
+            <a:lumMod val="15000"/>
+            <a:lumOff val="85000"/>
+          </a:schemeClr>
+        </a:solidFill>
+        <a:round/>
+      </a:ln>
+    </cs:spPr>
+  </cs:gridlineMajor>
+  <cs:gridlineMinor>
+    <cs:lnRef idx="0"/>
+    <cs:fillRef idx="0"/>
+    <cs:effectRef idx="0"/>
+    <cs:fontRef idx="minor">
+      <a:schemeClr val="tx1"/>
+    </cs:fontRef>
+    <cs:spPr>
+      <a:ln w="9525" cap="flat" cmpd="sng" algn="ctr">
+        <a:solidFill>
+          <a:schemeClr val="tx1">
+            <a:lumMod val="5000"/>
+            <a:lumOff val="95000"/>
+          </a:schemeClr>
+        </a:solidFill>
+        <a:round/>
+      </a:ln>
+    </cs:spPr>
+  </cs:gridlineMinor>
+  <cs:hiLoLine>
+    <cs:lnRef idx="0"/>
+    <cs:fillRef idx="0"/>
+    <cs:effectRef idx="0"/>
+    <cs:fontRef idx="minor">
+      <a:schemeClr val="tx1"/>
+    </cs:fontRef>
+    <cs:spPr>
+      <a:ln w="9525" cap="flat" cmpd="sng" algn="ctr">
+        <a:solidFill>
+          <a:schemeClr val="tx1">
+            <a:lumMod val="75000"/>
+            <a:lumOff val="25000"/>
+          </a:schemeClr>
+        </a:solidFill>
+        <a:round/>
+      </a:ln>
+    </cs:spPr>
+  </cs:hiLoLine>
+  <cs:leaderLine>
+    <cs:lnRef idx="0"/>
+    <cs:fillRef idx="0"/>
+    <cs:effectRef idx="0"/>
+    <cs:fontRef idx="minor">
+      <a:schemeClr val="tx1"/>
+    </cs:fontRef>
+    <cs:spPr>
+      <a:ln w="9525" cap="flat" cmpd="sng" algn="ctr">
+        <a:solidFill>
+          <a:schemeClr val="tx1">
+            <a:lumMod val="35000"/>
+            <a:lumOff val="65000"/>
+          </a:schemeClr>
+        </a:solidFill>
+        <a:round/>
+      </a:ln>
+    </cs:spPr>
+  </cs:leaderLine>
+  <cs:legend>
+    <cs:lnRef idx="0"/>
+    <cs:fillRef idx="0"/>
+    <cs:effectRef idx="0"/>
+    <cs:fontRef idx="minor">
+      <a:schemeClr val="tx1">
+        <a:lumMod val="65000"/>
+        <a:lumOff val="35000"/>
+      </a:schemeClr>
+    </cs:fontRef>
+    <cs:defRPr sz="900" kern="1200"/>
+  </cs:legend>
+  <cs:plotArea mods="allowNoFillOverride allowNoLineOverride">
+    <cs:lnRef idx="0"/>
+    <cs:fillRef idx="0"/>
+    <cs:effectRef idx="0"/>
+    <cs:fontRef idx="minor">
+      <a:schemeClr val="tx1"/>
+    </cs:fontRef>
+  </cs:plotArea>
+  <cs:plotArea3D mods="allowNoFillOverride allowNoLineOverride">
+    <cs:lnRef idx="0"/>
+    <cs:fillRef idx="0"/>
+    <cs:effectRef idx="0"/>
+    <cs:fontRef idx="minor">
+      <a:schemeClr val="tx1"/>
+    </cs:fontRef>
+  </cs:plotArea3D>
+  <cs:seriesAxis>
+    <cs:lnRef idx="0"/>
+    <cs:fillRef idx="0"/>
+    <cs:effectRef idx="0"/>
+    <cs:fontRef idx="minor">
+      <a:schemeClr val="tx1">
+        <a:lumMod val="65000"/>
+        <a:lumOff val="35000"/>
+      </a:schemeClr>
+    </cs:fontRef>
+    <cs:defRPr sz="900" kern="1200"/>
+  </cs:seriesAxis>
+  <cs:seriesLine>
+    <cs:lnRef idx="0"/>
+    <cs:fillRef idx="0"/>
+    <cs:effectRef idx="0"/>
+    <cs:fontRef idx="minor">
+      <a:schemeClr val="tx1"/>
+    </cs:fontRef>
+    <cs:spPr>
+      <a:ln w="9525" cap="flat" cmpd="sng" algn="ctr">
+        <a:solidFill>
+          <a:schemeClr val="tx1">
+            <a:lumMod val="35000"/>
+            <a:lumOff val="65000"/>
+          </a:schemeClr>
+        </a:solidFill>
+        <a:round/>
+      </a:ln>
+    </cs:spPr>
+  </cs:seriesLine>
+  <cs:title>
+    <cs:lnRef idx="0"/>
+    <cs:fillRef idx="0"/>
+    <cs:effectRef idx="0"/>
+    <cs:fontRef idx="minor">
+      <a:schemeClr val="tx1">
+        <a:lumMod val="65000"/>
+        <a:lumOff val="35000"/>
+      </a:schemeClr>
+    </cs:fontRef>
+    <cs:defRPr sz="1400" b="0" kern="1200" spc="0" baseline="0"/>
+  </cs:title>
+  <cs:trendline>
+    <cs:lnRef idx="0">
+      <cs:styleClr val="auto"/>
+    </cs:lnRef>
+    <cs:fillRef idx="0"/>
+    <cs:effectRef idx="0"/>
+    <cs:fontRef idx="minor">
+      <a:schemeClr val="tx1"/>
+    </cs:fontRef>
+    <cs:spPr>
+      <a:ln w="19050" cap="rnd">
+        <a:solidFill>
+          <a:schemeClr val="phClr"/>
+        </a:solidFill>
+        <a:prstDash val="sysDot"/>
+      </a:ln>
+    </cs:spPr>
+  </cs:trendline>
+  <cs:trendlineLabel>
+    <cs:lnRef idx="0"/>
+    <cs:fillRef idx="0"/>
+    <cs:effectRef idx="0"/>
+    <cs:fontRef idx="minor">
+      <a:schemeClr val="tx1">
+        <a:lumMod val="65000"/>
+        <a:lumOff val="35000"/>
+      </a:schemeClr>
+    </cs:fontRef>
+    <cs:defRPr sz="900" kern="1200"/>
+  </cs:trendlineLabel>
+  <cs:upBar>
+    <cs:lnRef idx="0"/>
+    <cs:fillRef idx="0"/>
+    <cs:effectRef idx="0"/>
+    <cs:fontRef idx="minor">
+      <a:schemeClr val="dk1"/>
+    </cs:fontRef>
+    <cs:spPr>
+      <a:solidFill>
+        <a:schemeClr val="lt1"/>
+      </a:solidFill>
+      <a:ln w="9525">
+        <a:solidFill>
+          <a:schemeClr val="tx1">
+            <a:lumMod val="15000"/>
+            <a:lumOff val="85000"/>
+          </a:schemeClr>
+        </a:solidFill>
+      </a:ln>
+    </cs:spPr>
+  </cs:upBar>
+  <cs:valueAxis>
+    <cs:lnRef idx="0"/>
+    <cs:fillRef idx="0"/>
+    <cs:effectRef idx="0"/>
+    <cs:fontRef idx="minor">
+      <a:schemeClr val="tx1">
+        <a:lumMod val="65000"/>
+        <a:lumOff val="35000"/>
+      </a:schemeClr>
+    </cs:fontRef>
+    <cs:defRPr sz="900" kern="1200"/>
+  </cs:valueAxis>
+  <cs:wall>
+    <cs:lnRef idx="0"/>
+    <cs:fillRef idx="0"/>
+    <cs:effectRef idx="0"/>
+    <cs:fontRef idx="minor">
+      <a:schemeClr val="tx1"/>
+    </cs:fontRef>
+    <cs:spPr>
+      <a:noFill/>
+      <a:ln>
+        <a:noFill/>
+      </a:ln>
+    </cs:spPr>
+  </cs:wall>
+</cs:chartStyle>
+</file>
+
+<file path=word/charts/style5.xml><?xml version="1.0" encoding="utf-8"?>
+<cs:chartStyle xmlns:cs="http://schemas.microsoft.com/office/drawing/2012/chartStyle" xmlns:a="http://schemas.openxmlformats.org/drawingml/2006/main" id="227">
+  <cs:axisTitle>
+    <cs:lnRef idx="0"/>
+    <cs:fillRef idx="0"/>
+    <cs:effectRef idx="0"/>
+    <cs:fontRef idx="minor">
+      <a:schemeClr val="tx1">
+        <a:lumMod val="65000"/>
+        <a:lumOff val="35000"/>
+      </a:schemeClr>
+    </cs:fontRef>
+    <cs:defRPr sz="1000" kern="1200"/>
+  </cs:axisTitle>
+  <cs:categoryAxis>
+    <cs:lnRef idx="0"/>
+    <cs:fillRef idx="0"/>
+    <cs:effectRef idx="0"/>
+    <cs:fontRef idx="minor">
+      <a:schemeClr val="tx1">
+        <a:lumMod val="65000"/>
+        <a:lumOff val="35000"/>
+      </a:schemeClr>
+    </cs:fontRef>
+    <cs:spPr>
+      <a:ln w="9525" cap="flat" cmpd="sng" algn="ctr">
+        <a:solidFill>
+          <a:schemeClr val="tx1">
+            <a:lumMod val="15000"/>
+            <a:lumOff val="85000"/>
+          </a:schemeClr>
+        </a:solidFill>
+        <a:round/>
+      </a:ln>
+    </cs:spPr>
+    <cs:defRPr sz="900" kern="1200"/>
+  </cs:categoryAxis>
+  <cs:chartArea mods="allowNoFillOverride allowNoLineOverride">
+    <cs:lnRef idx="0"/>
+    <cs:fillRef idx="0"/>
+    <cs:effectRef idx="0"/>
+    <cs:fontRef idx="minor">
+      <a:schemeClr val="tx1"/>
+    </cs:fontRef>
+    <cs:spPr>
+      <a:solidFill>
+        <a:schemeClr val="bg1"/>
+      </a:solidFill>
+      <a:ln w="9525" cap="flat" cmpd="sng" algn="ctr">
+        <a:solidFill>
+          <a:schemeClr val="tx1">
+            <a:lumMod val="15000"/>
+            <a:lumOff val="85000"/>
+          </a:schemeClr>
+        </a:solidFill>
+        <a:round/>
+      </a:ln>
+    </cs:spPr>
+    <cs:defRPr sz="1000" kern="1200"/>
+  </cs:chartArea>
+  <cs:dataLabel>
+    <cs:lnRef idx="0"/>
+    <cs:fillRef idx="0"/>
+    <cs:effectRef idx="0"/>
+    <cs:fontRef idx="minor">
+      <a:schemeClr val="tx1">
+        <a:lumMod val="75000"/>
+        <a:lumOff val="25000"/>
+      </a:schemeClr>
+    </cs:fontRef>
+    <cs:defRPr sz="900" kern="1200"/>
+  </cs:dataLabel>
+  <cs:dataLabelCallout>
+    <cs:lnRef idx="0"/>
+    <cs:fillRef idx="0"/>
+    <cs:effectRef idx="0"/>
+    <cs:fontRef idx="minor">
+      <a:schemeClr val="dk1">
+        <a:lumMod val="65000"/>
+        <a:lumOff val="35000"/>
+      </a:schemeClr>
+    </cs:fontRef>
+    <cs:spPr>
+      <a:solidFill>
+        <a:schemeClr val="lt1"/>
+      </a:solidFill>
+      <a:ln>
+        <a:solidFill>
+          <a:schemeClr val="dk1">
+            <a:lumMod val="25000"/>
+            <a:lumOff val="75000"/>
+          </a:schemeClr>
+        </a:solidFill>
+      </a:ln>
+    </cs:spPr>
+    <cs:defRPr sz="900" kern="1200"/>
+    <cs:bodyPr rot="0" spcFirstLastPara="1" vertOverflow="clip" horzOverflow="clip" vert="horz" wrap="square" lIns="36576" tIns="18288" rIns="36576" bIns="18288" anchor="ctr" anchorCtr="1">
+      <a:spAutoFit/>
+    </cs:bodyPr>
+  </cs:dataLabelCallout>
+  <cs:dataPoint>
+    <cs:lnRef idx="0"/>
+    <cs:fillRef idx="1">
+      <cs:styleClr val="auto"/>
+    </cs:fillRef>
+    <cs:effectRef idx="0"/>
+    <cs:fontRef idx="minor">
+      <a:schemeClr val="tx1"/>
+    </cs:fontRef>
+    <cs:spPr>
+      <a:solidFill>
+        <a:schemeClr val="phClr"/>
+      </a:solidFill>
+    </cs:spPr>
+  </cs:dataPoint>
+  <cs:dataPoint3D>
+    <cs:lnRef idx="0"/>
+    <cs:fillRef idx="1">
+      <cs:styleClr val="auto"/>
+    </cs:fillRef>
+    <cs:effectRef idx="0"/>
+    <cs:fontRef idx="minor">
+      <a:schemeClr val="tx1"/>
+    </cs:fontRef>
+    <cs:spPr>
+      <a:solidFill>
+        <a:schemeClr val="phClr"/>
+      </a:solidFill>
+    </cs:spPr>
+  </cs:dataPoint3D>
+  <cs:dataPointLine>
+    <cs:lnRef idx="0">
+      <cs:styleClr val="auto"/>
+    </cs:lnRef>
+    <cs:fillRef idx="1"/>
+    <cs:effectRef idx="0"/>
+    <cs:fontRef idx="minor">
+      <a:schemeClr val="tx1"/>
+    </cs:fontRef>
+    <cs:spPr>
+      <a:ln w="28575" cap="rnd">
+        <a:solidFill>
+          <a:schemeClr val="phClr"/>
+        </a:solidFill>
+        <a:round/>
+      </a:ln>
+    </cs:spPr>
+  </cs:dataPointLine>
+  <cs:dataPointMarker>
+    <cs:lnRef idx="0">
+      <cs:styleClr val="auto"/>
+    </cs:lnRef>
+    <cs:fillRef idx="1">
+      <cs:styleClr val="auto"/>
+    </cs:fillRef>
+    <cs:effectRef idx="0"/>
+    <cs:fontRef idx="minor">
+      <a:schemeClr val="tx1"/>
+    </cs:fontRef>
+    <cs:spPr>
+      <a:solidFill>
+        <a:schemeClr val="phClr"/>
+      </a:solidFill>
+      <a:ln w="9525">
+        <a:solidFill>
+          <a:schemeClr val="phClr"/>
+        </a:solidFill>
+      </a:ln>
+    </cs:spPr>
+  </cs:dataPointMarker>
+  <cs:dataPointMarkerLayout symbol="circle" size="5"/>
+  <cs:dataPointWireframe>
+    <cs:lnRef idx="0">
+      <cs:styleClr val="auto"/>
+    </cs:lnRef>
+    <cs:fillRef idx="1"/>
+    <cs:effectRef idx="0"/>
+    <cs:fontRef idx="minor">
+      <a:schemeClr val="tx1"/>
+    </cs:fontRef>
+    <cs:spPr>
+      <a:ln w="9525" cap="rnd">
+        <a:solidFill>
+          <a:schemeClr val="phClr"/>
+        </a:solidFill>
+        <a:round/>
+      </a:ln>
+    </cs:spPr>
+  </cs:dataPointWireframe>
+  <cs:dataTable>
+    <cs:lnRef idx="0"/>
+    <cs:fillRef idx="0"/>
+    <cs:effectRef idx="0"/>
+    <cs:fontRef idx="minor">
+      <a:schemeClr val="tx1">
+        <a:lumMod val="65000"/>
+        <a:lumOff val="35000"/>
+      </a:schemeClr>
+    </cs:fontRef>
+    <cs:spPr>
+      <a:noFill/>
+      <a:ln w="9525" cap="flat" cmpd="sng" algn="ctr">
+        <a:solidFill>
+          <a:schemeClr val="tx1">
+            <a:lumMod val="15000"/>
+            <a:lumOff val="85000"/>
+          </a:schemeClr>
+        </a:solidFill>
+        <a:round/>
+      </a:ln>
+    </cs:spPr>
+    <cs:defRPr sz="900" kern="1200"/>
+  </cs:dataTable>
+  <cs:downBar>
+    <cs:lnRef idx="0"/>
+    <cs:fillRef idx="0"/>
+    <cs:effectRef idx="0"/>
+    <cs:fontRef idx="minor">
+      <a:schemeClr val="dk1"/>
+    </cs:fontRef>
+    <cs:spPr>
+      <a:solidFill>
+        <a:schemeClr val="dk1">
+          <a:lumMod val="65000"/>
+          <a:lumOff val="35000"/>
+        </a:schemeClr>
+      </a:solidFill>
+      <a:ln w="9525">
+        <a:solidFill>
+          <a:schemeClr val="tx1">
+            <a:lumMod val="65000"/>
+            <a:lumOff val="35000"/>
+          </a:schemeClr>
+        </a:solidFill>
+      </a:ln>
+    </cs:spPr>
+  </cs:downBar>
+  <cs:dropLine>
+    <cs:lnRef idx="0"/>
+    <cs:fillRef idx="0"/>
+    <cs:effectRef idx="0"/>
+    <cs:fontRef idx="minor">
+      <a:schemeClr val="tx1"/>
+    </cs:fontRef>
+    <cs:spPr>
+      <a:ln w="9525" cap="flat" cmpd="sng" algn="ctr">
+        <a:solidFill>
+          <a:schemeClr val="tx1">
+            <a:lumMod val="35000"/>
+            <a:lumOff val="65000"/>
+          </a:schemeClr>
+        </a:solidFill>
+        <a:round/>
+      </a:ln>
+    </cs:spPr>
+  </cs:dropLine>
+  <cs:errorBar>
+    <cs:lnRef idx="0"/>
+    <cs:fillRef idx="0"/>
+    <cs:effectRef idx="0"/>
+    <cs:fontRef idx="minor">
+      <a:schemeClr val="tx1"/>
+    </cs:fontRef>
+    <cs:spPr>
+      <a:ln w="9525" cap="flat" cmpd="sng" algn="ctr">
+        <a:solidFill>
+          <a:schemeClr val="tx1">
+            <a:lumMod val="65000"/>
+            <a:lumOff val="35000"/>
+          </a:schemeClr>
+        </a:solidFill>
+        <a:round/>
+      </a:ln>
+    </cs:spPr>
+  </cs:errorBar>
+  <cs:floor>
+    <cs:lnRef idx="0"/>
+    <cs:fillRef idx="0"/>
+    <cs:effectRef idx="0"/>
+    <cs:fontRef idx="minor">
+      <a:schemeClr val="tx1"/>
+    </cs:fontRef>
+    <cs:spPr>
+      <a:noFill/>
+      <a:ln>
+        <a:noFill/>
+      </a:ln>
+    </cs:spPr>
+  </cs:floor>
+  <cs:gridlineMajor>
+    <cs:lnRef idx="0"/>
+    <cs:fillRef idx="0"/>
+    <cs:effectRef idx="0"/>
+    <cs:fontRef idx="minor">
+      <a:schemeClr val="tx1"/>
+    </cs:fontRef>
+    <cs:spPr>
+      <a:ln w="9525" cap="flat" cmpd="sng" algn="ctr">
+        <a:solidFill>
+          <a:schemeClr val="tx1">
+            <a:lumMod val="15000"/>
+            <a:lumOff val="85000"/>
+          </a:schemeClr>
+        </a:solidFill>
+        <a:round/>
+      </a:ln>
+    </cs:spPr>
+  </cs:gridlineMajor>
+  <cs:gridlineMinor>
+    <cs:lnRef idx="0"/>
+    <cs:fillRef idx="0"/>
+    <cs:effectRef idx="0"/>
+    <cs:fontRef idx="minor">
+      <a:schemeClr val="tx1"/>
+    </cs:fontRef>
+    <cs:spPr>
+      <a:ln w="9525" cap="flat" cmpd="sng" algn="ctr">
+        <a:solidFill>
+          <a:schemeClr val="tx1">
+            <a:lumMod val="5000"/>
+            <a:lumOff val="95000"/>
+          </a:schemeClr>
+        </a:solidFill>
+        <a:round/>
+      </a:ln>
+    </cs:spPr>
+  </cs:gridlineMinor>
+  <cs:hiLoLine>
+    <cs:lnRef idx="0"/>
+    <cs:fillRef idx="0"/>
+    <cs:effectRef idx="0"/>
+    <cs:fontRef idx="minor">
+      <a:schemeClr val="tx1"/>
+    </cs:fontRef>
+    <cs:spPr>
+      <a:ln w="9525" cap="flat" cmpd="sng" algn="ctr">
+        <a:solidFill>
+          <a:schemeClr val="tx1">
+            <a:lumMod val="75000"/>
+            <a:lumOff val="25000"/>
+          </a:schemeClr>
+        </a:solidFill>
+        <a:round/>
+      </a:ln>
+    </cs:spPr>
+  </cs:hiLoLine>
+  <cs:leaderLine>
+    <cs:lnRef idx="0"/>
+    <cs:fillRef idx="0"/>
+    <cs:effectRef idx="0"/>
+    <cs:fontRef idx="minor">
+      <a:schemeClr val="tx1"/>
+    </cs:fontRef>
+    <cs:spPr>
+      <a:ln w="9525" cap="flat" cmpd="sng" algn="ctr">
+        <a:solidFill>
+          <a:schemeClr val="tx1">
+            <a:lumMod val="35000"/>
+            <a:lumOff val="65000"/>
+          </a:schemeClr>
+        </a:solidFill>
+        <a:round/>
+      </a:ln>
+    </cs:spPr>
+  </cs:leaderLine>
+  <cs:legend>
+    <cs:lnRef idx="0"/>
+    <cs:fillRef idx="0"/>
+    <cs:effectRef idx="0"/>
+    <cs:fontRef idx="minor">
+      <a:schemeClr val="tx1">
+        <a:lumMod val="65000"/>
+        <a:lumOff val="35000"/>
+      </a:schemeClr>
+    </cs:fontRef>
+    <cs:defRPr sz="900" kern="1200"/>
+  </cs:legend>
+  <cs:plotArea mods="allowNoFillOverride allowNoLineOverride">
+    <cs:lnRef idx="0"/>
+    <cs:fillRef idx="0"/>
+    <cs:effectRef idx="0"/>
+    <cs:fontRef idx="minor">
+      <a:schemeClr val="tx1"/>
+    </cs:fontRef>
+  </cs:plotArea>
+  <cs:plotArea3D mods="allowNoFillOverride allowNoLineOverride">
+    <cs:lnRef idx="0"/>
+    <cs:fillRef idx="0"/>
+    <cs:effectRef idx="0"/>
+    <cs:fontRef idx="minor">
+      <a:schemeClr val="tx1"/>
+    </cs:fontRef>
+  </cs:plotArea3D>
+  <cs:seriesAxis>
+    <cs:lnRef idx="0"/>
+    <cs:fillRef idx="0"/>
+    <cs:effectRef idx="0"/>
+    <cs:fontRef idx="minor">
+      <a:schemeClr val="tx1">
+        <a:lumMod val="65000"/>
+        <a:lumOff val="35000"/>
+      </a:schemeClr>
+    </cs:fontRef>
+    <cs:defRPr sz="900" kern="1200"/>
+  </cs:seriesAxis>
+  <cs:seriesLine>
+    <cs:lnRef idx="0"/>
+    <cs:fillRef idx="0"/>
+    <cs:effectRef idx="0"/>
+    <cs:fontRef idx="minor">
+      <a:schemeClr val="tx1"/>
+    </cs:fontRef>
+    <cs:spPr>
+      <a:ln w="9525" cap="flat" cmpd="sng" algn="ctr">
+        <a:solidFill>
+          <a:schemeClr val="tx1">
+            <a:lumMod val="35000"/>
+            <a:lumOff val="65000"/>
+          </a:schemeClr>
+        </a:solidFill>
+        <a:round/>
+      </a:ln>
+    </cs:spPr>
+  </cs:seriesLine>
+  <cs:title>
+    <cs:lnRef idx="0"/>
+    <cs:fillRef idx="0"/>
+    <cs:effectRef idx="0"/>
+    <cs:fontRef idx="minor">
+      <a:schemeClr val="tx1">
+        <a:lumMod val="65000"/>
+        <a:lumOff val="35000"/>
+      </a:schemeClr>
+    </cs:fontRef>
+    <cs:defRPr sz="1400" b="0" kern="1200" spc="0" baseline="0"/>
+  </cs:title>
+  <cs:trendline>
+    <cs:lnRef idx="0">
+      <cs:styleClr val="auto"/>
+    </cs:lnRef>
+    <cs:fillRef idx="0"/>
+    <cs:effectRef idx="0"/>
+    <cs:fontRef idx="minor">
+      <a:schemeClr val="tx1"/>
+    </cs:fontRef>
+    <cs:spPr>
+      <a:ln w="19050" cap="rnd">
+        <a:solidFill>
+          <a:schemeClr val="phClr"/>
+        </a:solidFill>
+        <a:prstDash val="sysDot"/>
+      </a:ln>
+    </cs:spPr>
+  </cs:trendline>
+  <cs:trendlineLabel>
+    <cs:lnRef idx="0"/>
+    <cs:fillRef idx="0"/>
+    <cs:effectRef idx="0"/>
+    <cs:fontRef idx="minor">
+      <a:schemeClr val="tx1">
+        <a:lumMod val="65000"/>
+        <a:lumOff val="35000"/>
+      </a:schemeClr>
+    </cs:fontRef>
+    <cs:defRPr sz="900" kern="1200"/>
+  </cs:trendlineLabel>
+  <cs:upBar>
+    <cs:lnRef idx="0"/>
+    <cs:fillRef idx="0"/>
+    <cs:effectRef idx="0"/>
+    <cs:fontRef idx="minor">
+      <a:schemeClr val="dk1"/>
+    </cs:fontRef>
+    <cs:spPr>
+      <a:solidFill>
+        <a:schemeClr val="lt1"/>
+      </a:solidFill>
+      <a:ln w="9525">
+        <a:solidFill>
+          <a:schemeClr val="tx1">
+            <a:lumMod val="15000"/>
+            <a:lumOff val="85000"/>
+          </a:schemeClr>
+        </a:solidFill>
+      </a:ln>
+    </cs:spPr>
+  </cs:upBar>
+  <cs:valueAxis>
+    <cs:lnRef idx="0"/>
+    <cs:fillRef idx="0"/>
+    <cs:effectRef idx="0"/>
+    <cs:fontRef idx="minor">
+      <a:schemeClr val="tx1">
+        <a:lumMod val="65000"/>
+        <a:lumOff val="35000"/>
+      </a:schemeClr>
+    </cs:fontRef>
+    <cs:defRPr sz="900" kern="1200"/>
+  </cs:valueAxis>
+  <cs:wall>
+    <cs:lnRef idx="0"/>
+    <cs:fillRef idx="0"/>
+    <cs:effectRef idx="0"/>
+    <cs:fontRef idx="minor">
+      <a:schemeClr val="tx1"/>
+    </cs:fontRef>
+    <cs:spPr>
+      <a:noFill/>
+      <a:ln>
+        <a:noFill/>
+      </a:ln>
+    </cs:spPr>
+  </cs:wall>
+</cs:chartStyle>
+</file>
+
+<file path=word/charts/style6.xml><?xml version="1.0" encoding="utf-8"?>
 <cs:chartStyle xmlns:cs="http://schemas.microsoft.com/office/drawing/2012/chartStyle" xmlns:a="http://schemas.openxmlformats.org/drawingml/2006/main" id="227">
   <cs:axisTitle>
     <cs:lnRef idx="0"/>

</xml_diff>

<commit_message>
medicao e grafico de todos os metodos
</commit_message>
<xml_diff>
--- a/Graficos.docx
+++ b/Graficos.docx
@@ -1,6 +1,6 @@
 
 <file path=word/document.xml><?xml version="1.0" encoding="utf-8"?>
-<w:document xmlns:wpc="http://schemas.microsoft.com/office/word/2010/wordprocessingCanvas" xmlns:cx="http://schemas.microsoft.com/office/drawing/2014/chartex" xmlns:cx1="http://schemas.microsoft.com/office/drawing/2015/9/8/chartex" xmlns:cx2="http://schemas.microsoft.com/office/drawing/2015/10/21/chartex" xmlns:cx3="http://schemas.microsoft.com/office/drawing/2016/5/9/chartex" xmlns:cx4="http://schemas.microsoft.com/office/drawing/2016/5/10/chartex" xmlns:cx5="http://schemas.microsoft.com/office/drawing/2016/5/11/chartex" xmlns:cx6="http://schemas.microsoft.com/office/drawing/2016/5/12/chartex" xmlns:cx7="http://schemas.microsoft.com/office/drawing/2016/5/13/chartex" xmlns:cx8="http://schemas.microsoft.com/office/drawing/2016/5/14/chartex" xmlns:mc="http://schemas.openxmlformats.org/markup-compatibility/2006" xmlns:aink="http://schemas.microsoft.com/office/drawing/2016/ink" xmlns:am3d="http://schemas.microsoft.com/office/drawing/2017/model3d" xmlns:o="urn:schemas-microsoft-com:office:office" xmlns:r="http://schemas.openxmlformats.org/officeDocument/2006/relationships" xmlns:m="http://schemas.openxmlformats.org/officeDocument/2006/math" xmlns:v="urn:schemas-microsoft-com:vml" xmlns:wp14="http://schemas.microsoft.com/office/word/2010/wordprocessingDrawing" xmlns:wp="http://schemas.openxmlformats.org/drawingml/2006/wordprocessingDrawing" xmlns:w10="urn:schemas-microsoft-com:office:word" xmlns:w="http://schemas.openxmlformats.org/wordprocessingml/2006/main" xmlns:w14="http://schemas.microsoft.com/office/word/2010/wordml" xmlns:w15="http://schemas.microsoft.com/office/word/2012/wordml" xmlns:w16cid="http://schemas.microsoft.com/office/word/2016/wordml/cid" xmlns:w16se="http://schemas.microsoft.com/office/word/2015/wordml/symex" xmlns:wpg="http://schemas.microsoft.com/office/word/2010/wordprocessingGroup" xmlns:wpi="http://schemas.microsoft.com/office/word/2010/wordprocessingInk" xmlns:wne="http://schemas.microsoft.com/office/word/2006/wordml" xmlns:wps="http://schemas.microsoft.com/office/word/2010/wordprocessingShape" mc:Ignorable="w14 w15 w16se w16cid wp14">
+<w:document xmlns:wpc="http://schemas.microsoft.com/office/word/2010/wordprocessingCanvas" xmlns:cx="http://schemas.microsoft.com/office/drawing/2014/chartex" xmlns:cx1="http://schemas.microsoft.com/office/drawing/2015/9/8/chartex" xmlns:mc="http://schemas.openxmlformats.org/markup-compatibility/2006" xmlns:o="urn:schemas-microsoft-com:office:office" xmlns:r="http://schemas.openxmlformats.org/officeDocument/2006/relationships" xmlns:m="http://schemas.openxmlformats.org/officeDocument/2006/math" xmlns:v="urn:schemas-microsoft-com:vml" xmlns:wp14="http://schemas.microsoft.com/office/word/2010/wordprocessingDrawing" xmlns:wp="http://schemas.openxmlformats.org/drawingml/2006/wordprocessingDrawing" xmlns:w10="urn:schemas-microsoft-com:office:word" xmlns:w="http://schemas.openxmlformats.org/wordprocessingml/2006/main" xmlns:w14="http://schemas.microsoft.com/office/word/2010/wordml" xmlns:w15="http://schemas.microsoft.com/office/word/2012/wordml" xmlns:w16se="http://schemas.microsoft.com/office/word/2015/wordml/symex" xmlns:wpg="http://schemas.microsoft.com/office/word/2010/wordprocessingGroup" xmlns:wpi="http://schemas.microsoft.com/office/word/2010/wordprocessingInk" xmlns:wne="http://schemas.microsoft.com/office/word/2006/wordml" xmlns:wps="http://schemas.microsoft.com/office/word/2010/wordprocessingShape" mc:Ignorable="w14 w15 w16se wp14">
   <w:body>
     <w:p>
       <w:r>
@@ -116,7 +116,6 @@
     </w:p>
     <w:p/>
     <w:p>
-      <w:bookmarkStart w:id="0" w:name="_GoBack"/>
       <w:r>
         <w:rPr>
           <w:noProof/>
@@ -137,9 +136,77 @@
           </wp:inline>
         </w:drawing>
       </w:r>
+    </w:p>
+    <w:p/>
+    <w:p/>
+    <w:p>
+      <w:r>
+        <w:rPr>
+          <w:noProof/>
+          <w:lang w:eastAsia="pt-BR"/>
+        </w:rPr>
+        <w:drawing>
+          <wp:inline distT="0" distB="0" distL="0" distR="0" wp14:anchorId="07571B94" wp14:editId="33C9C213">
+            <wp:extent cx="4276725" cy="2781300"/>
+            <wp:effectExtent l="0" t="0" r="9525" b="0"/>
+            <wp:docPr id="7" name="Gráfico 7"/>
+            <wp:cNvGraphicFramePr/>
+            <a:graphic xmlns:a="http://schemas.openxmlformats.org/drawingml/2006/main">
+              <a:graphicData uri="http://schemas.openxmlformats.org/drawingml/2006/chart">
+                <c:chart xmlns:c="http://schemas.openxmlformats.org/drawingml/2006/chart" xmlns:r="http://schemas.openxmlformats.org/officeDocument/2006/relationships" r:id="rId10"/>
+              </a:graphicData>
+            </a:graphic>
+          </wp:inline>
+        </w:drawing>
+      </w:r>
+    </w:p>
+    <w:p/>
+    <w:p>
+      <w:r>
+        <w:rPr>
+          <w:noProof/>
+          <w:lang w:eastAsia="pt-BR"/>
+        </w:rPr>
+        <w:lastRenderedPageBreak/>
+        <w:drawing>
+          <wp:inline distT="0" distB="0" distL="0" distR="0" wp14:anchorId="43B7DA23" wp14:editId="7F38430F">
+            <wp:extent cx="4276725" cy="2781300"/>
+            <wp:effectExtent l="0" t="0" r="9525" b="0"/>
+            <wp:docPr id="8" name="Gráfico 8"/>
+            <wp:cNvGraphicFramePr/>
+            <a:graphic xmlns:a="http://schemas.openxmlformats.org/drawingml/2006/main">
+              <a:graphicData uri="http://schemas.openxmlformats.org/drawingml/2006/chart">
+                <c:chart xmlns:c="http://schemas.openxmlformats.org/drawingml/2006/chart" xmlns:r="http://schemas.openxmlformats.org/officeDocument/2006/relationships" r:id="rId11"/>
+              </a:graphicData>
+            </a:graphic>
+          </wp:inline>
+        </w:drawing>
+      </w:r>
+    </w:p>
+    <w:p/>
+    <w:p>
+      <w:bookmarkStart w:id="0" w:name="_GoBack"/>
+      <w:r>
+        <w:rPr>
+          <w:noProof/>
+          <w:lang w:eastAsia="pt-BR"/>
+        </w:rPr>
+        <w:drawing>
+          <wp:inline distT="0" distB="0" distL="0" distR="0" wp14:anchorId="0D48399F" wp14:editId="26D73F76">
+            <wp:extent cx="5095875" cy="3438525"/>
+            <wp:effectExtent l="0" t="0" r="9525" b="9525"/>
+            <wp:docPr id="9" name="Gráfico 9"/>
+            <wp:cNvGraphicFramePr/>
+            <a:graphic xmlns:a="http://schemas.openxmlformats.org/drawingml/2006/main">
+              <a:graphicData uri="http://schemas.openxmlformats.org/drawingml/2006/chart">
+                <c:chart xmlns:c="http://schemas.openxmlformats.org/drawingml/2006/chart" xmlns:r="http://schemas.openxmlformats.org/officeDocument/2006/relationships" r:id="rId12"/>
+              </a:graphicData>
+            </a:graphic>
+          </wp:inline>
+        </w:drawing>
+      </w:r>
       <w:bookmarkEnd w:id="0"/>
     </w:p>
-    <w:p/>
     <w:sectPr>
       <w:pgSz w:w="11906" w:h="16838"/>
       <w:pgMar w:top="1417" w:right="1701" w:bottom="1417" w:left="1701" w:header="708" w:footer="708" w:gutter="0"/>
@@ -151,7 +218,7 @@
 </file>
 
 <file path=word/styles.xml><?xml version="1.0" encoding="utf-8"?>
-<w:styles xmlns:mc="http://schemas.openxmlformats.org/markup-compatibility/2006" xmlns:r="http://schemas.openxmlformats.org/officeDocument/2006/relationships" xmlns:w="http://schemas.openxmlformats.org/wordprocessingml/2006/main" xmlns:w14="http://schemas.microsoft.com/office/word/2010/wordml" xmlns:w15="http://schemas.microsoft.com/office/word/2012/wordml" xmlns:w16cid="http://schemas.microsoft.com/office/word/2016/wordml/cid" xmlns:w16se="http://schemas.microsoft.com/office/word/2015/wordml/symex" mc:Ignorable="w14 w15 w16se w16cid">
+<w:styles xmlns:mc="http://schemas.openxmlformats.org/markup-compatibility/2006" xmlns:r="http://schemas.openxmlformats.org/officeDocument/2006/relationships" xmlns:w="http://schemas.openxmlformats.org/wordprocessingml/2006/main" xmlns:w14="http://schemas.microsoft.com/office/word/2010/wordml" xmlns:w15="http://schemas.microsoft.com/office/word/2012/wordml" xmlns:w16se="http://schemas.microsoft.com/office/word/2015/wordml/symex" mc:Ignorable="w14 w15 w16se">
   <w:docDefaults>
     <w:rPrDefault>
       <w:rPr>
@@ -167,7 +234,7 @@
       </w:pPr>
     </w:pPrDefault>
   </w:docDefaults>
-  <w:latentStyles w:defLockedState="0" w:defUIPriority="99" w:defSemiHidden="0" w:defUnhideWhenUsed="0" w:defQFormat="0" w:count="375">
+  <w:latentStyles w:defLockedState="0" w:defUIPriority="99" w:defSemiHidden="0" w:defUnhideWhenUsed="0" w:defQFormat="0" w:count="371">
     <w:lsdException w:name="Normal" w:uiPriority="0" w:qFormat="1"/>
     <w:lsdException w:name="heading 1" w:uiPriority="9" w:qFormat="1"/>
     <w:lsdException w:name="heading 2" w:semiHidden="1" w:uiPriority="9" w:unhideWhenUsed="1" w:qFormat="1"/>
@@ -539,10 +606,6 @@
     <w:lsdException w:name="List Table 5 Dark Accent 6" w:uiPriority="50"/>
     <w:lsdException w:name="List Table 6 Colorful Accent 6" w:uiPriority="51"/>
     <w:lsdException w:name="List Table 7 Colorful Accent 6" w:uiPriority="52"/>
-    <w:lsdException w:name="Mention" w:semiHidden="1" w:unhideWhenUsed="1"/>
-    <w:lsdException w:name="Smart Hyperlink" w:semiHidden="1" w:unhideWhenUsed="1"/>
-    <w:lsdException w:name="Hashtag" w:semiHidden="1" w:unhideWhenUsed="1"/>
-    <w:lsdException w:name="Unresolved Mention" w:semiHidden="1" w:unhideWhenUsed="1"/>
   </w:latentStyles>
   <w:style w:type="paragraph" w:default="1" w:styleId="Normal">
     <w:name w:val="Normal"/>
@@ -3590,6 +3653,1593 @@
           <c:extLst>
             <c:ext xmlns:c16="http://schemas.microsoft.com/office/drawing/2014/chart" uri="{C3380CC4-5D6E-409C-BE32-E72D297353CC}">
               <c16:uniqueId val="{00000002-EB8E-457C-92A2-BD65D00B43C4}"/>
+            </c:ext>
+          </c:extLst>
+        </c:ser>
+        <c:dLbls>
+          <c:showLegendKey val="0"/>
+          <c:showVal val="0"/>
+          <c:showCatName val="0"/>
+          <c:showSerName val="0"/>
+          <c:showPercent val="0"/>
+          <c:showBubbleSize val="0"/>
+        </c:dLbls>
+        <c:smooth val="0"/>
+        <c:axId val="1141464896"/>
+        <c:axId val="1141466560"/>
+      </c:lineChart>
+      <c:catAx>
+        <c:axId val="1141464896"/>
+        <c:scaling>
+          <c:orientation val="minMax"/>
+        </c:scaling>
+        <c:delete val="0"/>
+        <c:axPos val="b"/>
+        <c:numFmt formatCode="General" sourceLinked="1"/>
+        <c:majorTickMark val="none"/>
+        <c:minorTickMark val="none"/>
+        <c:tickLblPos val="nextTo"/>
+        <c:spPr>
+          <a:noFill/>
+          <a:ln w="9525" cap="flat" cmpd="sng" algn="ctr">
+            <a:solidFill>
+              <a:schemeClr val="tx1">
+                <a:lumMod val="15000"/>
+                <a:lumOff val="85000"/>
+              </a:schemeClr>
+            </a:solidFill>
+            <a:round/>
+          </a:ln>
+          <a:effectLst/>
+        </c:spPr>
+        <c:txPr>
+          <a:bodyPr rot="-60000000" spcFirstLastPara="1" vertOverflow="ellipsis" vert="horz" wrap="square" anchor="ctr" anchorCtr="1"/>
+          <a:lstStyle/>
+          <a:p>
+            <a:pPr>
+              <a:defRPr sz="900" b="0" i="0" u="none" strike="noStrike" kern="1200" baseline="0">
+                <a:solidFill>
+                  <a:schemeClr val="tx1">
+                    <a:lumMod val="65000"/>
+                    <a:lumOff val="35000"/>
+                  </a:schemeClr>
+                </a:solidFill>
+                <a:latin typeface="+mn-lt"/>
+                <a:ea typeface="+mn-ea"/>
+                <a:cs typeface="+mn-cs"/>
+              </a:defRPr>
+            </a:pPr>
+            <a:endParaRPr lang="pt-BR"/>
+          </a:p>
+        </c:txPr>
+        <c:crossAx val="1141466560"/>
+        <c:crosses val="autoZero"/>
+        <c:auto val="1"/>
+        <c:lblAlgn val="ctr"/>
+        <c:lblOffset val="100"/>
+        <c:noMultiLvlLbl val="0"/>
+      </c:catAx>
+      <c:valAx>
+        <c:axId val="1141466560"/>
+        <c:scaling>
+          <c:orientation val="minMax"/>
+        </c:scaling>
+        <c:delete val="0"/>
+        <c:axPos val="l"/>
+        <c:majorGridlines>
+          <c:spPr>
+            <a:ln w="9525" cap="flat" cmpd="sng" algn="ctr">
+              <a:solidFill>
+                <a:schemeClr val="tx1">
+                  <a:lumMod val="15000"/>
+                  <a:lumOff val="85000"/>
+                </a:schemeClr>
+              </a:solidFill>
+              <a:round/>
+            </a:ln>
+            <a:effectLst/>
+          </c:spPr>
+        </c:majorGridlines>
+        <c:numFmt formatCode="General" sourceLinked="1"/>
+        <c:majorTickMark val="none"/>
+        <c:minorTickMark val="none"/>
+        <c:tickLblPos val="nextTo"/>
+        <c:spPr>
+          <a:noFill/>
+          <a:ln>
+            <a:noFill/>
+          </a:ln>
+          <a:effectLst/>
+        </c:spPr>
+        <c:txPr>
+          <a:bodyPr rot="-60000000" spcFirstLastPara="1" vertOverflow="ellipsis" vert="horz" wrap="square" anchor="ctr" anchorCtr="1"/>
+          <a:lstStyle/>
+          <a:p>
+            <a:pPr>
+              <a:defRPr sz="900" b="0" i="0" u="none" strike="noStrike" kern="1200" baseline="0">
+                <a:solidFill>
+                  <a:schemeClr val="tx1">
+                    <a:lumMod val="65000"/>
+                    <a:lumOff val="35000"/>
+                  </a:schemeClr>
+                </a:solidFill>
+                <a:latin typeface="+mn-lt"/>
+                <a:ea typeface="+mn-ea"/>
+                <a:cs typeface="+mn-cs"/>
+              </a:defRPr>
+            </a:pPr>
+            <a:endParaRPr lang="pt-BR"/>
+          </a:p>
+        </c:txPr>
+        <c:crossAx val="1141464896"/>
+        <c:crosses val="autoZero"/>
+        <c:crossBetween val="between"/>
+      </c:valAx>
+      <c:spPr>
+        <a:noFill/>
+        <a:ln>
+          <a:noFill/>
+        </a:ln>
+        <a:effectLst/>
+      </c:spPr>
+    </c:plotArea>
+    <c:legend>
+      <c:legendPos val="b"/>
+      <c:overlay val="0"/>
+      <c:spPr>
+        <a:noFill/>
+        <a:ln>
+          <a:noFill/>
+        </a:ln>
+        <a:effectLst/>
+      </c:spPr>
+      <c:txPr>
+        <a:bodyPr rot="0" spcFirstLastPara="1" vertOverflow="ellipsis" vert="horz" wrap="square" anchor="ctr" anchorCtr="1"/>
+        <a:lstStyle/>
+        <a:p>
+          <a:pPr>
+            <a:defRPr sz="900" b="0" i="0" u="none" strike="noStrike" kern="1200" baseline="0">
+              <a:solidFill>
+                <a:schemeClr val="tx1">
+                  <a:lumMod val="65000"/>
+                  <a:lumOff val="35000"/>
+                </a:schemeClr>
+              </a:solidFill>
+              <a:latin typeface="+mn-lt"/>
+              <a:ea typeface="+mn-ea"/>
+              <a:cs typeface="+mn-cs"/>
+            </a:defRPr>
+          </a:pPr>
+          <a:endParaRPr lang="pt-BR"/>
+        </a:p>
+      </c:txPr>
+    </c:legend>
+    <c:plotVisOnly val="1"/>
+    <c:dispBlanksAs val="gap"/>
+    <c:showDLblsOverMax val="0"/>
+  </c:chart>
+  <c:spPr>
+    <a:solidFill>
+      <a:schemeClr val="bg1"/>
+    </a:solidFill>
+    <a:ln w="9525" cap="flat" cmpd="sng" algn="ctr">
+      <a:solidFill>
+        <a:schemeClr val="tx1">
+          <a:lumMod val="15000"/>
+          <a:lumOff val="85000"/>
+        </a:schemeClr>
+      </a:solidFill>
+      <a:round/>
+    </a:ln>
+    <a:effectLst/>
+  </c:spPr>
+  <c:txPr>
+    <a:bodyPr/>
+    <a:lstStyle/>
+    <a:p>
+      <a:pPr>
+        <a:defRPr/>
+      </a:pPr>
+      <a:endParaRPr lang="pt-BR"/>
+    </a:p>
+  </c:txPr>
+  <c:externalData r:id="rId3">
+    <c:autoUpdate val="0"/>
+  </c:externalData>
+</c:chartSpace>
+</file>
+
+<file path=word/charts/chart7.xml><?xml version="1.0" encoding="utf-8"?>
+<c:chartSpace xmlns:c="http://schemas.openxmlformats.org/drawingml/2006/chart" xmlns:a="http://schemas.openxmlformats.org/drawingml/2006/main" xmlns:r="http://schemas.openxmlformats.org/officeDocument/2006/relationships" xmlns:c16r2="http://schemas.microsoft.com/office/drawing/2015/06/chart">
+  <c:date1904 val="0"/>
+  <c:lang val="pt-BR"/>
+  <c:roundedCorners val="0"/>
+  <mc:AlternateContent xmlns:mc="http://schemas.openxmlformats.org/markup-compatibility/2006">
+    <mc:Choice xmlns:c14="http://schemas.microsoft.com/office/drawing/2007/8/2/chart" Requires="c14">
+      <c14:style val="102"/>
+    </mc:Choice>
+    <mc:Fallback>
+      <c:style val="2"/>
+    </mc:Fallback>
+  </mc:AlternateContent>
+  <c:chart>
+    <c:title>
+      <c:tx>
+        <c:rich>
+          <a:bodyPr rot="0" spcFirstLastPara="1" vertOverflow="ellipsis" vert="horz" wrap="square" anchor="ctr" anchorCtr="1"/>
+          <a:lstStyle/>
+          <a:p>
+            <a:pPr>
+              <a:defRPr sz="1400" b="0" i="0" u="none" strike="noStrike" kern="1200" spc="0" baseline="0">
+                <a:solidFill>
+                  <a:schemeClr val="tx1">
+                    <a:lumMod val="65000"/>
+                    <a:lumOff val="35000"/>
+                  </a:schemeClr>
+                </a:solidFill>
+                <a:latin typeface="+mn-lt"/>
+                <a:ea typeface="+mn-ea"/>
+                <a:cs typeface="+mn-cs"/>
+              </a:defRPr>
+            </a:pPr>
+            <a:r>
+              <a:rPr lang="pt-BR" baseline="0"/>
+              <a:t>Shell Sort</a:t>
+            </a:r>
+          </a:p>
+        </c:rich>
+      </c:tx>
+      <c:overlay val="0"/>
+      <c:spPr>
+        <a:noFill/>
+        <a:ln>
+          <a:noFill/>
+        </a:ln>
+        <a:effectLst/>
+      </c:spPr>
+      <c:txPr>
+        <a:bodyPr rot="0" spcFirstLastPara="1" vertOverflow="ellipsis" vert="horz" wrap="square" anchor="ctr" anchorCtr="1"/>
+        <a:lstStyle/>
+        <a:p>
+          <a:pPr>
+            <a:defRPr sz="1400" b="0" i="0" u="none" strike="noStrike" kern="1200" spc="0" baseline="0">
+              <a:solidFill>
+                <a:schemeClr val="tx1">
+                  <a:lumMod val="65000"/>
+                  <a:lumOff val="35000"/>
+                </a:schemeClr>
+              </a:solidFill>
+              <a:latin typeface="+mn-lt"/>
+              <a:ea typeface="+mn-ea"/>
+              <a:cs typeface="+mn-cs"/>
+            </a:defRPr>
+          </a:pPr>
+          <a:endParaRPr lang="pt-BR"/>
+        </a:p>
+      </c:txPr>
+    </c:title>
+    <c:autoTitleDeleted val="0"/>
+    <c:plotArea>
+      <c:layout/>
+      <c:lineChart>
+        <c:grouping val="standard"/>
+        <c:varyColors val="0"/>
+        <c:ser>
+          <c:idx val="0"/>
+          <c:order val="0"/>
+          <c:tx>
+            <c:strRef>
+              <c:f>Planilha1!$B$1</c:f>
+              <c:strCache>
+                <c:ptCount val="1"/>
+                <c:pt idx="0">
+                  <c:v>Ordenado</c:v>
+                </c:pt>
+              </c:strCache>
+            </c:strRef>
+          </c:tx>
+          <c:spPr>
+            <a:ln w="28575" cap="rnd">
+              <a:solidFill>
+                <a:schemeClr val="accent1"/>
+              </a:solidFill>
+              <a:round/>
+            </a:ln>
+            <a:effectLst/>
+          </c:spPr>
+          <c:marker>
+            <c:symbol val="none"/>
+          </c:marker>
+          <c:cat>
+            <c:numRef>
+              <c:f>Planilha1!$A$2:$A$7</c:f>
+              <c:numCache>
+                <c:formatCode>General</c:formatCode>
+                <c:ptCount val="6"/>
+                <c:pt idx="0">
+                  <c:v>1000</c:v>
+                </c:pt>
+                <c:pt idx="1">
+                  <c:v>5000</c:v>
+                </c:pt>
+                <c:pt idx="2">
+                  <c:v>10000</c:v>
+                </c:pt>
+                <c:pt idx="3">
+                  <c:v>15000</c:v>
+                </c:pt>
+                <c:pt idx="4">
+                  <c:v>20000</c:v>
+                </c:pt>
+                <c:pt idx="5">
+                  <c:v>25000</c:v>
+                </c:pt>
+              </c:numCache>
+            </c:numRef>
+          </c:cat>
+          <c:val>
+            <c:numRef>
+              <c:f>Planilha1!$B$2:$B$7</c:f>
+              <c:numCache>
+                <c:formatCode>General</c:formatCode>
+                <c:ptCount val="6"/>
+                <c:pt idx="0">
+                  <c:v>1.5626907348632799E-2</c:v>
+                </c:pt>
+                <c:pt idx="1">
+                  <c:v>3.7100553512573201E-2</c:v>
+                </c:pt>
+                <c:pt idx="2">
+                  <c:v>8.3057641983032199E-2</c:v>
+                </c:pt>
+                <c:pt idx="3">
+                  <c:v>0.13174819946288999</c:v>
+                </c:pt>
+                <c:pt idx="4">
+                  <c:v>0.19265699386596599</c:v>
+                </c:pt>
+                <c:pt idx="5">
+                  <c:v>0.23007655143737701</c:v>
+                </c:pt>
+              </c:numCache>
+            </c:numRef>
+          </c:val>
+          <c:smooth val="0"/>
+          <c:extLst>
+            <c:ext xmlns:c16="http://schemas.microsoft.com/office/drawing/2014/chart" uri="{C3380CC4-5D6E-409C-BE32-E72D297353CC}">
+              <c16:uniqueId val="{00000000-E062-454E-822E-AF6A498A92A5}"/>
+            </c:ext>
+          </c:extLst>
+        </c:ser>
+        <c:ser>
+          <c:idx val="1"/>
+          <c:order val="1"/>
+          <c:tx>
+            <c:strRef>
+              <c:f>Planilha1!$C$1</c:f>
+              <c:strCache>
+                <c:ptCount val="1"/>
+                <c:pt idx="0">
+                  <c:v>Decrescente</c:v>
+                </c:pt>
+              </c:strCache>
+            </c:strRef>
+          </c:tx>
+          <c:spPr>
+            <a:ln w="28575" cap="rnd">
+              <a:solidFill>
+                <a:schemeClr val="accent2"/>
+              </a:solidFill>
+              <a:round/>
+            </a:ln>
+            <a:effectLst/>
+          </c:spPr>
+          <c:marker>
+            <c:symbol val="none"/>
+          </c:marker>
+          <c:cat>
+            <c:numRef>
+              <c:f>Planilha1!$A$2:$A$7</c:f>
+              <c:numCache>
+                <c:formatCode>General</c:formatCode>
+                <c:ptCount val="6"/>
+                <c:pt idx="0">
+                  <c:v>1000</c:v>
+                </c:pt>
+                <c:pt idx="1">
+                  <c:v>5000</c:v>
+                </c:pt>
+                <c:pt idx="2">
+                  <c:v>10000</c:v>
+                </c:pt>
+                <c:pt idx="3">
+                  <c:v>15000</c:v>
+                </c:pt>
+                <c:pt idx="4">
+                  <c:v>20000</c:v>
+                </c:pt>
+                <c:pt idx="5">
+                  <c:v>25000</c:v>
+                </c:pt>
+              </c:numCache>
+            </c:numRef>
+          </c:cat>
+          <c:val>
+            <c:numRef>
+              <c:f>Planilha1!$C$2:$C$7</c:f>
+              <c:numCache>
+                <c:formatCode>General</c:formatCode>
+                <c:ptCount val="6"/>
+                <c:pt idx="0">
+                  <c:v>1.5626192092895501E-2</c:v>
+                </c:pt>
+                <c:pt idx="1">
+                  <c:v>6.8135499954223605E-2</c:v>
+                </c:pt>
+                <c:pt idx="2">
+                  <c:v>0.151094675064086</c:v>
+                </c:pt>
+                <c:pt idx="3">
+                  <c:v>0.19809460639953599</c:v>
+                </c:pt>
+                <c:pt idx="4">
+                  <c:v>0.28396630287170399</c:v>
+                </c:pt>
+                <c:pt idx="5">
+                  <c:v>0.36433982849120999</c:v>
+                </c:pt>
+              </c:numCache>
+            </c:numRef>
+          </c:val>
+          <c:smooth val="0"/>
+          <c:extLst>
+            <c:ext xmlns:c16="http://schemas.microsoft.com/office/drawing/2014/chart" uri="{C3380CC4-5D6E-409C-BE32-E72D297353CC}">
+              <c16:uniqueId val="{00000001-E062-454E-822E-AF6A498A92A5}"/>
+            </c:ext>
+          </c:extLst>
+        </c:ser>
+        <c:ser>
+          <c:idx val="2"/>
+          <c:order val="2"/>
+          <c:tx>
+            <c:strRef>
+              <c:f>Planilha1!$D$1</c:f>
+              <c:strCache>
+                <c:ptCount val="1"/>
+                <c:pt idx="0">
+                  <c:v>Aleatório</c:v>
+                </c:pt>
+              </c:strCache>
+            </c:strRef>
+          </c:tx>
+          <c:spPr>
+            <a:ln w="28575" cap="rnd">
+              <a:solidFill>
+                <a:schemeClr val="accent3"/>
+              </a:solidFill>
+              <a:round/>
+            </a:ln>
+            <a:effectLst/>
+          </c:spPr>
+          <c:marker>
+            <c:symbol val="none"/>
+          </c:marker>
+          <c:cat>
+            <c:numRef>
+              <c:f>Planilha1!$A$2:$A$7</c:f>
+              <c:numCache>
+                <c:formatCode>General</c:formatCode>
+                <c:ptCount val="6"/>
+                <c:pt idx="0">
+                  <c:v>1000</c:v>
+                </c:pt>
+                <c:pt idx="1">
+                  <c:v>5000</c:v>
+                </c:pt>
+                <c:pt idx="2">
+                  <c:v>10000</c:v>
+                </c:pt>
+                <c:pt idx="3">
+                  <c:v>15000</c:v>
+                </c:pt>
+                <c:pt idx="4">
+                  <c:v>20000</c:v>
+                </c:pt>
+                <c:pt idx="5">
+                  <c:v>25000</c:v>
+                </c:pt>
+              </c:numCache>
+            </c:numRef>
+          </c:cat>
+          <c:val>
+            <c:numRef>
+              <c:f>Planilha1!$D$2:$D$7</c:f>
+              <c:numCache>
+                <c:formatCode>General</c:formatCode>
+                <c:ptCount val="6"/>
+                <c:pt idx="0">
+                  <c:v>0</c:v>
+                </c:pt>
+                <c:pt idx="1">
+                  <c:v>6.7496776580810505E-2</c:v>
+                </c:pt>
+                <c:pt idx="2">
+                  <c:v>0.19480085372924799</c:v>
+                </c:pt>
+                <c:pt idx="3">
+                  <c:v>0.29332709312438898</c:v>
+                </c:pt>
+                <c:pt idx="4">
+                  <c:v>0.44111418724059998</c:v>
+                </c:pt>
+                <c:pt idx="5">
+                  <c:v>0.59245920181274403</c:v>
+                </c:pt>
+              </c:numCache>
+            </c:numRef>
+          </c:val>
+          <c:smooth val="0"/>
+          <c:extLst>
+            <c:ext xmlns:c16="http://schemas.microsoft.com/office/drawing/2014/chart" uri="{C3380CC4-5D6E-409C-BE32-E72D297353CC}">
+              <c16:uniqueId val="{00000002-E062-454E-822E-AF6A498A92A5}"/>
+            </c:ext>
+          </c:extLst>
+        </c:ser>
+        <c:dLbls>
+          <c:showLegendKey val="0"/>
+          <c:showVal val="0"/>
+          <c:showCatName val="0"/>
+          <c:showSerName val="0"/>
+          <c:showPercent val="0"/>
+          <c:showBubbleSize val="0"/>
+        </c:dLbls>
+        <c:smooth val="0"/>
+        <c:axId val="1141464896"/>
+        <c:axId val="1141466560"/>
+      </c:lineChart>
+      <c:catAx>
+        <c:axId val="1141464896"/>
+        <c:scaling>
+          <c:orientation val="minMax"/>
+        </c:scaling>
+        <c:delete val="0"/>
+        <c:axPos val="b"/>
+        <c:numFmt formatCode="General" sourceLinked="1"/>
+        <c:majorTickMark val="none"/>
+        <c:minorTickMark val="none"/>
+        <c:tickLblPos val="nextTo"/>
+        <c:spPr>
+          <a:noFill/>
+          <a:ln w="9525" cap="flat" cmpd="sng" algn="ctr">
+            <a:solidFill>
+              <a:schemeClr val="tx1">
+                <a:lumMod val="15000"/>
+                <a:lumOff val="85000"/>
+              </a:schemeClr>
+            </a:solidFill>
+            <a:round/>
+          </a:ln>
+          <a:effectLst/>
+        </c:spPr>
+        <c:txPr>
+          <a:bodyPr rot="-60000000" spcFirstLastPara="1" vertOverflow="ellipsis" vert="horz" wrap="square" anchor="ctr" anchorCtr="1"/>
+          <a:lstStyle/>
+          <a:p>
+            <a:pPr>
+              <a:defRPr sz="900" b="0" i="0" u="none" strike="noStrike" kern="1200" baseline="0">
+                <a:solidFill>
+                  <a:schemeClr val="tx1">
+                    <a:lumMod val="65000"/>
+                    <a:lumOff val="35000"/>
+                  </a:schemeClr>
+                </a:solidFill>
+                <a:latin typeface="+mn-lt"/>
+                <a:ea typeface="+mn-ea"/>
+                <a:cs typeface="+mn-cs"/>
+              </a:defRPr>
+            </a:pPr>
+            <a:endParaRPr lang="pt-BR"/>
+          </a:p>
+        </c:txPr>
+        <c:crossAx val="1141466560"/>
+        <c:crosses val="autoZero"/>
+        <c:auto val="1"/>
+        <c:lblAlgn val="ctr"/>
+        <c:lblOffset val="100"/>
+        <c:noMultiLvlLbl val="0"/>
+      </c:catAx>
+      <c:valAx>
+        <c:axId val="1141466560"/>
+        <c:scaling>
+          <c:orientation val="minMax"/>
+        </c:scaling>
+        <c:delete val="0"/>
+        <c:axPos val="l"/>
+        <c:majorGridlines>
+          <c:spPr>
+            <a:ln w="9525" cap="flat" cmpd="sng" algn="ctr">
+              <a:solidFill>
+                <a:schemeClr val="tx1">
+                  <a:lumMod val="15000"/>
+                  <a:lumOff val="85000"/>
+                </a:schemeClr>
+              </a:solidFill>
+              <a:round/>
+            </a:ln>
+            <a:effectLst/>
+          </c:spPr>
+        </c:majorGridlines>
+        <c:numFmt formatCode="General" sourceLinked="1"/>
+        <c:majorTickMark val="none"/>
+        <c:minorTickMark val="none"/>
+        <c:tickLblPos val="nextTo"/>
+        <c:spPr>
+          <a:noFill/>
+          <a:ln>
+            <a:noFill/>
+          </a:ln>
+          <a:effectLst/>
+        </c:spPr>
+        <c:txPr>
+          <a:bodyPr rot="-60000000" spcFirstLastPara="1" vertOverflow="ellipsis" vert="horz" wrap="square" anchor="ctr" anchorCtr="1"/>
+          <a:lstStyle/>
+          <a:p>
+            <a:pPr>
+              <a:defRPr sz="900" b="0" i="0" u="none" strike="noStrike" kern="1200" baseline="0">
+                <a:solidFill>
+                  <a:schemeClr val="tx1">
+                    <a:lumMod val="65000"/>
+                    <a:lumOff val="35000"/>
+                  </a:schemeClr>
+                </a:solidFill>
+                <a:latin typeface="+mn-lt"/>
+                <a:ea typeface="+mn-ea"/>
+                <a:cs typeface="+mn-cs"/>
+              </a:defRPr>
+            </a:pPr>
+            <a:endParaRPr lang="pt-BR"/>
+          </a:p>
+        </c:txPr>
+        <c:crossAx val="1141464896"/>
+        <c:crosses val="autoZero"/>
+        <c:crossBetween val="between"/>
+      </c:valAx>
+      <c:spPr>
+        <a:noFill/>
+        <a:ln>
+          <a:noFill/>
+        </a:ln>
+        <a:effectLst/>
+      </c:spPr>
+    </c:plotArea>
+    <c:legend>
+      <c:legendPos val="b"/>
+      <c:overlay val="0"/>
+      <c:spPr>
+        <a:noFill/>
+        <a:ln>
+          <a:noFill/>
+        </a:ln>
+        <a:effectLst/>
+      </c:spPr>
+      <c:txPr>
+        <a:bodyPr rot="0" spcFirstLastPara="1" vertOverflow="ellipsis" vert="horz" wrap="square" anchor="ctr" anchorCtr="1"/>
+        <a:lstStyle/>
+        <a:p>
+          <a:pPr>
+            <a:defRPr sz="900" b="0" i="0" u="none" strike="noStrike" kern="1200" baseline="0">
+              <a:solidFill>
+                <a:schemeClr val="tx1">
+                  <a:lumMod val="65000"/>
+                  <a:lumOff val="35000"/>
+                </a:schemeClr>
+              </a:solidFill>
+              <a:latin typeface="+mn-lt"/>
+              <a:ea typeface="+mn-ea"/>
+              <a:cs typeface="+mn-cs"/>
+            </a:defRPr>
+          </a:pPr>
+          <a:endParaRPr lang="pt-BR"/>
+        </a:p>
+      </c:txPr>
+    </c:legend>
+    <c:plotVisOnly val="1"/>
+    <c:dispBlanksAs val="gap"/>
+    <c:showDLblsOverMax val="0"/>
+  </c:chart>
+  <c:spPr>
+    <a:solidFill>
+      <a:schemeClr val="bg1"/>
+    </a:solidFill>
+    <a:ln w="9525" cap="flat" cmpd="sng" algn="ctr">
+      <a:solidFill>
+        <a:schemeClr val="tx1">
+          <a:lumMod val="15000"/>
+          <a:lumOff val="85000"/>
+        </a:schemeClr>
+      </a:solidFill>
+      <a:round/>
+    </a:ln>
+    <a:effectLst/>
+  </c:spPr>
+  <c:txPr>
+    <a:bodyPr/>
+    <a:lstStyle/>
+    <a:p>
+      <a:pPr>
+        <a:defRPr/>
+      </a:pPr>
+      <a:endParaRPr lang="pt-BR"/>
+    </a:p>
+  </c:txPr>
+  <c:externalData r:id="rId3">
+    <c:autoUpdate val="0"/>
+  </c:externalData>
+</c:chartSpace>
+</file>
+
+<file path=word/charts/chart8.xml><?xml version="1.0" encoding="utf-8"?>
+<c:chartSpace xmlns:c="http://schemas.openxmlformats.org/drawingml/2006/chart" xmlns:a="http://schemas.openxmlformats.org/drawingml/2006/main" xmlns:r="http://schemas.openxmlformats.org/officeDocument/2006/relationships" xmlns:c16r2="http://schemas.microsoft.com/office/drawing/2015/06/chart">
+  <c:date1904 val="0"/>
+  <c:lang val="pt-BR"/>
+  <c:roundedCorners val="0"/>
+  <mc:AlternateContent xmlns:mc="http://schemas.openxmlformats.org/markup-compatibility/2006">
+    <mc:Choice xmlns:c14="http://schemas.microsoft.com/office/drawing/2007/8/2/chart" Requires="c14">
+      <c14:style val="102"/>
+    </mc:Choice>
+    <mc:Fallback>
+      <c:style val="2"/>
+    </mc:Fallback>
+  </mc:AlternateContent>
+  <c:chart>
+    <c:title>
+      <c:tx>
+        <c:rich>
+          <a:bodyPr rot="0" spcFirstLastPara="1" vertOverflow="ellipsis" vert="horz" wrap="square" anchor="ctr" anchorCtr="1"/>
+          <a:lstStyle/>
+          <a:p>
+            <a:pPr>
+              <a:defRPr sz="1400" b="0" i="0" u="none" strike="noStrike" kern="1200" spc="0" baseline="0">
+                <a:solidFill>
+                  <a:schemeClr val="tx1">
+                    <a:lumMod val="65000"/>
+                    <a:lumOff val="35000"/>
+                  </a:schemeClr>
+                </a:solidFill>
+                <a:latin typeface="+mn-lt"/>
+                <a:ea typeface="+mn-ea"/>
+                <a:cs typeface="+mn-cs"/>
+              </a:defRPr>
+            </a:pPr>
+            <a:r>
+              <a:rPr lang="pt-BR" baseline="0"/>
+              <a:t>Quick Sort</a:t>
+            </a:r>
+          </a:p>
+        </c:rich>
+      </c:tx>
+      <c:overlay val="0"/>
+      <c:spPr>
+        <a:noFill/>
+        <a:ln>
+          <a:noFill/>
+        </a:ln>
+        <a:effectLst/>
+      </c:spPr>
+      <c:txPr>
+        <a:bodyPr rot="0" spcFirstLastPara="1" vertOverflow="ellipsis" vert="horz" wrap="square" anchor="ctr" anchorCtr="1"/>
+        <a:lstStyle/>
+        <a:p>
+          <a:pPr>
+            <a:defRPr sz="1400" b="0" i="0" u="none" strike="noStrike" kern="1200" spc="0" baseline="0">
+              <a:solidFill>
+                <a:schemeClr val="tx1">
+                  <a:lumMod val="65000"/>
+                  <a:lumOff val="35000"/>
+                </a:schemeClr>
+              </a:solidFill>
+              <a:latin typeface="+mn-lt"/>
+              <a:ea typeface="+mn-ea"/>
+              <a:cs typeface="+mn-cs"/>
+            </a:defRPr>
+          </a:pPr>
+          <a:endParaRPr lang="pt-BR"/>
+        </a:p>
+      </c:txPr>
+    </c:title>
+    <c:autoTitleDeleted val="0"/>
+    <c:plotArea>
+      <c:layout/>
+      <c:lineChart>
+        <c:grouping val="standard"/>
+        <c:varyColors val="0"/>
+        <c:ser>
+          <c:idx val="0"/>
+          <c:order val="0"/>
+          <c:tx>
+            <c:strRef>
+              <c:f>Planilha1!$B$1</c:f>
+              <c:strCache>
+                <c:ptCount val="1"/>
+                <c:pt idx="0">
+                  <c:v>Ordenado</c:v>
+                </c:pt>
+              </c:strCache>
+            </c:strRef>
+          </c:tx>
+          <c:spPr>
+            <a:ln w="28575" cap="rnd">
+              <a:solidFill>
+                <a:schemeClr val="accent1"/>
+              </a:solidFill>
+              <a:round/>
+            </a:ln>
+            <a:effectLst/>
+          </c:spPr>
+          <c:marker>
+            <c:symbol val="none"/>
+          </c:marker>
+          <c:cat>
+            <c:numRef>
+              <c:f>Planilha1!$A$2:$A$7</c:f>
+              <c:numCache>
+                <c:formatCode>General</c:formatCode>
+                <c:ptCount val="6"/>
+                <c:pt idx="0">
+                  <c:v>1000</c:v>
+                </c:pt>
+                <c:pt idx="1">
+                  <c:v>5000</c:v>
+                </c:pt>
+                <c:pt idx="2">
+                  <c:v>10000</c:v>
+                </c:pt>
+                <c:pt idx="3">
+                  <c:v>15000</c:v>
+                </c:pt>
+                <c:pt idx="4">
+                  <c:v>20000</c:v>
+                </c:pt>
+                <c:pt idx="5">
+                  <c:v>25000</c:v>
+                </c:pt>
+              </c:numCache>
+            </c:numRef>
+          </c:cat>
+          <c:val>
+            <c:numRef>
+              <c:f>Planilha1!$B$2:$B$7</c:f>
+              <c:numCache>
+                <c:formatCode>General</c:formatCode>
+                <c:ptCount val="6"/>
+                <c:pt idx="0">
+                  <c:v>0.20313072204589799</c:v>
+                </c:pt>
+                <c:pt idx="1">
+                  <c:v>4.3432114124298096</c:v>
+                </c:pt>
+                <c:pt idx="2">
+                  <c:v>16.3058986663818</c:v>
+                </c:pt>
+                <c:pt idx="3">
+                  <c:v>30.154809713363601</c:v>
+                </c:pt>
+                <c:pt idx="4">
+                  <c:v>44.319034814834502</c:v>
+                </c:pt>
+                <c:pt idx="5">
+                  <c:v>59.510417222976599</c:v>
+                </c:pt>
+              </c:numCache>
+            </c:numRef>
+          </c:val>
+          <c:smooth val="0"/>
+          <c:extLst>
+            <c:ext xmlns:c16="http://schemas.microsoft.com/office/drawing/2014/chart" uri="{C3380CC4-5D6E-409C-BE32-E72D297353CC}">
+              <c16:uniqueId val="{00000000-C776-428F-99E2-A064AA1B2817}"/>
+            </c:ext>
+          </c:extLst>
+        </c:ser>
+        <c:ser>
+          <c:idx val="1"/>
+          <c:order val="1"/>
+          <c:tx>
+            <c:strRef>
+              <c:f>Planilha1!$C$1</c:f>
+              <c:strCache>
+                <c:ptCount val="1"/>
+                <c:pt idx="0">
+                  <c:v>Decrescente</c:v>
+                </c:pt>
+              </c:strCache>
+            </c:strRef>
+          </c:tx>
+          <c:spPr>
+            <a:ln w="28575" cap="rnd">
+              <a:solidFill>
+                <a:schemeClr val="accent2"/>
+              </a:solidFill>
+              <a:round/>
+            </a:ln>
+            <a:effectLst/>
+          </c:spPr>
+          <c:marker>
+            <c:symbol val="none"/>
+          </c:marker>
+          <c:cat>
+            <c:numRef>
+              <c:f>Planilha1!$A$2:$A$7</c:f>
+              <c:numCache>
+                <c:formatCode>General</c:formatCode>
+                <c:ptCount val="6"/>
+                <c:pt idx="0">
+                  <c:v>1000</c:v>
+                </c:pt>
+                <c:pt idx="1">
+                  <c:v>5000</c:v>
+                </c:pt>
+                <c:pt idx="2">
+                  <c:v>10000</c:v>
+                </c:pt>
+                <c:pt idx="3">
+                  <c:v>15000</c:v>
+                </c:pt>
+                <c:pt idx="4">
+                  <c:v>20000</c:v>
+                </c:pt>
+                <c:pt idx="5">
+                  <c:v>25000</c:v>
+                </c:pt>
+              </c:numCache>
+            </c:numRef>
+          </c:cat>
+          <c:val>
+            <c:numRef>
+              <c:f>Planilha1!$C$2:$C$7</c:f>
+              <c:numCache>
+                <c:formatCode>General</c:formatCode>
+                <c:ptCount val="6"/>
+                <c:pt idx="0">
+                  <c:v>0.17187690734863201</c:v>
+                </c:pt>
+                <c:pt idx="1">
+                  <c:v>3.9991970062255802</c:v>
+                </c:pt>
+                <c:pt idx="2">
+                  <c:v>15.388957262039099</c:v>
+                </c:pt>
+                <c:pt idx="3">
+                  <c:v>29.282096624374301</c:v>
+                </c:pt>
+                <c:pt idx="4">
+                  <c:v>43.721772193908599</c:v>
+                </c:pt>
+                <c:pt idx="5">
+                  <c:v>55.998289585113497</c:v>
+                </c:pt>
+              </c:numCache>
+            </c:numRef>
+          </c:val>
+          <c:smooth val="0"/>
+          <c:extLst>
+            <c:ext xmlns:c16="http://schemas.microsoft.com/office/drawing/2014/chart" uri="{C3380CC4-5D6E-409C-BE32-E72D297353CC}">
+              <c16:uniqueId val="{00000001-C776-428F-99E2-A064AA1B2817}"/>
+            </c:ext>
+          </c:extLst>
+        </c:ser>
+        <c:ser>
+          <c:idx val="2"/>
+          <c:order val="2"/>
+          <c:tx>
+            <c:strRef>
+              <c:f>Planilha1!$D$1</c:f>
+              <c:strCache>
+                <c:ptCount val="1"/>
+                <c:pt idx="0">
+                  <c:v>Aleatório</c:v>
+                </c:pt>
+              </c:strCache>
+            </c:strRef>
+          </c:tx>
+          <c:spPr>
+            <a:ln w="28575" cap="rnd">
+              <a:solidFill>
+                <a:schemeClr val="accent3"/>
+              </a:solidFill>
+              <a:round/>
+            </a:ln>
+            <a:effectLst/>
+          </c:spPr>
+          <c:marker>
+            <c:symbol val="none"/>
+          </c:marker>
+          <c:cat>
+            <c:numRef>
+              <c:f>Planilha1!$A$2:$A$7</c:f>
+              <c:numCache>
+                <c:formatCode>General</c:formatCode>
+                <c:ptCount val="6"/>
+                <c:pt idx="0">
+                  <c:v>1000</c:v>
+                </c:pt>
+                <c:pt idx="1">
+                  <c:v>5000</c:v>
+                </c:pt>
+                <c:pt idx="2">
+                  <c:v>10000</c:v>
+                </c:pt>
+                <c:pt idx="3">
+                  <c:v>15000</c:v>
+                </c:pt>
+                <c:pt idx="4">
+                  <c:v>20000</c:v>
+                </c:pt>
+                <c:pt idx="5">
+                  <c:v>25000</c:v>
+                </c:pt>
+              </c:numCache>
+            </c:numRef>
+          </c:cat>
+          <c:val>
+            <c:numRef>
+              <c:f>Planilha1!$D$2:$D$7</c:f>
+              <c:numCache>
+                <c:formatCode>General</c:formatCode>
+                <c:ptCount val="6"/>
+                <c:pt idx="0">
+                  <c:v>1.5625953674316399E-2</c:v>
+                </c:pt>
+                <c:pt idx="1">
+                  <c:v>3.1253099441528299E-2</c:v>
+                </c:pt>
+                <c:pt idx="2">
+                  <c:v>9.3757152557373005E-2</c:v>
+                </c:pt>
+                <c:pt idx="3">
+                  <c:v>0.151467084884643</c:v>
+                </c:pt>
+                <c:pt idx="4">
+                  <c:v>0.19873571395874001</c:v>
+                </c:pt>
+                <c:pt idx="5">
+                  <c:v>0.55594968795776301</c:v>
+                </c:pt>
+              </c:numCache>
+            </c:numRef>
+          </c:val>
+          <c:smooth val="0"/>
+          <c:extLst>
+            <c:ext xmlns:c16="http://schemas.microsoft.com/office/drawing/2014/chart" uri="{C3380CC4-5D6E-409C-BE32-E72D297353CC}">
+              <c16:uniqueId val="{00000002-C776-428F-99E2-A064AA1B2817}"/>
+            </c:ext>
+          </c:extLst>
+        </c:ser>
+        <c:dLbls>
+          <c:showLegendKey val="0"/>
+          <c:showVal val="0"/>
+          <c:showCatName val="0"/>
+          <c:showSerName val="0"/>
+          <c:showPercent val="0"/>
+          <c:showBubbleSize val="0"/>
+        </c:dLbls>
+        <c:smooth val="0"/>
+        <c:axId val="1141464896"/>
+        <c:axId val="1141466560"/>
+      </c:lineChart>
+      <c:catAx>
+        <c:axId val="1141464896"/>
+        <c:scaling>
+          <c:orientation val="minMax"/>
+        </c:scaling>
+        <c:delete val="0"/>
+        <c:axPos val="b"/>
+        <c:numFmt formatCode="General" sourceLinked="1"/>
+        <c:majorTickMark val="none"/>
+        <c:minorTickMark val="none"/>
+        <c:tickLblPos val="nextTo"/>
+        <c:spPr>
+          <a:noFill/>
+          <a:ln w="9525" cap="flat" cmpd="sng" algn="ctr">
+            <a:solidFill>
+              <a:schemeClr val="tx1">
+                <a:lumMod val="15000"/>
+                <a:lumOff val="85000"/>
+              </a:schemeClr>
+            </a:solidFill>
+            <a:round/>
+          </a:ln>
+          <a:effectLst/>
+        </c:spPr>
+        <c:txPr>
+          <a:bodyPr rot="-60000000" spcFirstLastPara="1" vertOverflow="ellipsis" vert="horz" wrap="square" anchor="ctr" anchorCtr="1"/>
+          <a:lstStyle/>
+          <a:p>
+            <a:pPr>
+              <a:defRPr sz="900" b="0" i="0" u="none" strike="noStrike" kern="1200" baseline="0">
+                <a:solidFill>
+                  <a:schemeClr val="tx1">
+                    <a:lumMod val="65000"/>
+                    <a:lumOff val="35000"/>
+                  </a:schemeClr>
+                </a:solidFill>
+                <a:latin typeface="+mn-lt"/>
+                <a:ea typeface="+mn-ea"/>
+                <a:cs typeface="+mn-cs"/>
+              </a:defRPr>
+            </a:pPr>
+            <a:endParaRPr lang="pt-BR"/>
+          </a:p>
+        </c:txPr>
+        <c:crossAx val="1141466560"/>
+        <c:crosses val="autoZero"/>
+        <c:auto val="1"/>
+        <c:lblAlgn val="ctr"/>
+        <c:lblOffset val="100"/>
+        <c:noMultiLvlLbl val="0"/>
+      </c:catAx>
+      <c:valAx>
+        <c:axId val="1141466560"/>
+        <c:scaling>
+          <c:orientation val="minMax"/>
+        </c:scaling>
+        <c:delete val="0"/>
+        <c:axPos val="l"/>
+        <c:majorGridlines>
+          <c:spPr>
+            <a:ln w="9525" cap="flat" cmpd="sng" algn="ctr">
+              <a:solidFill>
+                <a:schemeClr val="tx1">
+                  <a:lumMod val="15000"/>
+                  <a:lumOff val="85000"/>
+                </a:schemeClr>
+              </a:solidFill>
+              <a:round/>
+            </a:ln>
+            <a:effectLst/>
+          </c:spPr>
+        </c:majorGridlines>
+        <c:numFmt formatCode="General" sourceLinked="1"/>
+        <c:majorTickMark val="none"/>
+        <c:minorTickMark val="none"/>
+        <c:tickLblPos val="nextTo"/>
+        <c:spPr>
+          <a:noFill/>
+          <a:ln>
+            <a:noFill/>
+          </a:ln>
+          <a:effectLst/>
+        </c:spPr>
+        <c:txPr>
+          <a:bodyPr rot="-60000000" spcFirstLastPara="1" vertOverflow="ellipsis" vert="horz" wrap="square" anchor="ctr" anchorCtr="1"/>
+          <a:lstStyle/>
+          <a:p>
+            <a:pPr>
+              <a:defRPr sz="900" b="0" i="0" u="none" strike="noStrike" kern="1200" baseline="0">
+                <a:solidFill>
+                  <a:schemeClr val="tx1">
+                    <a:lumMod val="65000"/>
+                    <a:lumOff val="35000"/>
+                  </a:schemeClr>
+                </a:solidFill>
+                <a:latin typeface="+mn-lt"/>
+                <a:ea typeface="+mn-ea"/>
+                <a:cs typeface="+mn-cs"/>
+              </a:defRPr>
+            </a:pPr>
+            <a:endParaRPr lang="pt-BR"/>
+          </a:p>
+        </c:txPr>
+        <c:crossAx val="1141464896"/>
+        <c:crosses val="autoZero"/>
+        <c:crossBetween val="between"/>
+      </c:valAx>
+      <c:spPr>
+        <a:noFill/>
+        <a:ln>
+          <a:noFill/>
+        </a:ln>
+        <a:effectLst/>
+      </c:spPr>
+    </c:plotArea>
+    <c:legend>
+      <c:legendPos val="b"/>
+      <c:overlay val="0"/>
+      <c:spPr>
+        <a:noFill/>
+        <a:ln>
+          <a:noFill/>
+        </a:ln>
+        <a:effectLst/>
+      </c:spPr>
+      <c:txPr>
+        <a:bodyPr rot="0" spcFirstLastPara="1" vertOverflow="ellipsis" vert="horz" wrap="square" anchor="ctr" anchorCtr="1"/>
+        <a:lstStyle/>
+        <a:p>
+          <a:pPr>
+            <a:defRPr sz="900" b="0" i="0" u="none" strike="noStrike" kern="1200" baseline="0">
+              <a:solidFill>
+                <a:schemeClr val="tx1">
+                  <a:lumMod val="65000"/>
+                  <a:lumOff val="35000"/>
+                </a:schemeClr>
+              </a:solidFill>
+              <a:latin typeface="+mn-lt"/>
+              <a:ea typeface="+mn-ea"/>
+              <a:cs typeface="+mn-cs"/>
+            </a:defRPr>
+          </a:pPr>
+          <a:endParaRPr lang="pt-BR"/>
+        </a:p>
+      </c:txPr>
+    </c:legend>
+    <c:plotVisOnly val="1"/>
+    <c:dispBlanksAs val="gap"/>
+    <c:showDLblsOverMax val="0"/>
+  </c:chart>
+  <c:spPr>
+    <a:solidFill>
+      <a:schemeClr val="bg1"/>
+    </a:solidFill>
+    <a:ln w="9525" cap="flat" cmpd="sng" algn="ctr">
+      <a:solidFill>
+        <a:schemeClr val="tx1">
+          <a:lumMod val="15000"/>
+          <a:lumOff val="85000"/>
+        </a:schemeClr>
+      </a:solidFill>
+      <a:round/>
+    </a:ln>
+    <a:effectLst/>
+  </c:spPr>
+  <c:txPr>
+    <a:bodyPr/>
+    <a:lstStyle/>
+    <a:p>
+      <a:pPr>
+        <a:defRPr/>
+      </a:pPr>
+      <a:endParaRPr lang="pt-BR"/>
+    </a:p>
+  </c:txPr>
+  <c:externalData r:id="rId3">
+    <c:autoUpdate val="0"/>
+  </c:externalData>
+</c:chartSpace>
+</file>
+
+<file path=word/charts/chart9.xml><?xml version="1.0" encoding="utf-8"?>
+<c:chartSpace xmlns:c="http://schemas.openxmlformats.org/drawingml/2006/chart" xmlns:a="http://schemas.openxmlformats.org/drawingml/2006/main" xmlns:r="http://schemas.openxmlformats.org/officeDocument/2006/relationships" xmlns:c16r2="http://schemas.microsoft.com/office/drawing/2015/06/chart">
+  <c:date1904 val="0"/>
+  <c:lang val="pt-BR"/>
+  <c:roundedCorners val="0"/>
+  <mc:AlternateContent xmlns:mc="http://schemas.openxmlformats.org/markup-compatibility/2006">
+    <mc:Choice xmlns:c14="http://schemas.microsoft.com/office/drawing/2007/8/2/chart" Requires="c14">
+      <c14:style val="102"/>
+    </mc:Choice>
+    <mc:Fallback>
+      <c:style val="2"/>
+    </mc:Fallback>
+  </mc:AlternateContent>
+  <c:chart>
+    <c:title>
+      <c:tx>
+        <c:rich>
+          <a:bodyPr rot="0" spcFirstLastPara="1" vertOverflow="ellipsis" vert="horz" wrap="square" anchor="ctr" anchorCtr="1"/>
+          <a:lstStyle/>
+          <a:p>
+            <a:pPr>
+              <a:defRPr sz="1400" b="0" i="0" u="none" strike="noStrike" kern="1200" spc="0" baseline="0">
+                <a:solidFill>
+                  <a:schemeClr val="tx1">
+                    <a:lumMod val="65000"/>
+                    <a:lumOff val="35000"/>
+                  </a:schemeClr>
+                </a:solidFill>
+                <a:latin typeface="+mn-lt"/>
+                <a:ea typeface="+mn-ea"/>
+                <a:cs typeface="+mn-cs"/>
+              </a:defRPr>
+            </a:pPr>
+            <a:r>
+              <a:rPr lang="pt-BR" baseline="0"/>
+              <a:t>Quick Sort - Pivô Central</a:t>
+            </a:r>
+          </a:p>
+        </c:rich>
+      </c:tx>
+      <c:overlay val="0"/>
+      <c:spPr>
+        <a:noFill/>
+        <a:ln>
+          <a:noFill/>
+        </a:ln>
+        <a:effectLst/>
+      </c:spPr>
+      <c:txPr>
+        <a:bodyPr rot="0" spcFirstLastPara="1" vertOverflow="ellipsis" vert="horz" wrap="square" anchor="ctr" anchorCtr="1"/>
+        <a:lstStyle/>
+        <a:p>
+          <a:pPr>
+            <a:defRPr sz="1400" b="0" i="0" u="none" strike="noStrike" kern="1200" spc="0" baseline="0">
+              <a:solidFill>
+                <a:schemeClr val="tx1">
+                  <a:lumMod val="65000"/>
+                  <a:lumOff val="35000"/>
+                </a:schemeClr>
+              </a:solidFill>
+              <a:latin typeface="+mn-lt"/>
+              <a:ea typeface="+mn-ea"/>
+              <a:cs typeface="+mn-cs"/>
+            </a:defRPr>
+          </a:pPr>
+          <a:endParaRPr lang="pt-BR"/>
+        </a:p>
+      </c:txPr>
+    </c:title>
+    <c:autoTitleDeleted val="0"/>
+    <c:plotArea>
+      <c:layout/>
+      <c:lineChart>
+        <c:grouping val="standard"/>
+        <c:varyColors val="0"/>
+        <c:ser>
+          <c:idx val="0"/>
+          <c:order val="0"/>
+          <c:tx>
+            <c:strRef>
+              <c:f>Planilha1!$B$1</c:f>
+              <c:strCache>
+                <c:ptCount val="1"/>
+                <c:pt idx="0">
+                  <c:v>Ordenado</c:v>
+                </c:pt>
+              </c:strCache>
+            </c:strRef>
+          </c:tx>
+          <c:spPr>
+            <a:ln w="28575" cap="rnd">
+              <a:solidFill>
+                <a:schemeClr val="accent1"/>
+              </a:solidFill>
+              <a:round/>
+            </a:ln>
+            <a:effectLst/>
+          </c:spPr>
+          <c:marker>
+            <c:symbol val="none"/>
+          </c:marker>
+          <c:cat>
+            <c:numRef>
+              <c:f>Planilha1!$A$2:$A$7</c:f>
+              <c:numCache>
+                <c:formatCode>General</c:formatCode>
+                <c:ptCount val="6"/>
+                <c:pt idx="0">
+                  <c:v>1000</c:v>
+                </c:pt>
+                <c:pt idx="1">
+                  <c:v>5000</c:v>
+                </c:pt>
+                <c:pt idx="2">
+                  <c:v>10000</c:v>
+                </c:pt>
+                <c:pt idx="3">
+                  <c:v>15000</c:v>
+                </c:pt>
+                <c:pt idx="4">
+                  <c:v>20000</c:v>
+                </c:pt>
+                <c:pt idx="5">
+                  <c:v>25000</c:v>
+                </c:pt>
+              </c:numCache>
+            </c:numRef>
+          </c:cat>
+          <c:val>
+            <c:numRef>
+              <c:f>Planilha1!$B$2:$B$7</c:f>
+              <c:numCache>
+                <c:formatCode>General</c:formatCode>
+                <c:ptCount val="6"/>
+                <c:pt idx="0">
+                  <c:v>0</c:v>
+                </c:pt>
+                <c:pt idx="1">
+                  <c:v>5.2930355072021401E-2</c:v>
+                </c:pt>
+                <c:pt idx="2">
+                  <c:v>9.9918365478515597E-2</c:v>
+                </c:pt>
+                <c:pt idx="3">
+                  <c:v>0.164844274520874</c:v>
+                </c:pt>
+                <c:pt idx="4">
+                  <c:v>0.21308112144470201</c:v>
+                </c:pt>
+                <c:pt idx="5">
+                  <c:v>0.27936792373657199</c:v>
+                </c:pt>
+              </c:numCache>
+            </c:numRef>
+          </c:val>
+          <c:smooth val="0"/>
+          <c:extLst>
+            <c:ext xmlns:c16="http://schemas.microsoft.com/office/drawing/2014/chart" uri="{C3380CC4-5D6E-409C-BE32-E72D297353CC}">
+              <c16:uniqueId val="{00000000-6AAA-449E-B456-60AE025070BA}"/>
+            </c:ext>
+          </c:extLst>
+        </c:ser>
+        <c:ser>
+          <c:idx val="1"/>
+          <c:order val="1"/>
+          <c:tx>
+            <c:strRef>
+              <c:f>Planilha1!$C$1</c:f>
+              <c:strCache>
+                <c:ptCount val="1"/>
+                <c:pt idx="0">
+                  <c:v>Decrescente</c:v>
+                </c:pt>
+              </c:strCache>
+            </c:strRef>
+          </c:tx>
+          <c:spPr>
+            <a:ln w="28575" cap="rnd">
+              <a:solidFill>
+                <a:schemeClr val="accent2"/>
+              </a:solidFill>
+              <a:round/>
+            </a:ln>
+            <a:effectLst/>
+          </c:spPr>
+          <c:marker>
+            <c:symbol val="none"/>
+          </c:marker>
+          <c:cat>
+            <c:numRef>
+              <c:f>Planilha1!$A$2:$A$7</c:f>
+              <c:numCache>
+                <c:formatCode>General</c:formatCode>
+                <c:ptCount val="6"/>
+                <c:pt idx="0">
+                  <c:v>1000</c:v>
+                </c:pt>
+                <c:pt idx="1">
+                  <c:v>5000</c:v>
+                </c:pt>
+                <c:pt idx="2">
+                  <c:v>10000</c:v>
+                </c:pt>
+                <c:pt idx="3">
+                  <c:v>15000</c:v>
+                </c:pt>
+                <c:pt idx="4">
+                  <c:v>20000</c:v>
+                </c:pt>
+                <c:pt idx="5">
+                  <c:v>25000</c:v>
+                </c:pt>
+              </c:numCache>
+            </c:numRef>
+          </c:cat>
+          <c:val>
+            <c:numRef>
+              <c:f>Planilha1!$C$2:$C$7</c:f>
+              <c:numCache>
+                <c:formatCode>General</c:formatCode>
+                <c:ptCount val="6"/>
+                <c:pt idx="0">
+                  <c:v>7.0368051528930595E-2</c:v>
+                </c:pt>
+                <c:pt idx="1">
+                  <c:v>1.61946749687194</c:v>
+                </c:pt>
+                <c:pt idx="2">
+                  <c:v>6.5715730190277002</c:v>
+                </c:pt>
+                <c:pt idx="3">
+                  <c:v>14.8352601528167</c:v>
+                </c:pt>
+                <c:pt idx="4">
+                  <c:v>26.2852733135223</c:v>
+                </c:pt>
+                <c:pt idx="5">
+                  <c:v>40.818328857421797</c:v>
+                </c:pt>
+              </c:numCache>
+            </c:numRef>
+          </c:val>
+          <c:smooth val="0"/>
+          <c:extLst>
+            <c:ext xmlns:c16="http://schemas.microsoft.com/office/drawing/2014/chart" uri="{C3380CC4-5D6E-409C-BE32-E72D297353CC}">
+              <c16:uniqueId val="{00000001-6AAA-449E-B456-60AE025070BA}"/>
+            </c:ext>
+          </c:extLst>
+        </c:ser>
+        <c:ser>
+          <c:idx val="2"/>
+          <c:order val="2"/>
+          <c:tx>
+            <c:strRef>
+              <c:f>Planilha1!$D$1</c:f>
+              <c:strCache>
+                <c:ptCount val="1"/>
+                <c:pt idx="0">
+                  <c:v>Aleatório</c:v>
+                </c:pt>
+              </c:strCache>
+            </c:strRef>
+          </c:tx>
+          <c:spPr>
+            <a:ln w="28575" cap="rnd">
+              <a:solidFill>
+                <a:schemeClr val="accent3"/>
+              </a:solidFill>
+              <a:round/>
+            </a:ln>
+            <a:effectLst/>
+          </c:spPr>
+          <c:marker>
+            <c:symbol val="none"/>
+          </c:marker>
+          <c:cat>
+            <c:numRef>
+              <c:f>Planilha1!$A$2:$A$7</c:f>
+              <c:numCache>
+                <c:formatCode>General</c:formatCode>
+                <c:ptCount val="6"/>
+                <c:pt idx="0">
+                  <c:v>1000</c:v>
+                </c:pt>
+                <c:pt idx="1">
+                  <c:v>5000</c:v>
+                </c:pt>
+                <c:pt idx="2">
+                  <c:v>10000</c:v>
+                </c:pt>
+                <c:pt idx="3">
+                  <c:v>15000</c:v>
+                </c:pt>
+                <c:pt idx="4">
+                  <c:v>20000</c:v>
+                </c:pt>
+                <c:pt idx="5">
+                  <c:v>25000</c:v>
+                </c:pt>
+              </c:numCache>
+            </c:numRef>
+          </c:cat>
+          <c:val>
+            <c:numRef>
+              <c:f>Planilha1!$D$2:$D$7</c:f>
+              <c:numCache>
+                <c:formatCode>General</c:formatCode>
+                <c:ptCount val="6"/>
+                <c:pt idx="0">
+                  <c:v>1.5628576278686499E-2</c:v>
+                </c:pt>
+                <c:pt idx="1">
+                  <c:v>6.2500715255737305E-2</c:v>
+                </c:pt>
+                <c:pt idx="2">
+                  <c:v>0.122980594635009</c:v>
+                </c:pt>
+                <c:pt idx="3">
+                  <c:v>0.17858386039733801</c:v>
+                </c:pt>
+                <c:pt idx="4">
+                  <c:v>0.24449133872985801</c:v>
+                </c:pt>
+                <c:pt idx="5">
+                  <c:v>0.29938602447509699</c:v>
+                </c:pt>
+              </c:numCache>
+            </c:numRef>
+          </c:val>
+          <c:smooth val="0"/>
+          <c:extLst>
+            <c:ext xmlns:c16="http://schemas.microsoft.com/office/drawing/2014/chart" uri="{C3380CC4-5D6E-409C-BE32-E72D297353CC}">
+              <c16:uniqueId val="{00000002-6AAA-449E-B456-60AE025070BA}"/>
             </c:ext>
           </c:extLst>
         </c:ser>
@@ -4026,6 +5676,126 @@
 </cs:colorStyle>
 </file>
 
+<file path=word/charts/colors7.xml><?xml version="1.0" encoding="utf-8"?>
+<cs:colorStyle xmlns:cs="http://schemas.microsoft.com/office/drawing/2012/chartStyle" xmlns:a="http://schemas.openxmlformats.org/drawingml/2006/main" meth="cycle" id="10">
+  <a:schemeClr val="accent1"/>
+  <a:schemeClr val="accent2"/>
+  <a:schemeClr val="accent3"/>
+  <a:schemeClr val="accent4"/>
+  <a:schemeClr val="accent5"/>
+  <a:schemeClr val="accent6"/>
+  <cs:variation/>
+  <cs:variation>
+    <a:lumMod val="60000"/>
+  </cs:variation>
+  <cs:variation>
+    <a:lumMod val="80000"/>
+    <a:lumOff val="20000"/>
+  </cs:variation>
+  <cs:variation>
+    <a:lumMod val="80000"/>
+  </cs:variation>
+  <cs:variation>
+    <a:lumMod val="60000"/>
+    <a:lumOff val="40000"/>
+  </cs:variation>
+  <cs:variation>
+    <a:lumMod val="50000"/>
+  </cs:variation>
+  <cs:variation>
+    <a:lumMod val="70000"/>
+    <a:lumOff val="30000"/>
+  </cs:variation>
+  <cs:variation>
+    <a:lumMod val="70000"/>
+  </cs:variation>
+  <cs:variation>
+    <a:lumMod val="50000"/>
+    <a:lumOff val="50000"/>
+  </cs:variation>
+</cs:colorStyle>
+</file>
+
+<file path=word/charts/colors8.xml><?xml version="1.0" encoding="utf-8"?>
+<cs:colorStyle xmlns:cs="http://schemas.microsoft.com/office/drawing/2012/chartStyle" xmlns:a="http://schemas.openxmlformats.org/drawingml/2006/main" meth="cycle" id="10">
+  <a:schemeClr val="accent1"/>
+  <a:schemeClr val="accent2"/>
+  <a:schemeClr val="accent3"/>
+  <a:schemeClr val="accent4"/>
+  <a:schemeClr val="accent5"/>
+  <a:schemeClr val="accent6"/>
+  <cs:variation/>
+  <cs:variation>
+    <a:lumMod val="60000"/>
+  </cs:variation>
+  <cs:variation>
+    <a:lumMod val="80000"/>
+    <a:lumOff val="20000"/>
+  </cs:variation>
+  <cs:variation>
+    <a:lumMod val="80000"/>
+  </cs:variation>
+  <cs:variation>
+    <a:lumMod val="60000"/>
+    <a:lumOff val="40000"/>
+  </cs:variation>
+  <cs:variation>
+    <a:lumMod val="50000"/>
+  </cs:variation>
+  <cs:variation>
+    <a:lumMod val="70000"/>
+    <a:lumOff val="30000"/>
+  </cs:variation>
+  <cs:variation>
+    <a:lumMod val="70000"/>
+  </cs:variation>
+  <cs:variation>
+    <a:lumMod val="50000"/>
+    <a:lumOff val="50000"/>
+  </cs:variation>
+</cs:colorStyle>
+</file>
+
+<file path=word/charts/colors9.xml><?xml version="1.0" encoding="utf-8"?>
+<cs:colorStyle xmlns:cs="http://schemas.microsoft.com/office/drawing/2012/chartStyle" xmlns:a="http://schemas.openxmlformats.org/drawingml/2006/main" meth="cycle" id="10">
+  <a:schemeClr val="accent1"/>
+  <a:schemeClr val="accent2"/>
+  <a:schemeClr val="accent3"/>
+  <a:schemeClr val="accent4"/>
+  <a:schemeClr val="accent5"/>
+  <a:schemeClr val="accent6"/>
+  <cs:variation/>
+  <cs:variation>
+    <a:lumMod val="60000"/>
+  </cs:variation>
+  <cs:variation>
+    <a:lumMod val="80000"/>
+    <a:lumOff val="20000"/>
+  </cs:variation>
+  <cs:variation>
+    <a:lumMod val="80000"/>
+  </cs:variation>
+  <cs:variation>
+    <a:lumMod val="60000"/>
+    <a:lumOff val="40000"/>
+  </cs:variation>
+  <cs:variation>
+    <a:lumMod val="50000"/>
+  </cs:variation>
+  <cs:variation>
+    <a:lumMod val="70000"/>
+    <a:lumOff val="30000"/>
+  </cs:variation>
+  <cs:variation>
+    <a:lumMod val="70000"/>
+  </cs:variation>
+  <cs:variation>
+    <a:lumMod val="50000"/>
+    <a:lumOff val="50000"/>
+  </cs:variation>
+</cs:colorStyle>
+</file>
+
 <file path=word/charts/style1.xml><?xml version="1.0" encoding="utf-8"?>
 <cs:chartStyle xmlns:cs="http://schemas.microsoft.com/office/drawing/2012/chartStyle" xmlns:a="http://schemas.openxmlformats.org/drawingml/2006/main" id="227">
   <cs:axisTitle>
@@ -6607,6 +8377,1554 @@
 </file>
 
 <file path=word/charts/style6.xml><?xml version="1.0" encoding="utf-8"?>
+<cs:chartStyle xmlns:cs="http://schemas.microsoft.com/office/drawing/2012/chartStyle" xmlns:a="http://schemas.openxmlformats.org/drawingml/2006/main" id="227">
+  <cs:axisTitle>
+    <cs:lnRef idx="0"/>
+    <cs:fillRef idx="0"/>
+    <cs:effectRef idx="0"/>
+    <cs:fontRef idx="minor">
+      <a:schemeClr val="tx1">
+        <a:lumMod val="65000"/>
+        <a:lumOff val="35000"/>
+      </a:schemeClr>
+    </cs:fontRef>
+    <cs:defRPr sz="1000" kern="1200"/>
+  </cs:axisTitle>
+  <cs:categoryAxis>
+    <cs:lnRef idx="0"/>
+    <cs:fillRef idx="0"/>
+    <cs:effectRef idx="0"/>
+    <cs:fontRef idx="minor">
+      <a:schemeClr val="tx1">
+        <a:lumMod val="65000"/>
+        <a:lumOff val="35000"/>
+      </a:schemeClr>
+    </cs:fontRef>
+    <cs:spPr>
+      <a:ln w="9525" cap="flat" cmpd="sng" algn="ctr">
+        <a:solidFill>
+          <a:schemeClr val="tx1">
+            <a:lumMod val="15000"/>
+            <a:lumOff val="85000"/>
+          </a:schemeClr>
+        </a:solidFill>
+        <a:round/>
+      </a:ln>
+    </cs:spPr>
+    <cs:defRPr sz="900" kern="1200"/>
+  </cs:categoryAxis>
+  <cs:chartArea mods="allowNoFillOverride allowNoLineOverride">
+    <cs:lnRef idx="0"/>
+    <cs:fillRef idx="0"/>
+    <cs:effectRef idx="0"/>
+    <cs:fontRef idx="minor">
+      <a:schemeClr val="tx1"/>
+    </cs:fontRef>
+    <cs:spPr>
+      <a:solidFill>
+        <a:schemeClr val="bg1"/>
+      </a:solidFill>
+      <a:ln w="9525" cap="flat" cmpd="sng" algn="ctr">
+        <a:solidFill>
+          <a:schemeClr val="tx1">
+            <a:lumMod val="15000"/>
+            <a:lumOff val="85000"/>
+          </a:schemeClr>
+        </a:solidFill>
+        <a:round/>
+      </a:ln>
+    </cs:spPr>
+    <cs:defRPr sz="1000" kern="1200"/>
+  </cs:chartArea>
+  <cs:dataLabel>
+    <cs:lnRef idx="0"/>
+    <cs:fillRef idx="0"/>
+    <cs:effectRef idx="0"/>
+    <cs:fontRef idx="minor">
+      <a:schemeClr val="tx1">
+        <a:lumMod val="75000"/>
+        <a:lumOff val="25000"/>
+      </a:schemeClr>
+    </cs:fontRef>
+    <cs:defRPr sz="900" kern="1200"/>
+  </cs:dataLabel>
+  <cs:dataLabelCallout>
+    <cs:lnRef idx="0"/>
+    <cs:fillRef idx="0"/>
+    <cs:effectRef idx="0"/>
+    <cs:fontRef idx="minor">
+      <a:schemeClr val="dk1">
+        <a:lumMod val="65000"/>
+        <a:lumOff val="35000"/>
+      </a:schemeClr>
+    </cs:fontRef>
+    <cs:spPr>
+      <a:solidFill>
+        <a:schemeClr val="lt1"/>
+      </a:solidFill>
+      <a:ln>
+        <a:solidFill>
+          <a:schemeClr val="dk1">
+            <a:lumMod val="25000"/>
+            <a:lumOff val="75000"/>
+          </a:schemeClr>
+        </a:solidFill>
+      </a:ln>
+    </cs:spPr>
+    <cs:defRPr sz="900" kern="1200"/>
+    <cs:bodyPr rot="0" spcFirstLastPara="1" vertOverflow="clip" horzOverflow="clip" vert="horz" wrap="square" lIns="36576" tIns="18288" rIns="36576" bIns="18288" anchor="ctr" anchorCtr="1">
+      <a:spAutoFit/>
+    </cs:bodyPr>
+  </cs:dataLabelCallout>
+  <cs:dataPoint>
+    <cs:lnRef idx="0"/>
+    <cs:fillRef idx="1">
+      <cs:styleClr val="auto"/>
+    </cs:fillRef>
+    <cs:effectRef idx="0"/>
+    <cs:fontRef idx="minor">
+      <a:schemeClr val="tx1"/>
+    </cs:fontRef>
+    <cs:spPr>
+      <a:solidFill>
+        <a:schemeClr val="phClr"/>
+      </a:solidFill>
+    </cs:spPr>
+  </cs:dataPoint>
+  <cs:dataPoint3D>
+    <cs:lnRef idx="0"/>
+    <cs:fillRef idx="1">
+      <cs:styleClr val="auto"/>
+    </cs:fillRef>
+    <cs:effectRef idx="0"/>
+    <cs:fontRef idx="minor">
+      <a:schemeClr val="tx1"/>
+    </cs:fontRef>
+    <cs:spPr>
+      <a:solidFill>
+        <a:schemeClr val="phClr"/>
+      </a:solidFill>
+    </cs:spPr>
+  </cs:dataPoint3D>
+  <cs:dataPointLine>
+    <cs:lnRef idx="0">
+      <cs:styleClr val="auto"/>
+    </cs:lnRef>
+    <cs:fillRef idx="1"/>
+    <cs:effectRef idx="0"/>
+    <cs:fontRef idx="minor">
+      <a:schemeClr val="tx1"/>
+    </cs:fontRef>
+    <cs:spPr>
+      <a:ln w="28575" cap="rnd">
+        <a:solidFill>
+          <a:schemeClr val="phClr"/>
+        </a:solidFill>
+        <a:round/>
+      </a:ln>
+    </cs:spPr>
+  </cs:dataPointLine>
+  <cs:dataPointMarker>
+    <cs:lnRef idx="0">
+      <cs:styleClr val="auto"/>
+    </cs:lnRef>
+    <cs:fillRef idx="1">
+      <cs:styleClr val="auto"/>
+    </cs:fillRef>
+    <cs:effectRef idx="0"/>
+    <cs:fontRef idx="minor">
+      <a:schemeClr val="tx1"/>
+    </cs:fontRef>
+    <cs:spPr>
+      <a:solidFill>
+        <a:schemeClr val="phClr"/>
+      </a:solidFill>
+      <a:ln w="9525">
+        <a:solidFill>
+          <a:schemeClr val="phClr"/>
+        </a:solidFill>
+      </a:ln>
+    </cs:spPr>
+  </cs:dataPointMarker>
+  <cs:dataPointMarkerLayout symbol="circle" size="5"/>
+  <cs:dataPointWireframe>
+    <cs:lnRef idx="0">
+      <cs:styleClr val="auto"/>
+    </cs:lnRef>
+    <cs:fillRef idx="1"/>
+    <cs:effectRef idx="0"/>
+    <cs:fontRef idx="minor">
+      <a:schemeClr val="tx1"/>
+    </cs:fontRef>
+    <cs:spPr>
+      <a:ln w="9525" cap="rnd">
+        <a:solidFill>
+          <a:schemeClr val="phClr"/>
+        </a:solidFill>
+        <a:round/>
+      </a:ln>
+    </cs:spPr>
+  </cs:dataPointWireframe>
+  <cs:dataTable>
+    <cs:lnRef idx="0"/>
+    <cs:fillRef idx="0"/>
+    <cs:effectRef idx="0"/>
+    <cs:fontRef idx="minor">
+      <a:schemeClr val="tx1">
+        <a:lumMod val="65000"/>
+        <a:lumOff val="35000"/>
+      </a:schemeClr>
+    </cs:fontRef>
+    <cs:spPr>
+      <a:noFill/>
+      <a:ln w="9525" cap="flat" cmpd="sng" algn="ctr">
+        <a:solidFill>
+          <a:schemeClr val="tx1">
+            <a:lumMod val="15000"/>
+            <a:lumOff val="85000"/>
+          </a:schemeClr>
+        </a:solidFill>
+        <a:round/>
+      </a:ln>
+    </cs:spPr>
+    <cs:defRPr sz="900" kern="1200"/>
+  </cs:dataTable>
+  <cs:downBar>
+    <cs:lnRef idx="0"/>
+    <cs:fillRef idx="0"/>
+    <cs:effectRef idx="0"/>
+    <cs:fontRef idx="minor">
+      <a:schemeClr val="dk1"/>
+    </cs:fontRef>
+    <cs:spPr>
+      <a:solidFill>
+        <a:schemeClr val="dk1">
+          <a:lumMod val="65000"/>
+          <a:lumOff val="35000"/>
+        </a:schemeClr>
+      </a:solidFill>
+      <a:ln w="9525">
+        <a:solidFill>
+          <a:schemeClr val="tx1">
+            <a:lumMod val="65000"/>
+            <a:lumOff val="35000"/>
+          </a:schemeClr>
+        </a:solidFill>
+      </a:ln>
+    </cs:spPr>
+  </cs:downBar>
+  <cs:dropLine>
+    <cs:lnRef idx="0"/>
+    <cs:fillRef idx="0"/>
+    <cs:effectRef idx="0"/>
+    <cs:fontRef idx="minor">
+      <a:schemeClr val="tx1"/>
+    </cs:fontRef>
+    <cs:spPr>
+      <a:ln w="9525" cap="flat" cmpd="sng" algn="ctr">
+        <a:solidFill>
+          <a:schemeClr val="tx1">
+            <a:lumMod val="35000"/>
+            <a:lumOff val="65000"/>
+          </a:schemeClr>
+        </a:solidFill>
+        <a:round/>
+      </a:ln>
+    </cs:spPr>
+  </cs:dropLine>
+  <cs:errorBar>
+    <cs:lnRef idx="0"/>
+    <cs:fillRef idx="0"/>
+    <cs:effectRef idx="0"/>
+    <cs:fontRef idx="minor">
+      <a:schemeClr val="tx1"/>
+    </cs:fontRef>
+    <cs:spPr>
+      <a:ln w="9525" cap="flat" cmpd="sng" algn="ctr">
+        <a:solidFill>
+          <a:schemeClr val="tx1">
+            <a:lumMod val="65000"/>
+            <a:lumOff val="35000"/>
+          </a:schemeClr>
+        </a:solidFill>
+        <a:round/>
+      </a:ln>
+    </cs:spPr>
+  </cs:errorBar>
+  <cs:floor>
+    <cs:lnRef idx="0"/>
+    <cs:fillRef idx="0"/>
+    <cs:effectRef idx="0"/>
+    <cs:fontRef idx="minor">
+      <a:schemeClr val="tx1"/>
+    </cs:fontRef>
+    <cs:spPr>
+      <a:noFill/>
+      <a:ln>
+        <a:noFill/>
+      </a:ln>
+    </cs:spPr>
+  </cs:floor>
+  <cs:gridlineMajor>
+    <cs:lnRef idx="0"/>
+    <cs:fillRef idx="0"/>
+    <cs:effectRef idx="0"/>
+    <cs:fontRef idx="minor">
+      <a:schemeClr val="tx1"/>
+    </cs:fontRef>
+    <cs:spPr>
+      <a:ln w="9525" cap="flat" cmpd="sng" algn="ctr">
+        <a:solidFill>
+          <a:schemeClr val="tx1">
+            <a:lumMod val="15000"/>
+            <a:lumOff val="85000"/>
+          </a:schemeClr>
+        </a:solidFill>
+        <a:round/>
+      </a:ln>
+    </cs:spPr>
+  </cs:gridlineMajor>
+  <cs:gridlineMinor>
+    <cs:lnRef idx="0"/>
+    <cs:fillRef idx="0"/>
+    <cs:effectRef idx="0"/>
+    <cs:fontRef idx="minor">
+      <a:schemeClr val="tx1"/>
+    </cs:fontRef>
+    <cs:spPr>
+      <a:ln w="9525" cap="flat" cmpd="sng" algn="ctr">
+        <a:solidFill>
+          <a:schemeClr val="tx1">
+            <a:lumMod val="5000"/>
+            <a:lumOff val="95000"/>
+          </a:schemeClr>
+        </a:solidFill>
+        <a:round/>
+      </a:ln>
+    </cs:spPr>
+  </cs:gridlineMinor>
+  <cs:hiLoLine>
+    <cs:lnRef idx="0"/>
+    <cs:fillRef idx="0"/>
+    <cs:effectRef idx="0"/>
+    <cs:fontRef idx="minor">
+      <a:schemeClr val="tx1"/>
+    </cs:fontRef>
+    <cs:spPr>
+      <a:ln w="9525" cap="flat" cmpd="sng" algn="ctr">
+        <a:solidFill>
+          <a:schemeClr val="tx1">
+            <a:lumMod val="75000"/>
+            <a:lumOff val="25000"/>
+          </a:schemeClr>
+        </a:solidFill>
+        <a:round/>
+      </a:ln>
+    </cs:spPr>
+  </cs:hiLoLine>
+  <cs:leaderLine>
+    <cs:lnRef idx="0"/>
+    <cs:fillRef idx="0"/>
+    <cs:effectRef idx="0"/>
+    <cs:fontRef idx="minor">
+      <a:schemeClr val="tx1"/>
+    </cs:fontRef>
+    <cs:spPr>
+      <a:ln w="9525" cap="flat" cmpd="sng" algn="ctr">
+        <a:solidFill>
+          <a:schemeClr val="tx1">
+            <a:lumMod val="35000"/>
+            <a:lumOff val="65000"/>
+          </a:schemeClr>
+        </a:solidFill>
+        <a:round/>
+      </a:ln>
+    </cs:spPr>
+  </cs:leaderLine>
+  <cs:legend>
+    <cs:lnRef idx="0"/>
+    <cs:fillRef idx="0"/>
+    <cs:effectRef idx="0"/>
+    <cs:fontRef idx="minor">
+      <a:schemeClr val="tx1">
+        <a:lumMod val="65000"/>
+        <a:lumOff val="35000"/>
+      </a:schemeClr>
+    </cs:fontRef>
+    <cs:defRPr sz="900" kern="1200"/>
+  </cs:legend>
+  <cs:plotArea mods="allowNoFillOverride allowNoLineOverride">
+    <cs:lnRef idx="0"/>
+    <cs:fillRef idx="0"/>
+    <cs:effectRef idx="0"/>
+    <cs:fontRef idx="minor">
+      <a:schemeClr val="tx1"/>
+    </cs:fontRef>
+  </cs:plotArea>
+  <cs:plotArea3D mods="allowNoFillOverride allowNoLineOverride">
+    <cs:lnRef idx="0"/>
+    <cs:fillRef idx="0"/>
+    <cs:effectRef idx="0"/>
+    <cs:fontRef idx="minor">
+      <a:schemeClr val="tx1"/>
+    </cs:fontRef>
+  </cs:plotArea3D>
+  <cs:seriesAxis>
+    <cs:lnRef idx="0"/>
+    <cs:fillRef idx="0"/>
+    <cs:effectRef idx="0"/>
+    <cs:fontRef idx="minor">
+      <a:schemeClr val="tx1">
+        <a:lumMod val="65000"/>
+        <a:lumOff val="35000"/>
+      </a:schemeClr>
+    </cs:fontRef>
+    <cs:defRPr sz="900" kern="1200"/>
+  </cs:seriesAxis>
+  <cs:seriesLine>
+    <cs:lnRef idx="0"/>
+    <cs:fillRef idx="0"/>
+    <cs:effectRef idx="0"/>
+    <cs:fontRef idx="minor">
+      <a:schemeClr val="tx1"/>
+    </cs:fontRef>
+    <cs:spPr>
+      <a:ln w="9525" cap="flat" cmpd="sng" algn="ctr">
+        <a:solidFill>
+          <a:schemeClr val="tx1">
+            <a:lumMod val="35000"/>
+            <a:lumOff val="65000"/>
+          </a:schemeClr>
+        </a:solidFill>
+        <a:round/>
+      </a:ln>
+    </cs:spPr>
+  </cs:seriesLine>
+  <cs:title>
+    <cs:lnRef idx="0"/>
+    <cs:fillRef idx="0"/>
+    <cs:effectRef idx="0"/>
+    <cs:fontRef idx="minor">
+      <a:schemeClr val="tx1">
+        <a:lumMod val="65000"/>
+        <a:lumOff val="35000"/>
+      </a:schemeClr>
+    </cs:fontRef>
+    <cs:defRPr sz="1400" b="0" kern="1200" spc="0" baseline="0"/>
+  </cs:title>
+  <cs:trendline>
+    <cs:lnRef idx="0">
+      <cs:styleClr val="auto"/>
+    </cs:lnRef>
+    <cs:fillRef idx="0"/>
+    <cs:effectRef idx="0"/>
+    <cs:fontRef idx="minor">
+      <a:schemeClr val="tx1"/>
+    </cs:fontRef>
+    <cs:spPr>
+      <a:ln w="19050" cap="rnd">
+        <a:solidFill>
+          <a:schemeClr val="phClr"/>
+        </a:solidFill>
+        <a:prstDash val="sysDot"/>
+      </a:ln>
+    </cs:spPr>
+  </cs:trendline>
+  <cs:trendlineLabel>
+    <cs:lnRef idx="0"/>
+    <cs:fillRef idx="0"/>
+    <cs:effectRef idx="0"/>
+    <cs:fontRef idx="minor">
+      <a:schemeClr val="tx1">
+        <a:lumMod val="65000"/>
+        <a:lumOff val="35000"/>
+      </a:schemeClr>
+    </cs:fontRef>
+    <cs:defRPr sz="900" kern="1200"/>
+  </cs:trendlineLabel>
+  <cs:upBar>
+    <cs:lnRef idx="0"/>
+    <cs:fillRef idx="0"/>
+    <cs:effectRef idx="0"/>
+    <cs:fontRef idx="minor">
+      <a:schemeClr val="dk1"/>
+    </cs:fontRef>
+    <cs:spPr>
+      <a:solidFill>
+        <a:schemeClr val="lt1"/>
+      </a:solidFill>
+      <a:ln w="9525">
+        <a:solidFill>
+          <a:schemeClr val="tx1">
+            <a:lumMod val="15000"/>
+            <a:lumOff val="85000"/>
+          </a:schemeClr>
+        </a:solidFill>
+      </a:ln>
+    </cs:spPr>
+  </cs:upBar>
+  <cs:valueAxis>
+    <cs:lnRef idx="0"/>
+    <cs:fillRef idx="0"/>
+    <cs:effectRef idx="0"/>
+    <cs:fontRef idx="minor">
+      <a:schemeClr val="tx1">
+        <a:lumMod val="65000"/>
+        <a:lumOff val="35000"/>
+      </a:schemeClr>
+    </cs:fontRef>
+    <cs:defRPr sz="900" kern="1200"/>
+  </cs:valueAxis>
+  <cs:wall>
+    <cs:lnRef idx="0"/>
+    <cs:fillRef idx="0"/>
+    <cs:effectRef idx="0"/>
+    <cs:fontRef idx="minor">
+      <a:schemeClr val="tx1"/>
+    </cs:fontRef>
+    <cs:spPr>
+      <a:noFill/>
+      <a:ln>
+        <a:noFill/>
+      </a:ln>
+    </cs:spPr>
+  </cs:wall>
+</cs:chartStyle>
+</file>
+
+<file path=word/charts/style7.xml><?xml version="1.0" encoding="utf-8"?>
+<cs:chartStyle xmlns:cs="http://schemas.microsoft.com/office/drawing/2012/chartStyle" xmlns:a="http://schemas.openxmlformats.org/drawingml/2006/main" id="227">
+  <cs:axisTitle>
+    <cs:lnRef idx="0"/>
+    <cs:fillRef idx="0"/>
+    <cs:effectRef idx="0"/>
+    <cs:fontRef idx="minor">
+      <a:schemeClr val="tx1">
+        <a:lumMod val="65000"/>
+        <a:lumOff val="35000"/>
+      </a:schemeClr>
+    </cs:fontRef>
+    <cs:defRPr sz="1000" kern="1200"/>
+  </cs:axisTitle>
+  <cs:categoryAxis>
+    <cs:lnRef idx="0"/>
+    <cs:fillRef idx="0"/>
+    <cs:effectRef idx="0"/>
+    <cs:fontRef idx="minor">
+      <a:schemeClr val="tx1">
+        <a:lumMod val="65000"/>
+        <a:lumOff val="35000"/>
+      </a:schemeClr>
+    </cs:fontRef>
+    <cs:spPr>
+      <a:ln w="9525" cap="flat" cmpd="sng" algn="ctr">
+        <a:solidFill>
+          <a:schemeClr val="tx1">
+            <a:lumMod val="15000"/>
+            <a:lumOff val="85000"/>
+          </a:schemeClr>
+        </a:solidFill>
+        <a:round/>
+      </a:ln>
+    </cs:spPr>
+    <cs:defRPr sz="900" kern="1200"/>
+  </cs:categoryAxis>
+  <cs:chartArea mods="allowNoFillOverride allowNoLineOverride">
+    <cs:lnRef idx="0"/>
+    <cs:fillRef idx="0"/>
+    <cs:effectRef idx="0"/>
+    <cs:fontRef idx="minor">
+      <a:schemeClr val="tx1"/>
+    </cs:fontRef>
+    <cs:spPr>
+      <a:solidFill>
+        <a:schemeClr val="bg1"/>
+      </a:solidFill>
+      <a:ln w="9525" cap="flat" cmpd="sng" algn="ctr">
+        <a:solidFill>
+          <a:schemeClr val="tx1">
+            <a:lumMod val="15000"/>
+            <a:lumOff val="85000"/>
+          </a:schemeClr>
+        </a:solidFill>
+        <a:round/>
+      </a:ln>
+    </cs:spPr>
+    <cs:defRPr sz="1000" kern="1200"/>
+  </cs:chartArea>
+  <cs:dataLabel>
+    <cs:lnRef idx="0"/>
+    <cs:fillRef idx="0"/>
+    <cs:effectRef idx="0"/>
+    <cs:fontRef idx="minor">
+      <a:schemeClr val="tx1">
+        <a:lumMod val="75000"/>
+        <a:lumOff val="25000"/>
+      </a:schemeClr>
+    </cs:fontRef>
+    <cs:defRPr sz="900" kern="1200"/>
+  </cs:dataLabel>
+  <cs:dataLabelCallout>
+    <cs:lnRef idx="0"/>
+    <cs:fillRef idx="0"/>
+    <cs:effectRef idx="0"/>
+    <cs:fontRef idx="minor">
+      <a:schemeClr val="dk1">
+        <a:lumMod val="65000"/>
+        <a:lumOff val="35000"/>
+      </a:schemeClr>
+    </cs:fontRef>
+    <cs:spPr>
+      <a:solidFill>
+        <a:schemeClr val="lt1"/>
+      </a:solidFill>
+      <a:ln>
+        <a:solidFill>
+          <a:schemeClr val="dk1">
+            <a:lumMod val="25000"/>
+            <a:lumOff val="75000"/>
+          </a:schemeClr>
+        </a:solidFill>
+      </a:ln>
+    </cs:spPr>
+    <cs:defRPr sz="900" kern="1200"/>
+    <cs:bodyPr rot="0" spcFirstLastPara="1" vertOverflow="clip" horzOverflow="clip" vert="horz" wrap="square" lIns="36576" tIns="18288" rIns="36576" bIns="18288" anchor="ctr" anchorCtr="1">
+      <a:spAutoFit/>
+    </cs:bodyPr>
+  </cs:dataLabelCallout>
+  <cs:dataPoint>
+    <cs:lnRef idx="0"/>
+    <cs:fillRef idx="1">
+      <cs:styleClr val="auto"/>
+    </cs:fillRef>
+    <cs:effectRef idx="0"/>
+    <cs:fontRef idx="minor">
+      <a:schemeClr val="tx1"/>
+    </cs:fontRef>
+    <cs:spPr>
+      <a:solidFill>
+        <a:schemeClr val="phClr"/>
+      </a:solidFill>
+    </cs:spPr>
+  </cs:dataPoint>
+  <cs:dataPoint3D>
+    <cs:lnRef idx="0"/>
+    <cs:fillRef idx="1">
+      <cs:styleClr val="auto"/>
+    </cs:fillRef>
+    <cs:effectRef idx="0"/>
+    <cs:fontRef idx="minor">
+      <a:schemeClr val="tx1"/>
+    </cs:fontRef>
+    <cs:spPr>
+      <a:solidFill>
+        <a:schemeClr val="phClr"/>
+      </a:solidFill>
+    </cs:spPr>
+  </cs:dataPoint3D>
+  <cs:dataPointLine>
+    <cs:lnRef idx="0">
+      <cs:styleClr val="auto"/>
+    </cs:lnRef>
+    <cs:fillRef idx="1"/>
+    <cs:effectRef idx="0"/>
+    <cs:fontRef idx="minor">
+      <a:schemeClr val="tx1"/>
+    </cs:fontRef>
+    <cs:spPr>
+      <a:ln w="28575" cap="rnd">
+        <a:solidFill>
+          <a:schemeClr val="phClr"/>
+        </a:solidFill>
+        <a:round/>
+      </a:ln>
+    </cs:spPr>
+  </cs:dataPointLine>
+  <cs:dataPointMarker>
+    <cs:lnRef idx="0">
+      <cs:styleClr val="auto"/>
+    </cs:lnRef>
+    <cs:fillRef idx="1">
+      <cs:styleClr val="auto"/>
+    </cs:fillRef>
+    <cs:effectRef idx="0"/>
+    <cs:fontRef idx="minor">
+      <a:schemeClr val="tx1"/>
+    </cs:fontRef>
+    <cs:spPr>
+      <a:solidFill>
+        <a:schemeClr val="phClr"/>
+      </a:solidFill>
+      <a:ln w="9525">
+        <a:solidFill>
+          <a:schemeClr val="phClr"/>
+        </a:solidFill>
+      </a:ln>
+    </cs:spPr>
+  </cs:dataPointMarker>
+  <cs:dataPointMarkerLayout symbol="circle" size="5"/>
+  <cs:dataPointWireframe>
+    <cs:lnRef idx="0">
+      <cs:styleClr val="auto"/>
+    </cs:lnRef>
+    <cs:fillRef idx="1"/>
+    <cs:effectRef idx="0"/>
+    <cs:fontRef idx="minor">
+      <a:schemeClr val="tx1"/>
+    </cs:fontRef>
+    <cs:spPr>
+      <a:ln w="9525" cap="rnd">
+        <a:solidFill>
+          <a:schemeClr val="phClr"/>
+        </a:solidFill>
+        <a:round/>
+      </a:ln>
+    </cs:spPr>
+  </cs:dataPointWireframe>
+  <cs:dataTable>
+    <cs:lnRef idx="0"/>
+    <cs:fillRef idx="0"/>
+    <cs:effectRef idx="0"/>
+    <cs:fontRef idx="minor">
+      <a:schemeClr val="tx1">
+        <a:lumMod val="65000"/>
+        <a:lumOff val="35000"/>
+      </a:schemeClr>
+    </cs:fontRef>
+    <cs:spPr>
+      <a:noFill/>
+      <a:ln w="9525" cap="flat" cmpd="sng" algn="ctr">
+        <a:solidFill>
+          <a:schemeClr val="tx1">
+            <a:lumMod val="15000"/>
+            <a:lumOff val="85000"/>
+          </a:schemeClr>
+        </a:solidFill>
+        <a:round/>
+      </a:ln>
+    </cs:spPr>
+    <cs:defRPr sz="900" kern="1200"/>
+  </cs:dataTable>
+  <cs:downBar>
+    <cs:lnRef idx="0"/>
+    <cs:fillRef idx="0"/>
+    <cs:effectRef idx="0"/>
+    <cs:fontRef idx="minor">
+      <a:schemeClr val="dk1"/>
+    </cs:fontRef>
+    <cs:spPr>
+      <a:solidFill>
+        <a:schemeClr val="dk1">
+          <a:lumMod val="65000"/>
+          <a:lumOff val="35000"/>
+        </a:schemeClr>
+      </a:solidFill>
+      <a:ln w="9525">
+        <a:solidFill>
+          <a:schemeClr val="tx1">
+            <a:lumMod val="65000"/>
+            <a:lumOff val="35000"/>
+          </a:schemeClr>
+        </a:solidFill>
+      </a:ln>
+    </cs:spPr>
+  </cs:downBar>
+  <cs:dropLine>
+    <cs:lnRef idx="0"/>
+    <cs:fillRef idx="0"/>
+    <cs:effectRef idx="0"/>
+    <cs:fontRef idx="minor">
+      <a:schemeClr val="tx1"/>
+    </cs:fontRef>
+    <cs:spPr>
+      <a:ln w="9525" cap="flat" cmpd="sng" algn="ctr">
+        <a:solidFill>
+          <a:schemeClr val="tx1">
+            <a:lumMod val="35000"/>
+            <a:lumOff val="65000"/>
+          </a:schemeClr>
+        </a:solidFill>
+        <a:round/>
+      </a:ln>
+    </cs:spPr>
+  </cs:dropLine>
+  <cs:errorBar>
+    <cs:lnRef idx="0"/>
+    <cs:fillRef idx="0"/>
+    <cs:effectRef idx="0"/>
+    <cs:fontRef idx="minor">
+      <a:schemeClr val="tx1"/>
+    </cs:fontRef>
+    <cs:spPr>
+      <a:ln w="9525" cap="flat" cmpd="sng" algn="ctr">
+        <a:solidFill>
+          <a:schemeClr val="tx1">
+            <a:lumMod val="65000"/>
+            <a:lumOff val="35000"/>
+          </a:schemeClr>
+        </a:solidFill>
+        <a:round/>
+      </a:ln>
+    </cs:spPr>
+  </cs:errorBar>
+  <cs:floor>
+    <cs:lnRef idx="0"/>
+    <cs:fillRef idx="0"/>
+    <cs:effectRef idx="0"/>
+    <cs:fontRef idx="minor">
+      <a:schemeClr val="tx1"/>
+    </cs:fontRef>
+    <cs:spPr>
+      <a:noFill/>
+      <a:ln>
+        <a:noFill/>
+      </a:ln>
+    </cs:spPr>
+  </cs:floor>
+  <cs:gridlineMajor>
+    <cs:lnRef idx="0"/>
+    <cs:fillRef idx="0"/>
+    <cs:effectRef idx="0"/>
+    <cs:fontRef idx="minor">
+      <a:schemeClr val="tx1"/>
+    </cs:fontRef>
+    <cs:spPr>
+      <a:ln w="9525" cap="flat" cmpd="sng" algn="ctr">
+        <a:solidFill>
+          <a:schemeClr val="tx1">
+            <a:lumMod val="15000"/>
+            <a:lumOff val="85000"/>
+          </a:schemeClr>
+        </a:solidFill>
+        <a:round/>
+      </a:ln>
+    </cs:spPr>
+  </cs:gridlineMajor>
+  <cs:gridlineMinor>
+    <cs:lnRef idx="0"/>
+    <cs:fillRef idx="0"/>
+    <cs:effectRef idx="0"/>
+    <cs:fontRef idx="minor">
+      <a:schemeClr val="tx1"/>
+    </cs:fontRef>
+    <cs:spPr>
+      <a:ln w="9525" cap="flat" cmpd="sng" algn="ctr">
+        <a:solidFill>
+          <a:schemeClr val="tx1">
+            <a:lumMod val="5000"/>
+            <a:lumOff val="95000"/>
+          </a:schemeClr>
+        </a:solidFill>
+        <a:round/>
+      </a:ln>
+    </cs:spPr>
+  </cs:gridlineMinor>
+  <cs:hiLoLine>
+    <cs:lnRef idx="0"/>
+    <cs:fillRef idx="0"/>
+    <cs:effectRef idx="0"/>
+    <cs:fontRef idx="minor">
+      <a:schemeClr val="tx1"/>
+    </cs:fontRef>
+    <cs:spPr>
+      <a:ln w="9525" cap="flat" cmpd="sng" algn="ctr">
+        <a:solidFill>
+          <a:schemeClr val="tx1">
+            <a:lumMod val="75000"/>
+            <a:lumOff val="25000"/>
+          </a:schemeClr>
+        </a:solidFill>
+        <a:round/>
+      </a:ln>
+    </cs:spPr>
+  </cs:hiLoLine>
+  <cs:leaderLine>
+    <cs:lnRef idx="0"/>
+    <cs:fillRef idx="0"/>
+    <cs:effectRef idx="0"/>
+    <cs:fontRef idx="minor">
+      <a:schemeClr val="tx1"/>
+    </cs:fontRef>
+    <cs:spPr>
+      <a:ln w="9525" cap="flat" cmpd="sng" algn="ctr">
+        <a:solidFill>
+          <a:schemeClr val="tx1">
+            <a:lumMod val="35000"/>
+            <a:lumOff val="65000"/>
+          </a:schemeClr>
+        </a:solidFill>
+        <a:round/>
+      </a:ln>
+    </cs:spPr>
+  </cs:leaderLine>
+  <cs:legend>
+    <cs:lnRef idx="0"/>
+    <cs:fillRef idx="0"/>
+    <cs:effectRef idx="0"/>
+    <cs:fontRef idx="minor">
+      <a:schemeClr val="tx1">
+        <a:lumMod val="65000"/>
+        <a:lumOff val="35000"/>
+      </a:schemeClr>
+    </cs:fontRef>
+    <cs:defRPr sz="900" kern="1200"/>
+  </cs:legend>
+  <cs:plotArea mods="allowNoFillOverride allowNoLineOverride">
+    <cs:lnRef idx="0"/>
+    <cs:fillRef idx="0"/>
+    <cs:effectRef idx="0"/>
+    <cs:fontRef idx="minor">
+      <a:schemeClr val="tx1"/>
+    </cs:fontRef>
+  </cs:plotArea>
+  <cs:plotArea3D mods="allowNoFillOverride allowNoLineOverride">
+    <cs:lnRef idx="0"/>
+    <cs:fillRef idx="0"/>
+    <cs:effectRef idx="0"/>
+    <cs:fontRef idx="minor">
+      <a:schemeClr val="tx1"/>
+    </cs:fontRef>
+  </cs:plotArea3D>
+  <cs:seriesAxis>
+    <cs:lnRef idx="0"/>
+    <cs:fillRef idx="0"/>
+    <cs:effectRef idx="0"/>
+    <cs:fontRef idx="minor">
+      <a:schemeClr val="tx1">
+        <a:lumMod val="65000"/>
+        <a:lumOff val="35000"/>
+      </a:schemeClr>
+    </cs:fontRef>
+    <cs:defRPr sz="900" kern="1200"/>
+  </cs:seriesAxis>
+  <cs:seriesLine>
+    <cs:lnRef idx="0"/>
+    <cs:fillRef idx="0"/>
+    <cs:effectRef idx="0"/>
+    <cs:fontRef idx="minor">
+      <a:schemeClr val="tx1"/>
+    </cs:fontRef>
+    <cs:spPr>
+      <a:ln w="9525" cap="flat" cmpd="sng" algn="ctr">
+        <a:solidFill>
+          <a:schemeClr val="tx1">
+            <a:lumMod val="35000"/>
+            <a:lumOff val="65000"/>
+          </a:schemeClr>
+        </a:solidFill>
+        <a:round/>
+      </a:ln>
+    </cs:spPr>
+  </cs:seriesLine>
+  <cs:title>
+    <cs:lnRef idx="0"/>
+    <cs:fillRef idx="0"/>
+    <cs:effectRef idx="0"/>
+    <cs:fontRef idx="minor">
+      <a:schemeClr val="tx1">
+        <a:lumMod val="65000"/>
+        <a:lumOff val="35000"/>
+      </a:schemeClr>
+    </cs:fontRef>
+    <cs:defRPr sz="1400" b="0" kern="1200" spc="0" baseline="0"/>
+  </cs:title>
+  <cs:trendline>
+    <cs:lnRef idx="0">
+      <cs:styleClr val="auto"/>
+    </cs:lnRef>
+    <cs:fillRef idx="0"/>
+    <cs:effectRef idx="0"/>
+    <cs:fontRef idx="minor">
+      <a:schemeClr val="tx1"/>
+    </cs:fontRef>
+    <cs:spPr>
+      <a:ln w="19050" cap="rnd">
+        <a:solidFill>
+          <a:schemeClr val="phClr"/>
+        </a:solidFill>
+        <a:prstDash val="sysDot"/>
+      </a:ln>
+    </cs:spPr>
+  </cs:trendline>
+  <cs:trendlineLabel>
+    <cs:lnRef idx="0"/>
+    <cs:fillRef idx="0"/>
+    <cs:effectRef idx="0"/>
+    <cs:fontRef idx="minor">
+      <a:schemeClr val="tx1">
+        <a:lumMod val="65000"/>
+        <a:lumOff val="35000"/>
+      </a:schemeClr>
+    </cs:fontRef>
+    <cs:defRPr sz="900" kern="1200"/>
+  </cs:trendlineLabel>
+  <cs:upBar>
+    <cs:lnRef idx="0"/>
+    <cs:fillRef idx="0"/>
+    <cs:effectRef idx="0"/>
+    <cs:fontRef idx="minor">
+      <a:schemeClr val="dk1"/>
+    </cs:fontRef>
+    <cs:spPr>
+      <a:solidFill>
+        <a:schemeClr val="lt1"/>
+      </a:solidFill>
+      <a:ln w="9525">
+        <a:solidFill>
+          <a:schemeClr val="tx1">
+            <a:lumMod val="15000"/>
+            <a:lumOff val="85000"/>
+          </a:schemeClr>
+        </a:solidFill>
+      </a:ln>
+    </cs:spPr>
+  </cs:upBar>
+  <cs:valueAxis>
+    <cs:lnRef idx="0"/>
+    <cs:fillRef idx="0"/>
+    <cs:effectRef idx="0"/>
+    <cs:fontRef idx="minor">
+      <a:schemeClr val="tx1">
+        <a:lumMod val="65000"/>
+        <a:lumOff val="35000"/>
+      </a:schemeClr>
+    </cs:fontRef>
+    <cs:defRPr sz="900" kern="1200"/>
+  </cs:valueAxis>
+  <cs:wall>
+    <cs:lnRef idx="0"/>
+    <cs:fillRef idx="0"/>
+    <cs:effectRef idx="0"/>
+    <cs:fontRef idx="minor">
+      <a:schemeClr val="tx1"/>
+    </cs:fontRef>
+    <cs:spPr>
+      <a:noFill/>
+      <a:ln>
+        <a:noFill/>
+      </a:ln>
+    </cs:spPr>
+  </cs:wall>
+</cs:chartStyle>
+</file>
+
+<file path=word/charts/style8.xml><?xml version="1.0" encoding="utf-8"?>
+<cs:chartStyle xmlns:cs="http://schemas.microsoft.com/office/drawing/2012/chartStyle" xmlns:a="http://schemas.openxmlformats.org/drawingml/2006/main" id="227">
+  <cs:axisTitle>
+    <cs:lnRef idx="0"/>
+    <cs:fillRef idx="0"/>
+    <cs:effectRef idx="0"/>
+    <cs:fontRef idx="minor">
+      <a:schemeClr val="tx1">
+        <a:lumMod val="65000"/>
+        <a:lumOff val="35000"/>
+      </a:schemeClr>
+    </cs:fontRef>
+    <cs:defRPr sz="1000" kern="1200"/>
+  </cs:axisTitle>
+  <cs:categoryAxis>
+    <cs:lnRef idx="0"/>
+    <cs:fillRef idx="0"/>
+    <cs:effectRef idx="0"/>
+    <cs:fontRef idx="minor">
+      <a:schemeClr val="tx1">
+        <a:lumMod val="65000"/>
+        <a:lumOff val="35000"/>
+      </a:schemeClr>
+    </cs:fontRef>
+    <cs:spPr>
+      <a:ln w="9525" cap="flat" cmpd="sng" algn="ctr">
+        <a:solidFill>
+          <a:schemeClr val="tx1">
+            <a:lumMod val="15000"/>
+            <a:lumOff val="85000"/>
+          </a:schemeClr>
+        </a:solidFill>
+        <a:round/>
+      </a:ln>
+    </cs:spPr>
+    <cs:defRPr sz="900" kern="1200"/>
+  </cs:categoryAxis>
+  <cs:chartArea mods="allowNoFillOverride allowNoLineOverride">
+    <cs:lnRef idx="0"/>
+    <cs:fillRef idx="0"/>
+    <cs:effectRef idx="0"/>
+    <cs:fontRef idx="minor">
+      <a:schemeClr val="tx1"/>
+    </cs:fontRef>
+    <cs:spPr>
+      <a:solidFill>
+        <a:schemeClr val="bg1"/>
+      </a:solidFill>
+      <a:ln w="9525" cap="flat" cmpd="sng" algn="ctr">
+        <a:solidFill>
+          <a:schemeClr val="tx1">
+            <a:lumMod val="15000"/>
+            <a:lumOff val="85000"/>
+          </a:schemeClr>
+        </a:solidFill>
+        <a:round/>
+      </a:ln>
+    </cs:spPr>
+    <cs:defRPr sz="1000" kern="1200"/>
+  </cs:chartArea>
+  <cs:dataLabel>
+    <cs:lnRef idx="0"/>
+    <cs:fillRef idx="0"/>
+    <cs:effectRef idx="0"/>
+    <cs:fontRef idx="minor">
+      <a:schemeClr val="tx1">
+        <a:lumMod val="75000"/>
+        <a:lumOff val="25000"/>
+      </a:schemeClr>
+    </cs:fontRef>
+    <cs:defRPr sz="900" kern="1200"/>
+  </cs:dataLabel>
+  <cs:dataLabelCallout>
+    <cs:lnRef idx="0"/>
+    <cs:fillRef idx="0"/>
+    <cs:effectRef idx="0"/>
+    <cs:fontRef idx="minor">
+      <a:schemeClr val="dk1">
+        <a:lumMod val="65000"/>
+        <a:lumOff val="35000"/>
+      </a:schemeClr>
+    </cs:fontRef>
+    <cs:spPr>
+      <a:solidFill>
+        <a:schemeClr val="lt1"/>
+      </a:solidFill>
+      <a:ln>
+        <a:solidFill>
+          <a:schemeClr val="dk1">
+            <a:lumMod val="25000"/>
+            <a:lumOff val="75000"/>
+          </a:schemeClr>
+        </a:solidFill>
+      </a:ln>
+    </cs:spPr>
+    <cs:defRPr sz="900" kern="1200"/>
+    <cs:bodyPr rot="0" spcFirstLastPara="1" vertOverflow="clip" horzOverflow="clip" vert="horz" wrap="square" lIns="36576" tIns="18288" rIns="36576" bIns="18288" anchor="ctr" anchorCtr="1">
+      <a:spAutoFit/>
+    </cs:bodyPr>
+  </cs:dataLabelCallout>
+  <cs:dataPoint>
+    <cs:lnRef idx="0"/>
+    <cs:fillRef idx="1">
+      <cs:styleClr val="auto"/>
+    </cs:fillRef>
+    <cs:effectRef idx="0"/>
+    <cs:fontRef idx="minor">
+      <a:schemeClr val="tx1"/>
+    </cs:fontRef>
+    <cs:spPr>
+      <a:solidFill>
+        <a:schemeClr val="phClr"/>
+      </a:solidFill>
+    </cs:spPr>
+  </cs:dataPoint>
+  <cs:dataPoint3D>
+    <cs:lnRef idx="0"/>
+    <cs:fillRef idx="1">
+      <cs:styleClr val="auto"/>
+    </cs:fillRef>
+    <cs:effectRef idx="0"/>
+    <cs:fontRef idx="minor">
+      <a:schemeClr val="tx1"/>
+    </cs:fontRef>
+    <cs:spPr>
+      <a:solidFill>
+        <a:schemeClr val="phClr"/>
+      </a:solidFill>
+    </cs:spPr>
+  </cs:dataPoint3D>
+  <cs:dataPointLine>
+    <cs:lnRef idx="0">
+      <cs:styleClr val="auto"/>
+    </cs:lnRef>
+    <cs:fillRef idx="1"/>
+    <cs:effectRef idx="0"/>
+    <cs:fontRef idx="minor">
+      <a:schemeClr val="tx1"/>
+    </cs:fontRef>
+    <cs:spPr>
+      <a:ln w="28575" cap="rnd">
+        <a:solidFill>
+          <a:schemeClr val="phClr"/>
+        </a:solidFill>
+        <a:round/>
+      </a:ln>
+    </cs:spPr>
+  </cs:dataPointLine>
+  <cs:dataPointMarker>
+    <cs:lnRef idx="0">
+      <cs:styleClr val="auto"/>
+    </cs:lnRef>
+    <cs:fillRef idx="1">
+      <cs:styleClr val="auto"/>
+    </cs:fillRef>
+    <cs:effectRef idx="0"/>
+    <cs:fontRef idx="minor">
+      <a:schemeClr val="tx1"/>
+    </cs:fontRef>
+    <cs:spPr>
+      <a:solidFill>
+        <a:schemeClr val="phClr"/>
+      </a:solidFill>
+      <a:ln w="9525">
+        <a:solidFill>
+          <a:schemeClr val="phClr"/>
+        </a:solidFill>
+      </a:ln>
+    </cs:spPr>
+  </cs:dataPointMarker>
+  <cs:dataPointMarkerLayout symbol="circle" size="5"/>
+  <cs:dataPointWireframe>
+    <cs:lnRef idx="0">
+      <cs:styleClr val="auto"/>
+    </cs:lnRef>
+    <cs:fillRef idx="1"/>
+    <cs:effectRef idx="0"/>
+    <cs:fontRef idx="minor">
+      <a:schemeClr val="tx1"/>
+    </cs:fontRef>
+    <cs:spPr>
+      <a:ln w="9525" cap="rnd">
+        <a:solidFill>
+          <a:schemeClr val="phClr"/>
+        </a:solidFill>
+        <a:round/>
+      </a:ln>
+    </cs:spPr>
+  </cs:dataPointWireframe>
+  <cs:dataTable>
+    <cs:lnRef idx="0"/>
+    <cs:fillRef idx="0"/>
+    <cs:effectRef idx="0"/>
+    <cs:fontRef idx="minor">
+      <a:schemeClr val="tx1">
+        <a:lumMod val="65000"/>
+        <a:lumOff val="35000"/>
+      </a:schemeClr>
+    </cs:fontRef>
+    <cs:spPr>
+      <a:noFill/>
+      <a:ln w="9525" cap="flat" cmpd="sng" algn="ctr">
+        <a:solidFill>
+          <a:schemeClr val="tx1">
+            <a:lumMod val="15000"/>
+            <a:lumOff val="85000"/>
+          </a:schemeClr>
+        </a:solidFill>
+        <a:round/>
+      </a:ln>
+    </cs:spPr>
+    <cs:defRPr sz="900" kern="1200"/>
+  </cs:dataTable>
+  <cs:downBar>
+    <cs:lnRef idx="0"/>
+    <cs:fillRef idx="0"/>
+    <cs:effectRef idx="0"/>
+    <cs:fontRef idx="minor">
+      <a:schemeClr val="dk1"/>
+    </cs:fontRef>
+    <cs:spPr>
+      <a:solidFill>
+        <a:schemeClr val="dk1">
+          <a:lumMod val="65000"/>
+          <a:lumOff val="35000"/>
+        </a:schemeClr>
+      </a:solidFill>
+      <a:ln w="9525">
+        <a:solidFill>
+          <a:schemeClr val="tx1">
+            <a:lumMod val="65000"/>
+            <a:lumOff val="35000"/>
+          </a:schemeClr>
+        </a:solidFill>
+      </a:ln>
+    </cs:spPr>
+  </cs:downBar>
+  <cs:dropLine>
+    <cs:lnRef idx="0"/>
+    <cs:fillRef idx="0"/>
+    <cs:effectRef idx="0"/>
+    <cs:fontRef idx="minor">
+      <a:schemeClr val="tx1"/>
+    </cs:fontRef>
+    <cs:spPr>
+      <a:ln w="9525" cap="flat" cmpd="sng" algn="ctr">
+        <a:solidFill>
+          <a:schemeClr val="tx1">
+            <a:lumMod val="35000"/>
+            <a:lumOff val="65000"/>
+          </a:schemeClr>
+        </a:solidFill>
+        <a:round/>
+      </a:ln>
+    </cs:spPr>
+  </cs:dropLine>
+  <cs:errorBar>
+    <cs:lnRef idx="0"/>
+    <cs:fillRef idx="0"/>
+    <cs:effectRef idx="0"/>
+    <cs:fontRef idx="minor">
+      <a:schemeClr val="tx1"/>
+    </cs:fontRef>
+    <cs:spPr>
+      <a:ln w="9525" cap="flat" cmpd="sng" algn="ctr">
+        <a:solidFill>
+          <a:schemeClr val="tx1">
+            <a:lumMod val="65000"/>
+            <a:lumOff val="35000"/>
+          </a:schemeClr>
+        </a:solidFill>
+        <a:round/>
+      </a:ln>
+    </cs:spPr>
+  </cs:errorBar>
+  <cs:floor>
+    <cs:lnRef idx="0"/>
+    <cs:fillRef idx="0"/>
+    <cs:effectRef idx="0"/>
+    <cs:fontRef idx="minor">
+      <a:schemeClr val="tx1"/>
+    </cs:fontRef>
+    <cs:spPr>
+      <a:noFill/>
+      <a:ln>
+        <a:noFill/>
+      </a:ln>
+    </cs:spPr>
+  </cs:floor>
+  <cs:gridlineMajor>
+    <cs:lnRef idx="0"/>
+    <cs:fillRef idx="0"/>
+    <cs:effectRef idx="0"/>
+    <cs:fontRef idx="minor">
+      <a:schemeClr val="tx1"/>
+    </cs:fontRef>
+    <cs:spPr>
+      <a:ln w="9525" cap="flat" cmpd="sng" algn="ctr">
+        <a:solidFill>
+          <a:schemeClr val="tx1">
+            <a:lumMod val="15000"/>
+            <a:lumOff val="85000"/>
+          </a:schemeClr>
+        </a:solidFill>
+        <a:round/>
+      </a:ln>
+    </cs:spPr>
+  </cs:gridlineMajor>
+  <cs:gridlineMinor>
+    <cs:lnRef idx="0"/>
+    <cs:fillRef idx="0"/>
+    <cs:effectRef idx="0"/>
+    <cs:fontRef idx="minor">
+      <a:schemeClr val="tx1"/>
+    </cs:fontRef>
+    <cs:spPr>
+      <a:ln w="9525" cap="flat" cmpd="sng" algn="ctr">
+        <a:solidFill>
+          <a:schemeClr val="tx1">
+            <a:lumMod val="5000"/>
+            <a:lumOff val="95000"/>
+          </a:schemeClr>
+        </a:solidFill>
+        <a:round/>
+      </a:ln>
+    </cs:spPr>
+  </cs:gridlineMinor>
+  <cs:hiLoLine>
+    <cs:lnRef idx="0"/>
+    <cs:fillRef idx="0"/>
+    <cs:effectRef idx="0"/>
+    <cs:fontRef idx="minor">
+      <a:schemeClr val="tx1"/>
+    </cs:fontRef>
+    <cs:spPr>
+      <a:ln w="9525" cap="flat" cmpd="sng" algn="ctr">
+        <a:solidFill>
+          <a:schemeClr val="tx1">
+            <a:lumMod val="75000"/>
+            <a:lumOff val="25000"/>
+          </a:schemeClr>
+        </a:solidFill>
+        <a:round/>
+      </a:ln>
+    </cs:spPr>
+  </cs:hiLoLine>
+  <cs:leaderLine>
+    <cs:lnRef idx="0"/>
+    <cs:fillRef idx="0"/>
+    <cs:effectRef idx="0"/>
+    <cs:fontRef idx="minor">
+      <a:schemeClr val="tx1"/>
+    </cs:fontRef>
+    <cs:spPr>
+      <a:ln w="9525" cap="flat" cmpd="sng" algn="ctr">
+        <a:solidFill>
+          <a:schemeClr val="tx1">
+            <a:lumMod val="35000"/>
+            <a:lumOff val="65000"/>
+          </a:schemeClr>
+        </a:solidFill>
+        <a:round/>
+      </a:ln>
+    </cs:spPr>
+  </cs:leaderLine>
+  <cs:legend>
+    <cs:lnRef idx="0"/>
+    <cs:fillRef idx="0"/>
+    <cs:effectRef idx="0"/>
+    <cs:fontRef idx="minor">
+      <a:schemeClr val="tx1">
+        <a:lumMod val="65000"/>
+        <a:lumOff val="35000"/>
+      </a:schemeClr>
+    </cs:fontRef>
+    <cs:defRPr sz="900" kern="1200"/>
+  </cs:legend>
+  <cs:plotArea mods="allowNoFillOverride allowNoLineOverride">
+    <cs:lnRef idx="0"/>
+    <cs:fillRef idx="0"/>
+    <cs:effectRef idx="0"/>
+    <cs:fontRef idx="minor">
+      <a:schemeClr val="tx1"/>
+    </cs:fontRef>
+  </cs:plotArea>
+  <cs:plotArea3D mods="allowNoFillOverride allowNoLineOverride">
+    <cs:lnRef idx="0"/>
+    <cs:fillRef idx="0"/>
+    <cs:effectRef idx="0"/>
+    <cs:fontRef idx="minor">
+      <a:schemeClr val="tx1"/>
+    </cs:fontRef>
+  </cs:plotArea3D>
+  <cs:seriesAxis>
+    <cs:lnRef idx="0"/>
+    <cs:fillRef idx="0"/>
+    <cs:effectRef idx="0"/>
+    <cs:fontRef idx="minor">
+      <a:schemeClr val="tx1">
+        <a:lumMod val="65000"/>
+        <a:lumOff val="35000"/>
+      </a:schemeClr>
+    </cs:fontRef>
+    <cs:defRPr sz="900" kern="1200"/>
+  </cs:seriesAxis>
+  <cs:seriesLine>
+    <cs:lnRef idx="0"/>
+    <cs:fillRef idx="0"/>
+    <cs:effectRef idx="0"/>
+    <cs:fontRef idx="minor">
+      <a:schemeClr val="tx1"/>
+    </cs:fontRef>
+    <cs:spPr>
+      <a:ln w="9525" cap="flat" cmpd="sng" algn="ctr">
+        <a:solidFill>
+          <a:schemeClr val="tx1">
+            <a:lumMod val="35000"/>
+            <a:lumOff val="65000"/>
+          </a:schemeClr>
+        </a:solidFill>
+        <a:round/>
+      </a:ln>
+    </cs:spPr>
+  </cs:seriesLine>
+  <cs:title>
+    <cs:lnRef idx="0"/>
+    <cs:fillRef idx="0"/>
+    <cs:effectRef idx="0"/>
+    <cs:fontRef idx="minor">
+      <a:schemeClr val="tx1">
+        <a:lumMod val="65000"/>
+        <a:lumOff val="35000"/>
+      </a:schemeClr>
+    </cs:fontRef>
+    <cs:defRPr sz="1400" b="0" kern="1200" spc="0" baseline="0"/>
+  </cs:title>
+  <cs:trendline>
+    <cs:lnRef idx="0">
+      <cs:styleClr val="auto"/>
+    </cs:lnRef>
+    <cs:fillRef idx="0"/>
+    <cs:effectRef idx="0"/>
+    <cs:fontRef idx="minor">
+      <a:schemeClr val="tx1"/>
+    </cs:fontRef>
+    <cs:spPr>
+      <a:ln w="19050" cap="rnd">
+        <a:solidFill>
+          <a:schemeClr val="phClr"/>
+        </a:solidFill>
+        <a:prstDash val="sysDot"/>
+      </a:ln>
+    </cs:spPr>
+  </cs:trendline>
+  <cs:trendlineLabel>
+    <cs:lnRef idx="0"/>
+    <cs:fillRef idx="0"/>
+    <cs:effectRef idx="0"/>
+    <cs:fontRef idx="minor">
+      <a:schemeClr val="tx1">
+        <a:lumMod val="65000"/>
+        <a:lumOff val="35000"/>
+      </a:schemeClr>
+    </cs:fontRef>
+    <cs:defRPr sz="900" kern="1200"/>
+  </cs:trendlineLabel>
+  <cs:upBar>
+    <cs:lnRef idx="0"/>
+    <cs:fillRef idx="0"/>
+    <cs:effectRef idx="0"/>
+    <cs:fontRef idx="minor">
+      <a:schemeClr val="dk1"/>
+    </cs:fontRef>
+    <cs:spPr>
+      <a:solidFill>
+        <a:schemeClr val="lt1"/>
+      </a:solidFill>
+      <a:ln w="9525">
+        <a:solidFill>
+          <a:schemeClr val="tx1">
+            <a:lumMod val="15000"/>
+            <a:lumOff val="85000"/>
+          </a:schemeClr>
+        </a:solidFill>
+      </a:ln>
+    </cs:spPr>
+  </cs:upBar>
+  <cs:valueAxis>
+    <cs:lnRef idx="0"/>
+    <cs:fillRef idx="0"/>
+    <cs:effectRef idx="0"/>
+    <cs:fontRef idx="minor">
+      <a:schemeClr val="tx1">
+        <a:lumMod val="65000"/>
+        <a:lumOff val="35000"/>
+      </a:schemeClr>
+    </cs:fontRef>
+    <cs:defRPr sz="900" kern="1200"/>
+  </cs:valueAxis>
+  <cs:wall>
+    <cs:lnRef idx="0"/>
+    <cs:fillRef idx="0"/>
+    <cs:effectRef idx="0"/>
+    <cs:fontRef idx="minor">
+      <a:schemeClr val="tx1"/>
+    </cs:fontRef>
+    <cs:spPr>
+      <a:noFill/>
+      <a:ln>
+        <a:noFill/>
+      </a:ln>
+    </cs:spPr>
+  </cs:wall>
+</cs:chartStyle>
+</file>
+
+<file path=word/charts/style9.xml><?xml version="1.0" encoding="utf-8"?>
 <cs:chartStyle xmlns:cs="http://schemas.microsoft.com/office/drawing/2012/chartStyle" xmlns:a="http://schemas.openxmlformats.org/drawingml/2006/main" id="227">
   <cs:axisTitle>
     <cs:lnRef idx="0"/>

</xml_diff>